<commit_message>
Round off coefficients in new Table 1
</commit_message>
<xml_diff>
--- a/manuscript/Van-Mazijk-Cramer-Verboom_main-text_new-tables-and-figures.docx
+++ b/manuscript/Van-Mazijk-Cramer-Verboom_main-text_new-tables-and-figures.docx
@@ -283,7 +283,23 @@
                 <w:sz w:val="22"/>
                 <w:szCs w:val="22"/>
               </w:rPr>
-              <w:t>Main effect * region</w:t>
+              <w:t xml:space="preserve">Main effect </w:t>
+            </w:r>
+            <w:r>
+              <w:rPr>
+                <w:rFonts w:ascii="Times New Roman" w:hAnsi="Times New Roman" w:cs="Times New Roman"/>
+                <w:sz w:val="22"/>
+                <w:szCs w:val="22"/>
+              </w:rPr>
+              <w:sym w:font="Symbol" w:char="F0B4"/>
+            </w:r>
+            <w:r>
+              <w:rPr>
+                <w:rFonts w:ascii="Times New Roman" w:hAnsi="Times New Roman" w:cs="Times New Roman"/>
+                <w:sz w:val="22"/>
+                <w:szCs w:val="22"/>
+              </w:rPr>
+              <w:t xml:space="preserve"> region</w:t>
             </w:r>
           </w:p>
         </w:tc>
@@ -336,7 +352,15 @@
                 <w:sz w:val="22"/>
                 <w:szCs w:val="22"/>
               </w:rPr>
-              <w:t>140.176</w:t>
+              <w:t>140.</w:t>
+            </w:r>
+            <w:r>
+              <w:rPr>
+                <w:rFonts w:ascii="Times New Roman" w:hAnsi="Times New Roman" w:cs="Times New Roman"/>
+                <w:sz w:val="22"/>
+                <w:szCs w:val="22"/>
+              </w:rPr>
+              <w:t>2</w:t>
             </w:r>
           </w:p>
         </w:tc>
@@ -389,7 +413,7 @@
                 <w:sz w:val="22"/>
                 <w:szCs w:val="22"/>
               </w:rPr>
-              <w:t>124.429</w:t>
+              <w:t>124.4</w:t>
             </w:r>
           </w:p>
         </w:tc>
@@ -442,8 +466,18 @@
                 <w:sz w:val="22"/>
                 <w:szCs w:val="22"/>
               </w:rPr>
-              <w:t>-56.081</w:t>
-            </w:r>
+              <w:t>-56.</w:t>
+            </w:r>
+            <w:r>
+              <w:rPr>
+                <w:rFonts w:ascii="Times New Roman" w:hAnsi="Times New Roman" w:cs="Times New Roman"/>
+                <w:sz w:val="22"/>
+                <w:szCs w:val="22"/>
+              </w:rPr>
+              <w:t>1</w:t>
+            </w:r>
+            <w:bookmarkStart w:id="0" w:name="_GoBack"/>
+            <w:bookmarkEnd w:id="0"/>
           </w:p>
         </w:tc>
         <w:tc>
@@ -555,7 +589,31 @@
                 <w:sz w:val="22"/>
                 <w:szCs w:val="22"/>
               </w:rPr>
-              <w:t>171.950</w:t>
+              <w:t>17</w:t>
+            </w:r>
+            <w:r>
+              <w:rPr>
+                <w:rFonts w:ascii="Times New Roman" w:hAnsi="Times New Roman" w:cs="Times New Roman"/>
+                <w:sz w:val="22"/>
+                <w:szCs w:val="22"/>
+              </w:rPr>
+              <w:t>2</w:t>
+            </w:r>
+            <w:r>
+              <w:rPr>
+                <w:rFonts w:ascii="Times New Roman" w:hAnsi="Times New Roman" w:cs="Times New Roman"/>
+                <w:sz w:val="22"/>
+                <w:szCs w:val="22"/>
+              </w:rPr>
+              <w:t>.</w:t>
+            </w:r>
+            <w:r>
+              <w:rPr>
+                <w:rFonts w:ascii="Times New Roman" w:hAnsi="Times New Roman" w:cs="Times New Roman"/>
+                <w:sz w:val="22"/>
+                <w:szCs w:val="22"/>
+              </w:rPr>
+              <w:t>0</w:t>
             </w:r>
           </w:p>
         </w:tc>
@@ -602,7 +660,15 @@
                 <w:sz w:val="22"/>
                 <w:szCs w:val="22"/>
               </w:rPr>
-              <w:t>54.493</w:t>
+              <w:t>54.</w:t>
+            </w:r>
+            <w:r>
+              <w:rPr>
+                <w:rFonts w:ascii="Times New Roman" w:hAnsi="Times New Roman" w:cs="Times New Roman"/>
+                <w:sz w:val="22"/>
+                <w:szCs w:val="22"/>
+              </w:rPr>
+              <w:t>5</w:t>
             </w:r>
           </w:p>
         </w:tc>
@@ -649,7 +715,15 @@
                 <w:sz w:val="22"/>
                 <w:szCs w:val="22"/>
               </w:rPr>
-              <w:t>-54.057</w:t>
+              <w:t>-54.</w:t>
+            </w:r>
+            <w:r>
+              <w:rPr>
+                <w:rFonts w:ascii="Times New Roman" w:hAnsi="Times New Roman" w:cs="Times New Roman"/>
+                <w:sz w:val="22"/>
+                <w:szCs w:val="22"/>
+              </w:rPr>
+              <w:t>1</w:t>
             </w:r>
           </w:p>
         </w:tc>
@@ -759,7 +833,7 @@
                 <w:sz w:val="22"/>
                 <w:szCs w:val="22"/>
               </w:rPr>
-              <w:t>73.412</w:t>
+              <w:t>73.4</w:t>
             </w:r>
           </w:p>
         </w:tc>
@@ -806,7 +880,15 @@
                 <w:sz w:val="22"/>
                 <w:szCs w:val="22"/>
               </w:rPr>
-              <w:t>55.552</w:t>
+              <w:t>55.</w:t>
+            </w:r>
+            <w:r>
+              <w:rPr>
+                <w:rFonts w:ascii="Times New Roman" w:hAnsi="Times New Roman" w:cs="Times New Roman"/>
+                <w:sz w:val="22"/>
+                <w:szCs w:val="22"/>
+              </w:rPr>
+              <w:t>6</w:t>
             </w:r>
           </w:p>
         </w:tc>
@@ -853,7 +935,7 @@
                 <w:sz w:val="22"/>
                 <w:szCs w:val="22"/>
               </w:rPr>
-              <w:t xml:space="preserve"> 61.946</w:t>
+              <w:t xml:space="preserve"> 61.9</w:t>
             </w:r>
           </w:p>
         </w:tc>
@@ -972,7 +1054,15 @@
                 <w:sz w:val="22"/>
                 <w:szCs w:val="22"/>
               </w:rPr>
-              <w:t>154.898</w:t>
+              <w:t>154.</w:t>
+            </w:r>
+            <w:r>
+              <w:rPr>
+                <w:rFonts w:ascii="Times New Roman" w:hAnsi="Times New Roman" w:cs="Times New Roman"/>
+                <w:sz w:val="22"/>
+                <w:szCs w:val="22"/>
+              </w:rPr>
+              <w:t>9</w:t>
             </w:r>
           </w:p>
         </w:tc>
@@ -1025,7 +1115,15 @@
                 <w:sz w:val="22"/>
                 <w:szCs w:val="22"/>
               </w:rPr>
-              <w:t>-7.760</w:t>
+              <w:t>-7.</w:t>
+            </w:r>
+            <w:r>
+              <w:rPr>
+                <w:rFonts w:ascii="Times New Roman" w:hAnsi="Times New Roman" w:cs="Times New Roman"/>
+                <w:sz w:val="22"/>
+                <w:szCs w:val="22"/>
+              </w:rPr>
+              <w:t>8</w:t>
             </w:r>
           </w:p>
         </w:tc>
@@ -1070,7 +1168,7 @@
                 <w:sz w:val="22"/>
                 <w:szCs w:val="22"/>
               </w:rPr>
-              <w:t>-102.221</w:t>
+              <w:t>-102.2</w:t>
             </w:r>
           </w:p>
         </w:tc>
@@ -1195,7 +1293,31 @@
                 <w:sz w:val="22"/>
                 <w:szCs w:val="22"/>
               </w:rPr>
-              <w:t>66.986</w:t>
+              <w:t>6</w:t>
+            </w:r>
+            <w:r>
+              <w:rPr>
+                <w:rFonts w:ascii="Times New Roman" w:hAnsi="Times New Roman" w:cs="Times New Roman"/>
+                <w:sz w:val="22"/>
+                <w:szCs w:val="22"/>
+              </w:rPr>
+              <w:t>7</w:t>
+            </w:r>
+            <w:r>
+              <w:rPr>
+                <w:rFonts w:ascii="Times New Roman" w:hAnsi="Times New Roman" w:cs="Times New Roman"/>
+                <w:sz w:val="22"/>
+                <w:szCs w:val="22"/>
+              </w:rPr>
+              <w:t>.</w:t>
+            </w:r>
+            <w:r>
+              <w:rPr>
+                <w:rFonts w:ascii="Times New Roman" w:hAnsi="Times New Roman" w:cs="Times New Roman"/>
+                <w:sz w:val="22"/>
+                <w:szCs w:val="22"/>
+              </w:rPr>
+              <w:t>0</w:t>
             </w:r>
           </w:p>
         </w:tc>
@@ -1250,7 +1372,7 @@
                 <w:sz w:val="22"/>
                 <w:szCs w:val="22"/>
               </w:rPr>
-              <w:t>92.536</w:t>
+              <w:t>92.5</w:t>
             </w:r>
           </w:p>
         </w:tc>
@@ -1415,7 +1537,15 @@
                 <w:sz w:val="22"/>
                 <w:szCs w:val="22"/>
               </w:rPr>
-              <w:t>62.099</w:t>
+              <w:t>62.</w:t>
+            </w:r>
+            <w:r>
+              <w:rPr>
+                <w:rFonts w:ascii="Times New Roman" w:hAnsi="Times New Roman" w:cs="Times New Roman"/>
+                <w:sz w:val="22"/>
+                <w:szCs w:val="22"/>
+              </w:rPr>
+              <w:t>1</w:t>
             </w:r>
           </w:p>
         </w:tc>
@@ -1616,7 +1746,15 @@
                 <w:sz w:val="22"/>
                 <w:szCs w:val="22"/>
               </w:rPr>
-              <w:t>14.677</w:t>
+              <w:t>14.</w:t>
+            </w:r>
+            <w:r>
+              <w:rPr>
+                <w:rFonts w:ascii="Times New Roman" w:hAnsi="Times New Roman" w:cs="Times New Roman"/>
+                <w:sz w:val="22"/>
+                <w:szCs w:val="22"/>
+              </w:rPr>
+              <w:t>7</w:t>
             </w:r>
           </w:p>
         </w:tc>
@@ -1795,7 +1933,15 @@
                 <w:sz w:val="22"/>
                 <w:szCs w:val="22"/>
               </w:rPr>
-              <w:t>42.066</w:t>
+              <w:t>42.</w:t>
+            </w:r>
+            <w:r>
+              <w:rPr>
+                <w:rFonts w:ascii="Times New Roman" w:hAnsi="Times New Roman" w:cs="Times New Roman"/>
+                <w:sz w:val="22"/>
+                <w:szCs w:val="22"/>
+              </w:rPr>
+              <w:t>1</w:t>
             </w:r>
           </w:p>
         </w:tc>
@@ -1967,7 +2113,15 @@
                 <w:sz w:val="22"/>
                 <w:szCs w:val="22"/>
               </w:rPr>
-              <w:t>62.885</w:t>
+              <w:t>62.</w:t>
+            </w:r>
+            <w:r>
+              <w:rPr>
+                <w:rFonts w:ascii="Times New Roman" w:hAnsi="Times New Roman" w:cs="Times New Roman"/>
+                <w:sz w:val="22"/>
+                <w:szCs w:val="22"/>
+              </w:rPr>
+              <w:t>9</w:t>
             </w:r>
           </w:p>
         </w:tc>
@@ -2151,7 +2305,15 @@
                 <w:sz w:val="22"/>
                 <w:szCs w:val="22"/>
               </w:rPr>
-              <w:t>21.890</w:t>
+              <w:t>21.</w:t>
+            </w:r>
+            <w:r>
+              <w:rPr>
+                <w:rFonts w:ascii="Times New Roman" w:hAnsi="Times New Roman" w:cs="Times New Roman"/>
+                <w:sz w:val="22"/>
+                <w:szCs w:val="22"/>
+              </w:rPr>
+              <w:t>9</w:t>
             </w:r>
           </w:p>
         </w:tc>
@@ -2326,7 +2488,23 @@
                 <w:sz w:val="22"/>
                 <w:szCs w:val="22"/>
               </w:rPr>
-              <w:t>Main effect * region</w:t>
+              <w:t xml:space="preserve">Main effect </w:t>
+            </w:r>
+            <w:r>
+              <w:rPr>
+                <w:rFonts w:ascii="Times New Roman" w:hAnsi="Times New Roman" w:cs="Times New Roman"/>
+                <w:sz w:val="22"/>
+                <w:szCs w:val="22"/>
+              </w:rPr>
+              <w:sym w:font="Symbol" w:char="F0B4"/>
+            </w:r>
+            <w:r>
+              <w:rPr>
+                <w:rFonts w:ascii="Times New Roman" w:hAnsi="Times New Roman" w:cs="Times New Roman"/>
+                <w:sz w:val="22"/>
+                <w:szCs w:val="22"/>
+              </w:rPr>
+              <w:t xml:space="preserve"> region</w:t>
             </w:r>
           </w:p>
         </w:tc>
@@ -2381,7 +2559,7 @@
                 <w:sz w:val="22"/>
                 <w:szCs w:val="22"/>
               </w:rPr>
-              <w:t>399.043</w:t>
+              <w:t>399.0</w:t>
             </w:r>
           </w:p>
         </w:tc>
@@ -2436,7 +2614,15 @@
                 <w:sz w:val="22"/>
                 <w:szCs w:val="22"/>
               </w:rPr>
-              <w:t>-41.461</w:t>
+              <w:t>-41.</w:t>
+            </w:r>
+            <w:r>
+              <w:rPr>
+                <w:rFonts w:ascii="Times New Roman" w:hAnsi="Times New Roman" w:cs="Times New Roman"/>
+                <w:sz w:val="22"/>
+                <w:szCs w:val="22"/>
+              </w:rPr>
+              <w:t>5</w:t>
             </w:r>
           </w:p>
         </w:tc>
@@ -2483,7 +2669,7 @@
                 <w:sz w:val="22"/>
                 <w:szCs w:val="22"/>
               </w:rPr>
-              <w:t>-185.013</w:t>
+              <w:t>-185.0</w:t>
             </w:r>
           </w:p>
         </w:tc>
@@ -2612,7 +2798,7 @@
                 <w:sz w:val="22"/>
                 <w:szCs w:val="22"/>
               </w:rPr>
-              <w:t>-12.818</w:t>
+              <w:t>-12.8</w:t>
             </w:r>
           </w:p>
         </w:tc>
@@ -2659,7 +2845,15 @@
                 <w:sz w:val="22"/>
                 <w:szCs w:val="22"/>
               </w:rPr>
-              <w:t>-216.055</w:t>
+              <w:t>-216.</w:t>
+            </w:r>
+            <w:r>
+              <w:rPr>
+                <w:rFonts w:ascii="Times New Roman" w:hAnsi="Times New Roman" w:cs="Times New Roman"/>
+                <w:sz w:val="22"/>
+                <w:szCs w:val="22"/>
+              </w:rPr>
+              <w:t>1</w:t>
             </w:r>
           </w:p>
         </w:tc>
@@ -2714,7 +2908,7 @@
                 <w:sz w:val="22"/>
                 <w:szCs w:val="22"/>
               </w:rPr>
-              <w:t>173.612</w:t>
+              <w:t>173.6</w:t>
             </w:r>
           </w:p>
         </w:tc>
@@ -2840,7 +3034,15 @@
                 <w:sz w:val="22"/>
                 <w:szCs w:val="22"/>
               </w:rPr>
-              <w:t>163.667</w:t>
+              <w:t>163.</w:t>
+            </w:r>
+            <w:r>
+              <w:rPr>
+                <w:rFonts w:ascii="Times New Roman" w:hAnsi="Times New Roman" w:cs="Times New Roman"/>
+                <w:sz w:val="22"/>
+                <w:szCs w:val="22"/>
+              </w:rPr>
+              <w:t>7</w:t>
             </w:r>
           </w:p>
         </w:tc>
@@ -3041,7 +3243,15 @@
                 <w:sz w:val="22"/>
                 <w:szCs w:val="22"/>
               </w:rPr>
-              <w:t>226.295</w:t>
+              <w:t>226.</w:t>
+            </w:r>
+            <w:r>
+              <w:rPr>
+                <w:rFonts w:ascii="Times New Roman" w:hAnsi="Times New Roman" w:cs="Times New Roman"/>
+                <w:sz w:val="22"/>
+                <w:szCs w:val="22"/>
+              </w:rPr>
+              <w:t>3</w:t>
             </w:r>
           </w:p>
         </w:tc>
@@ -3228,7 +3438,7 @@
                 <w:sz w:val="22"/>
                 <w:szCs w:val="22"/>
               </w:rPr>
-              <w:t>135.945</w:t>
+              <w:t>135.9</w:t>
             </w:r>
           </w:p>
         </w:tc>
@@ -3400,7 +3610,15 @@
                 <w:sz w:val="22"/>
                 <w:szCs w:val="22"/>
               </w:rPr>
-              <w:t>246.553</w:t>
+              <w:t>246.</w:t>
+            </w:r>
+            <w:r>
+              <w:rPr>
+                <w:rFonts w:ascii="Times New Roman" w:hAnsi="Times New Roman" w:cs="Times New Roman"/>
+                <w:sz w:val="22"/>
+                <w:szCs w:val="22"/>
+              </w:rPr>
+              <w:t>6</w:t>
             </w:r>
           </w:p>
         </w:tc>
@@ -3572,7 +3790,15 @@
                 <w:sz w:val="22"/>
                 <w:szCs w:val="22"/>
               </w:rPr>
-              <w:t>159.374</w:t>
+              <w:t>159.</w:t>
+            </w:r>
+            <w:r>
+              <w:rPr>
+                <w:rFonts w:ascii="Times New Roman" w:hAnsi="Times New Roman" w:cs="Times New Roman"/>
+                <w:sz w:val="22"/>
+                <w:szCs w:val="22"/>
+              </w:rPr>
+              <w:t>4</w:t>
             </w:r>
           </w:p>
         </w:tc>
@@ -3753,7 +3979,7 @@
                 <w:sz w:val="22"/>
                 <w:szCs w:val="22"/>
               </w:rPr>
-              <w:t>123.113</w:t>
+              <w:t>123.1</w:t>
             </w:r>
           </w:p>
         </w:tc>
@@ -3952,7 +4178,7 @@
                 <w:sz w:val="22"/>
                 <w:szCs w:val="22"/>
               </w:rPr>
-              <w:t>-26.341</w:t>
+              <w:t>-26.3</w:t>
             </w:r>
           </w:p>
         </w:tc>
@@ -3999,7 +4225,15 @@
                 <w:sz w:val="22"/>
                 <w:szCs w:val="22"/>
               </w:rPr>
-              <w:t>-251.888</w:t>
+              <w:t>-251.</w:t>
+            </w:r>
+            <w:r>
+              <w:rPr>
+                <w:rFonts w:ascii="Times New Roman" w:hAnsi="Times New Roman" w:cs="Times New Roman"/>
+                <w:sz w:val="22"/>
+                <w:szCs w:val="22"/>
+              </w:rPr>
+              <w:t>9</w:t>
             </w:r>
           </w:p>
         </w:tc>
@@ -4167,7 +4401,15 @@
                 <w:sz w:val="22"/>
                 <w:szCs w:val="22"/>
               </w:rPr>
-              <w:t>53.771</w:t>
+              <w:t>53.</w:t>
+            </w:r>
+            <w:r>
+              <w:rPr>
+                <w:rFonts w:ascii="Times New Roman" w:hAnsi="Times New Roman" w:cs="Times New Roman"/>
+                <w:sz w:val="22"/>
+                <w:szCs w:val="22"/>
+              </w:rPr>
+              <w:t>8</w:t>
             </w:r>
           </w:p>
         </w:tc>
@@ -4214,7 +4456,7 @@
                 <w:sz w:val="22"/>
                 <w:szCs w:val="22"/>
               </w:rPr>
-              <w:t>-193.035</w:t>
+              <w:t>-193.0</w:t>
             </w:r>
           </w:p>
         </w:tc>
@@ -4355,7 +4597,23 @@
                 <w:sz w:val="22"/>
                 <w:szCs w:val="22"/>
               </w:rPr>
-              <w:t>Main effect * region</w:t>
+              <w:t xml:space="preserve">Main effect </w:t>
+            </w:r>
+            <w:r>
+              <w:rPr>
+                <w:rFonts w:ascii="Times New Roman" w:hAnsi="Times New Roman" w:cs="Times New Roman"/>
+                <w:sz w:val="22"/>
+                <w:szCs w:val="22"/>
+              </w:rPr>
+              <w:sym w:font="Symbol" w:char="F0B4"/>
+            </w:r>
+            <w:r>
+              <w:rPr>
+                <w:rFonts w:ascii="Times New Roman" w:hAnsi="Times New Roman" w:cs="Times New Roman"/>
+                <w:sz w:val="22"/>
+                <w:szCs w:val="22"/>
+              </w:rPr>
+              <w:t xml:space="preserve"> region</w:t>
             </w:r>
           </w:p>
         </w:tc>
@@ -4410,7 +4668,15 @@
                 <w:sz w:val="22"/>
                 <w:szCs w:val="22"/>
               </w:rPr>
-              <w:t>-1455.897</w:t>
+              <w:t>-1455.</w:t>
+            </w:r>
+            <w:r>
+              <w:rPr>
+                <w:rFonts w:ascii="Times New Roman" w:hAnsi="Times New Roman" w:cs="Times New Roman"/>
+                <w:sz w:val="22"/>
+                <w:szCs w:val="22"/>
+              </w:rPr>
+              <w:t>9</w:t>
             </w:r>
           </w:p>
         </w:tc>
@@ -4465,7 +4731,7 @@
                 <w:sz w:val="22"/>
                 <w:szCs w:val="22"/>
               </w:rPr>
-              <w:t>-2278.402</w:t>
+              <w:t>-2278.4</w:t>
             </w:r>
           </w:p>
         </w:tc>
@@ -4520,7 +4786,15 @@
                 <w:sz w:val="22"/>
                 <w:szCs w:val="22"/>
               </w:rPr>
-              <w:t>1668.476</w:t>
+              <w:t>1668.</w:t>
+            </w:r>
+            <w:r>
+              <w:rPr>
+                <w:rFonts w:ascii="Times New Roman" w:hAnsi="Times New Roman" w:cs="Times New Roman"/>
+                <w:sz w:val="22"/>
+                <w:szCs w:val="22"/>
+              </w:rPr>
+              <w:t>5</w:t>
             </w:r>
           </w:p>
         </w:tc>
@@ -4646,7 +4920,7 @@
                 <w:sz w:val="22"/>
                 <w:szCs w:val="22"/>
               </w:rPr>
-              <w:t xml:space="preserve"> 683.334</w:t>
+              <w:t xml:space="preserve"> 683.3</w:t>
             </w:r>
           </w:p>
         </w:tc>
@@ -4699,7 +4973,7 @@
                 <w:sz w:val="22"/>
                 <w:szCs w:val="22"/>
               </w:rPr>
-              <w:t>-519.111</w:t>
+              <w:t>-519.1</w:t>
             </w:r>
           </w:p>
         </w:tc>
@@ -4752,7 +5026,15 @@
                 <w:sz w:val="22"/>
                 <w:szCs w:val="22"/>
               </w:rPr>
-              <w:t>-382.055</w:t>
+              <w:t>-382.</w:t>
+            </w:r>
+            <w:r>
+              <w:rPr>
+                <w:rFonts w:ascii="Times New Roman" w:hAnsi="Times New Roman" w:cs="Times New Roman"/>
+                <w:sz w:val="22"/>
+                <w:szCs w:val="22"/>
+              </w:rPr>
+              <w:t>1</w:t>
             </w:r>
           </w:p>
         </w:tc>
@@ -4874,7 +5156,15 @@
                 <w:sz w:val="22"/>
                 <w:szCs w:val="22"/>
               </w:rPr>
-              <w:t>-933.250</w:t>
+              <w:t>-933.</w:t>
+            </w:r>
+            <w:r>
+              <w:rPr>
+                <w:rFonts w:ascii="Times New Roman" w:hAnsi="Times New Roman" w:cs="Times New Roman"/>
+                <w:sz w:val="22"/>
+                <w:szCs w:val="22"/>
+              </w:rPr>
+              <w:t>3</w:t>
             </w:r>
           </w:p>
         </w:tc>
@@ -4927,7 +5217,7 @@
                 <w:sz w:val="22"/>
                 <w:szCs w:val="22"/>
               </w:rPr>
-              <w:t>-1043.419</w:t>
+              <w:t>-1043.4</w:t>
             </w:r>
           </w:p>
         </w:tc>
@@ -4980,7 +5270,15 @@
                 <w:sz w:val="22"/>
                 <w:szCs w:val="22"/>
               </w:rPr>
-              <w:t>837.067</w:t>
+              <w:t>837.</w:t>
+            </w:r>
+            <w:r>
+              <w:rPr>
+                <w:rFonts w:ascii="Times New Roman" w:hAnsi="Times New Roman" w:cs="Times New Roman"/>
+                <w:sz w:val="22"/>
+                <w:szCs w:val="22"/>
+              </w:rPr>
+              <w:t>1</w:t>
             </w:r>
           </w:p>
         </w:tc>
@@ -5105,7 +5403,7 @@
                 <w:sz w:val="22"/>
                 <w:szCs w:val="22"/>
               </w:rPr>
-              <w:t xml:space="preserve"> 273.018</w:t>
+              <w:t xml:space="preserve"> 273.0</w:t>
             </w:r>
           </w:p>
         </w:tc>
@@ -5160,7 +5458,15 @@
                 <w:sz w:val="22"/>
                 <w:szCs w:val="22"/>
               </w:rPr>
-              <w:t>-542.787</w:t>
+              <w:t>-542.</w:t>
+            </w:r>
+            <w:r>
+              <w:rPr>
+                <w:rFonts w:ascii="Times New Roman" w:hAnsi="Times New Roman" w:cs="Times New Roman"/>
+                <w:sz w:val="22"/>
+                <w:szCs w:val="22"/>
+              </w:rPr>
+              <w:t>8</w:t>
             </w:r>
           </w:p>
         </w:tc>
@@ -5324,7 +5630,7 @@
                 <w:sz w:val="22"/>
                 <w:szCs w:val="22"/>
               </w:rPr>
-              <w:t xml:space="preserve"> 246.547</w:t>
+              <w:t xml:space="preserve"> 246.5</w:t>
             </w:r>
           </w:p>
         </w:tc>
@@ -5379,7 +5685,7 @@
                 <w:sz w:val="22"/>
                 <w:szCs w:val="22"/>
               </w:rPr>
-              <w:t>-615.400</w:t>
+              <w:t>-615.4</w:t>
             </w:r>
           </w:p>
         </w:tc>
@@ -5543,7 +5849,15 @@
                 <w:sz w:val="22"/>
                 <w:szCs w:val="22"/>
               </w:rPr>
-              <w:t xml:space="preserve"> 363.062</w:t>
+              <w:t xml:space="preserve"> 363.</w:t>
+            </w:r>
+            <w:r>
+              <w:rPr>
+                <w:rFonts w:ascii="Times New Roman" w:hAnsi="Times New Roman" w:cs="Times New Roman"/>
+                <w:sz w:val="22"/>
+                <w:szCs w:val="22"/>
+              </w:rPr>
+              <w:t>1</w:t>
             </w:r>
           </w:p>
         </w:tc>
@@ -5743,7 +6057,15 @@
                 <w:sz w:val="22"/>
                 <w:szCs w:val="22"/>
               </w:rPr>
-              <w:t xml:space="preserve"> 336.668</w:t>
+              <w:t xml:space="preserve"> 336.</w:t>
+            </w:r>
+            <w:r>
+              <w:rPr>
+                <w:rFonts w:ascii="Times New Roman" w:hAnsi="Times New Roman" w:cs="Times New Roman"/>
+                <w:sz w:val="22"/>
+                <w:szCs w:val="22"/>
+              </w:rPr>
+              <w:t>7</w:t>
             </w:r>
           </w:p>
         </w:tc>
@@ -5929,7 +6251,7 @@
                 <w:sz w:val="22"/>
                 <w:szCs w:val="22"/>
               </w:rPr>
-              <w:t xml:space="preserve"> 475.337</w:t>
+              <w:t xml:space="preserve"> 475.3</w:t>
             </w:r>
           </w:p>
         </w:tc>
@@ -6100,7 +6422,7 @@
                 <w:sz w:val="22"/>
                 <w:szCs w:val="22"/>
               </w:rPr>
-              <w:t xml:space="preserve"> 448.445</w:t>
+              <w:t xml:space="preserve"> 448.4</w:t>
             </w:r>
           </w:p>
         </w:tc>
@@ -6271,7 +6593,7 @@
                 <w:sz w:val="22"/>
                 <w:szCs w:val="22"/>
               </w:rPr>
-              <w:t xml:space="preserve"> 231.117</w:t>
+              <w:t xml:space="preserve"> 231.1</w:t>
             </w:r>
           </w:p>
         </w:tc>
@@ -6572,8 +6894,6 @@
           <w:bCs/>
         </w:rPr>
       </w:pPr>
-      <w:bookmarkStart w:id="0" w:name="_GoBack"/>
-      <w:bookmarkEnd w:id="0"/>
       <w:r>
         <w:rPr>
           <w:rFonts w:ascii="Times New Roman" w:hAnsi="Times New Roman" w:cs="Times New Roman"/>

</xml_diff>

<commit_message>
Add new PCA-biplot + other figures' numbers to new results doc
</commit_message>
<xml_diff>
--- a/manuscript/Van-Mazijk-Cramer-Verboom_main-text_new-tables-and-figures.docx
+++ b/manuscript/Van-Mazijk-Cramer-Verboom_main-text_new-tables-and-figures.docx
@@ -9,6 +9,8 @@
           <w:rFonts w:ascii="Times New Roman" w:hAnsi="Times New Roman" w:cs="Times New Roman"/>
           <w:b/>
           <w:bCs/>
+          <w:sz w:val="22"/>
+          <w:szCs w:val="22"/>
         </w:rPr>
       </w:pPr>
       <w:r>
@@ -16,6 +18,8 @@
           <w:rFonts w:ascii="Times New Roman" w:hAnsi="Times New Roman" w:cs="Times New Roman"/>
           <w:b/>
           <w:bCs/>
+          <w:sz w:val="22"/>
+          <w:szCs w:val="22"/>
         </w:rPr>
         <w:t>Table 1</w:t>
       </w:r>
@@ -476,8 +480,6 @@
               </w:rPr>
               <w:t>1</w:t>
             </w:r>
-            <w:bookmarkStart w:id="0" w:name="_GoBack"/>
-            <w:bookmarkEnd w:id="0"/>
           </w:p>
         </w:tc>
         <w:tc>
@@ -6704,6 +6706,8 @@
       <w:pPr>
         <w:rPr>
           <w:rFonts w:ascii="Times New Roman" w:hAnsi="Times New Roman" w:cs="Times New Roman"/>
+          <w:b/>
+          <w:bCs/>
           <w:sz w:val="22"/>
           <w:szCs w:val="22"/>
         </w:rPr>
@@ -6711,11 +6715,73 @@
       <w:r>
         <w:rPr>
           <w:rFonts w:ascii="Times New Roman" w:hAnsi="Times New Roman" w:cs="Times New Roman"/>
+          <w:b/>
+          <w:bCs/>
+          <w:sz w:val="22"/>
+          <w:szCs w:val="22"/>
+        </w:rPr>
+        <w:lastRenderedPageBreak/>
+        <w:t>Table 2</w:t>
+      </w:r>
+    </w:p>
+    <w:p>
+      <w:pPr>
+        <w:rPr>
+          <w:rFonts w:ascii="Times New Roman" w:hAnsi="Times New Roman" w:cs="Times New Roman"/>
+          <w:sz w:val="22"/>
+          <w:szCs w:val="22"/>
+        </w:rPr>
+      </w:pPr>
+      <w:r>
+        <w:rPr>
+          <w:rFonts w:ascii="Times New Roman" w:hAnsi="Times New Roman" w:cs="Times New Roman"/>
+          <w:sz w:val="22"/>
+          <w:szCs w:val="22"/>
+        </w:rPr>
+        <w:t>…</w:t>
+      </w:r>
+    </w:p>
+    <w:p>
+      <w:pPr>
+        <w:rPr>
+          <w:rFonts w:ascii="Times New Roman" w:hAnsi="Times New Roman" w:cs="Times New Roman"/>
+          <w:sz w:val="22"/>
+          <w:szCs w:val="22"/>
+        </w:rPr>
+      </w:pPr>
+      <w:r>
+        <w:rPr>
+          <w:rFonts w:ascii="Times New Roman" w:hAnsi="Times New Roman" w:cs="Times New Roman"/>
+          <w:sz w:val="22"/>
+          <w:szCs w:val="22"/>
+        </w:rPr>
+        <w:br w:type="page"/>
+      </w:r>
+    </w:p>
+    <w:p>
+      <w:pPr>
+        <w:rPr>
+          <w:rFonts w:ascii="Times New Roman" w:hAnsi="Times New Roman" w:cs="Times New Roman"/>
+          <w:sz w:val="22"/>
+          <w:szCs w:val="22"/>
+        </w:rPr>
+      </w:pPr>
+    </w:p>
+    <w:p>
+      <w:pPr>
+        <w:rPr>
+          <w:rFonts w:ascii="Times New Roman" w:hAnsi="Times New Roman" w:cs="Times New Roman"/>
+          <w:sz w:val="22"/>
+          <w:szCs w:val="22"/>
+        </w:rPr>
+      </w:pPr>
+      <w:r>
+        <w:rPr>
+          <w:rFonts w:ascii="Times New Roman" w:hAnsi="Times New Roman" w:cs="Times New Roman"/>
           <w:noProof/>
           <w:sz w:val="22"/>
           <w:szCs w:val="22"/>
         </w:rPr>
-        <w:lastRenderedPageBreak/>
         <w:drawing>
           <wp:inline distT="0" distB="0" distL="0" distR="0" wp14:anchorId="630FA312" wp14:editId="374CD2AD">
             <wp:extent cx="6483600" cy="5673510"/>
@@ -6765,6 +6831,8 @@
           <w:rFonts w:ascii="Times New Roman" w:hAnsi="Times New Roman" w:cs="Times New Roman"/>
           <w:b/>
           <w:bCs/>
+          <w:sz w:val="22"/>
+          <w:szCs w:val="22"/>
         </w:rPr>
       </w:pPr>
       <w:r>
@@ -6772,6 +6840,8 @@
           <w:rFonts w:ascii="Times New Roman" w:hAnsi="Times New Roman" w:cs="Times New Roman"/>
           <w:b/>
           <w:bCs/>
+          <w:sz w:val="22"/>
+          <w:szCs w:val="22"/>
         </w:rPr>
         <w:t>Figure 2</w:t>
       </w:r>
@@ -6782,6 +6852,8 @@
           <w:rFonts w:ascii="Times New Roman" w:hAnsi="Times New Roman" w:cs="Times New Roman"/>
           <w:b/>
           <w:bCs/>
+          <w:sz w:val="22"/>
+          <w:szCs w:val="22"/>
         </w:rPr>
       </w:pPr>
       <w:r>
@@ -6789,6 +6861,8 @@
           <w:rFonts w:ascii="Times New Roman" w:hAnsi="Times New Roman" w:cs="Times New Roman"/>
           <w:b/>
           <w:bCs/>
+          <w:sz w:val="22"/>
+          <w:szCs w:val="22"/>
         </w:rPr>
         <w:br w:type="page"/>
       </w:r>
@@ -6799,6 +6873,8 @@
           <w:rFonts w:ascii="Times New Roman" w:hAnsi="Times New Roman" w:cs="Times New Roman"/>
           <w:b/>
           <w:bCs/>
+          <w:sz w:val="22"/>
+          <w:szCs w:val="22"/>
         </w:rPr>
       </w:pPr>
       <w:r>
@@ -6807,6 +6883,8 @@
           <w:b/>
           <w:bCs/>
           <w:noProof/>
+          <w:sz w:val="22"/>
+          <w:szCs w:val="22"/>
         </w:rPr>
         <w:lastRenderedPageBreak/>
         <w:drawing>
@@ -6858,6 +6936,8 @@
           <w:rFonts w:ascii="Times New Roman" w:hAnsi="Times New Roman" w:cs="Times New Roman"/>
           <w:b/>
           <w:bCs/>
+          <w:sz w:val="22"/>
+          <w:szCs w:val="22"/>
         </w:rPr>
       </w:pPr>
       <w:r>
@@ -6865,6 +6945,8 @@
           <w:rFonts w:ascii="Times New Roman" w:hAnsi="Times New Roman" w:cs="Times New Roman"/>
           <w:b/>
           <w:bCs/>
+          <w:sz w:val="22"/>
+          <w:szCs w:val="22"/>
         </w:rPr>
         <w:t>Figure 3</w:t>
       </w:r>
@@ -6875,6 +6957,8 @@
           <w:rFonts w:ascii="Times New Roman" w:hAnsi="Times New Roman" w:cs="Times New Roman"/>
           <w:b/>
           <w:bCs/>
+          <w:sz w:val="22"/>
+          <w:szCs w:val="22"/>
         </w:rPr>
       </w:pPr>
       <w:r>
@@ -6882,6 +6966,8 @@
           <w:rFonts w:ascii="Times New Roman" w:hAnsi="Times New Roman" w:cs="Times New Roman"/>
           <w:b/>
           <w:bCs/>
+          <w:sz w:val="22"/>
+          <w:szCs w:val="22"/>
         </w:rPr>
         <w:br w:type="page"/>
       </w:r>
@@ -6892,6 +6978,8 @@
           <w:rFonts w:ascii="Times New Roman" w:hAnsi="Times New Roman" w:cs="Times New Roman"/>
           <w:b/>
           <w:bCs/>
+          <w:sz w:val="22"/>
+          <w:szCs w:val="22"/>
         </w:rPr>
       </w:pPr>
       <w:r>
@@ -6900,6 +6988,8 @@
           <w:b/>
           <w:bCs/>
           <w:noProof/>
+          <w:sz w:val="22"/>
+          <w:szCs w:val="22"/>
         </w:rPr>
         <w:lastRenderedPageBreak/>
         <w:drawing>
@@ -6951,6 +7041,8 @@
           <w:rFonts w:ascii="Times New Roman" w:hAnsi="Times New Roman" w:cs="Times New Roman"/>
           <w:b/>
           <w:bCs/>
+          <w:sz w:val="22"/>
+          <w:szCs w:val="22"/>
         </w:rPr>
       </w:pPr>
       <w:r>
@@ -6958,6 +7050,8 @@
           <w:rFonts w:ascii="Times New Roman" w:hAnsi="Times New Roman" w:cs="Times New Roman"/>
           <w:b/>
           <w:bCs/>
+          <w:sz w:val="22"/>
+          <w:szCs w:val="22"/>
         </w:rPr>
         <w:t>Figure 4</w:t>
       </w:r>
@@ -6968,6 +7062,8 @@
           <w:rFonts w:ascii="Times New Roman" w:hAnsi="Times New Roman" w:cs="Times New Roman"/>
           <w:b/>
           <w:bCs/>
+          <w:sz w:val="22"/>
+          <w:szCs w:val="22"/>
         </w:rPr>
       </w:pPr>
       <w:r>
@@ -6975,6 +7071,8 @@
           <w:rFonts w:ascii="Times New Roman" w:hAnsi="Times New Roman" w:cs="Times New Roman"/>
           <w:b/>
           <w:bCs/>
+          <w:sz w:val="22"/>
+          <w:szCs w:val="22"/>
         </w:rPr>
         <w:br w:type="page"/>
       </w:r>
@@ -6985,6 +7083,8 @@
           <w:rFonts w:ascii="Times New Roman" w:hAnsi="Times New Roman" w:cs="Times New Roman"/>
           <w:b/>
           <w:bCs/>
+          <w:sz w:val="22"/>
+          <w:szCs w:val="22"/>
         </w:rPr>
       </w:pPr>
       <w:r>
@@ -6993,6 +7093,8 @@
           <w:b/>
           <w:bCs/>
           <w:noProof/>
+          <w:sz w:val="22"/>
+          <w:szCs w:val="22"/>
         </w:rPr>
         <w:lastRenderedPageBreak/>
         <w:drawing>
@@ -7044,6 +7146,8 @@
           <w:rFonts w:ascii="Times New Roman" w:hAnsi="Times New Roman" w:cs="Times New Roman"/>
           <w:b/>
           <w:bCs/>
+          <w:sz w:val="22"/>
+          <w:szCs w:val="22"/>
         </w:rPr>
       </w:pPr>
       <w:r>
@@ -7051,9 +7155,578 @@
           <w:rFonts w:ascii="Times New Roman" w:hAnsi="Times New Roman" w:cs="Times New Roman"/>
           <w:b/>
           <w:bCs/>
+          <w:sz w:val="22"/>
+          <w:szCs w:val="22"/>
         </w:rPr>
         <w:t>Figure 5</w:t>
       </w:r>
+    </w:p>
+    <w:p>
+      <w:pPr>
+        <w:rPr>
+          <w:rFonts w:ascii="Times New Roman" w:hAnsi="Times New Roman" w:cs="Times New Roman"/>
+          <w:b/>
+          <w:bCs/>
+          <w:sz w:val="22"/>
+          <w:szCs w:val="22"/>
+        </w:rPr>
+      </w:pPr>
+      <w:r>
+        <w:rPr>
+          <w:rFonts w:ascii="Times New Roman" w:hAnsi="Times New Roman" w:cs="Times New Roman"/>
+          <w:b/>
+          <w:bCs/>
+          <w:sz w:val="22"/>
+          <w:szCs w:val="22"/>
+        </w:rPr>
+        <w:br w:type="page"/>
+      </w:r>
+    </w:p>
+    <w:p>
+      <w:pPr>
+        <w:rPr>
+          <w:rFonts w:ascii="Times New Roman" w:hAnsi="Times New Roman" w:cs="Times New Roman"/>
+          <w:sz w:val="22"/>
+          <w:szCs w:val="22"/>
+        </w:rPr>
+      </w:pPr>
+      <w:r>
+        <w:rPr>
+          <w:rFonts w:ascii="Times New Roman" w:hAnsi="Times New Roman" w:cs="Times New Roman"/>
+          <w:sz w:val="22"/>
+          <w:szCs w:val="22"/>
+        </w:rPr>
+        <w:lastRenderedPageBreak/>
+        <w:t>…</w:t>
+      </w:r>
+    </w:p>
+    <w:p>
+      <w:pPr>
+        <w:rPr>
+          <w:rFonts w:ascii="Times New Roman" w:hAnsi="Times New Roman" w:cs="Times New Roman"/>
+          <w:b/>
+          <w:bCs/>
+          <w:sz w:val="22"/>
+          <w:szCs w:val="22"/>
+        </w:rPr>
+      </w:pPr>
+      <w:r>
+        <w:rPr>
+          <w:rFonts w:ascii="Times New Roman" w:hAnsi="Times New Roman" w:cs="Times New Roman"/>
+          <w:b/>
+          <w:bCs/>
+          <w:sz w:val="22"/>
+          <w:szCs w:val="22"/>
+        </w:rPr>
+        <w:t>Figure S1–3</w:t>
+      </w:r>
+    </w:p>
+    <w:p>
+      <w:pPr>
+        <w:rPr>
+          <w:rFonts w:ascii="Times New Roman" w:hAnsi="Times New Roman" w:cs="Times New Roman"/>
+          <w:b/>
+          <w:bCs/>
+          <w:sz w:val="22"/>
+          <w:szCs w:val="22"/>
+        </w:rPr>
+      </w:pPr>
+      <w:r>
+        <w:rPr>
+          <w:rFonts w:ascii="Times New Roman" w:hAnsi="Times New Roman" w:cs="Times New Roman"/>
+          <w:b/>
+          <w:bCs/>
+          <w:sz w:val="22"/>
+          <w:szCs w:val="22"/>
+        </w:rPr>
+        <w:br w:type="page"/>
+      </w:r>
+    </w:p>
+    <w:p>
+      <w:pPr>
+        <w:rPr>
+          <w:rFonts w:ascii="Times New Roman" w:hAnsi="Times New Roman" w:cs="Times New Roman"/>
+          <w:sz w:val="22"/>
+          <w:szCs w:val="22"/>
+        </w:rPr>
+      </w:pPr>
+      <w:r>
+        <w:rPr>
+          <w:rFonts w:ascii="Times New Roman" w:hAnsi="Times New Roman" w:cs="Times New Roman"/>
+          <w:b/>
+          <w:bCs/>
+          <w:noProof/>
+          <w:sz w:val="22"/>
+          <w:szCs w:val="22"/>
+        </w:rPr>
+        <w:lastRenderedPageBreak/>
+        <w:drawing>
+          <wp:inline distT="0" distB="0" distL="0" distR="0" wp14:anchorId="3BBC95C9" wp14:editId="7C5263A9">
+            <wp:extent cx="6480000" cy="4860000"/>
+            <wp:effectExtent l="0" t="0" r="0" b="4445"/>
+            <wp:docPr id="2" name="Picture 2" descr="A close up of a map&#10;&#10;Description automatically generated"/>
+            <wp:cNvGraphicFramePr>
+              <a:graphicFrameLocks xmlns:a="http://schemas.openxmlformats.org/drawingml/2006/main" noChangeAspect="1"/>
+            </wp:cNvGraphicFramePr>
+            <a:graphic xmlns:a="http://schemas.openxmlformats.org/drawingml/2006/main">
+              <a:graphicData uri="http://schemas.openxmlformats.org/drawingml/2006/picture">
+                <pic:pic xmlns:pic="http://schemas.openxmlformats.org/drawingml/2006/picture">
+                  <pic:nvPicPr>
+                    <pic:cNvPr id="2" name="plot-PCA-biplots.png"/>
+                    <pic:cNvPicPr/>
+                  </pic:nvPicPr>
+                  <pic:blipFill>
+                    <a:blip r:embed="rId8" cstate="print">
+                      <a:extLst>
+                        <a:ext uri="{28A0092B-C50C-407E-A947-70E740481C1C}">
+                          <a14:useLocalDpi xmlns:a14="http://schemas.microsoft.com/office/drawing/2010/main" val="0"/>
+                        </a:ext>
+                      </a:extLst>
+                    </a:blip>
+                    <a:stretch>
+                      <a:fillRect/>
+                    </a:stretch>
+                  </pic:blipFill>
+                  <pic:spPr>
+                    <a:xfrm>
+                      <a:off x="0" y="0"/>
+                      <a:ext cx="6480000" cy="4860000"/>
+                    </a:xfrm>
+                    <a:prstGeom prst="rect">
+                      <a:avLst/>
+                    </a:prstGeom>
+                  </pic:spPr>
+                </pic:pic>
+              </a:graphicData>
+            </a:graphic>
+          </wp:inline>
+        </w:drawing>
+      </w:r>
+      <w:r>
+        <w:rPr>
+          <w:rFonts w:ascii="Times New Roman" w:hAnsi="Times New Roman" w:cs="Times New Roman"/>
+          <w:b/>
+          <w:bCs/>
+          <w:sz w:val="22"/>
+          <w:szCs w:val="22"/>
+        </w:rPr>
+        <w:t>Figure S4</w:t>
+      </w:r>
+      <w:r>
+        <w:rPr>
+          <w:rFonts w:ascii="Times New Roman" w:hAnsi="Times New Roman" w:cs="Times New Roman"/>
+          <w:sz w:val="22"/>
+          <w:szCs w:val="22"/>
+        </w:rPr>
+        <w:t xml:space="preserve"> […] Environmental heterogeneity variables’ loadings are labelled as follows: 1, elevation; 2, </w:t>
+      </w:r>
+      <w:r>
+        <w:rPr>
+          <w:rFonts w:ascii="Times New Roman" w:hAnsi="Times New Roman" w:cs="Times New Roman"/>
+          <w:sz w:val="22"/>
+          <w:szCs w:val="22"/>
+        </w:rPr>
+        <w:t>MAP</w:t>
+      </w:r>
+      <w:r>
+        <w:rPr>
+          <w:rFonts w:ascii="Times New Roman" w:hAnsi="Times New Roman" w:cs="Times New Roman"/>
+          <w:sz w:val="22"/>
+          <w:szCs w:val="22"/>
+        </w:rPr>
+        <w:t xml:space="preserve">; 3, </w:t>
+      </w:r>
+      <w:r>
+        <w:rPr>
+          <w:rFonts w:ascii="Times New Roman" w:hAnsi="Times New Roman" w:cs="Times New Roman"/>
+          <w:sz w:val="22"/>
+          <w:szCs w:val="22"/>
+        </w:rPr>
+        <w:t>PDQ</w:t>
+      </w:r>
+      <w:r>
+        <w:rPr>
+          <w:rFonts w:ascii="Times New Roman" w:hAnsi="Times New Roman" w:cs="Times New Roman"/>
+          <w:sz w:val="22"/>
+          <w:szCs w:val="22"/>
+        </w:rPr>
+        <w:t>; 4, s</w:t>
+      </w:r>
+      <w:r>
+        <w:rPr>
+          <w:rFonts w:ascii="Times New Roman" w:hAnsi="Times New Roman" w:cs="Times New Roman"/>
+          <w:sz w:val="22"/>
+          <w:szCs w:val="22"/>
+        </w:rPr>
+        <w:t>urface</w:t>
+      </w:r>
+      <w:r>
+        <w:rPr>
+          <w:rFonts w:ascii="Times New Roman" w:hAnsi="Times New Roman" w:cs="Times New Roman"/>
+          <w:sz w:val="22"/>
+          <w:szCs w:val="22"/>
+        </w:rPr>
+        <w:t xml:space="preserve"> </w:t>
+      </w:r>
+      <w:r>
+        <w:rPr>
+          <w:rFonts w:ascii="Times New Roman" w:hAnsi="Times New Roman" w:cs="Times New Roman"/>
+          <w:sz w:val="22"/>
+          <w:szCs w:val="22"/>
+        </w:rPr>
+        <w:t>T</w:t>
+      </w:r>
+      <w:r>
+        <w:rPr>
+          <w:rFonts w:ascii="Times New Roman" w:hAnsi="Times New Roman" w:cs="Times New Roman"/>
+          <w:sz w:val="22"/>
+          <w:szCs w:val="22"/>
+        </w:rPr>
+        <w:t xml:space="preserve">; 5, </w:t>
+      </w:r>
+      <w:r>
+        <w:rPr>
+          <w:rFonts w:ascii="Times New Roman" w:hAnsi="Times New Roman" w:cs="Times New Roman"/>
+          <w:sz w:val="22"/>
+          <w:szCs w:val="22"/>
+        </w:rPr>
+        <w:t>NDVI</w:t>
+      </w:r>
+      <w:r>
+        <w:rPr>
+          <w:rFonts w:ascii="Times New Roman" w:hAnsi="Times New Roman" w:cs="Times New Roman"/>
+          <w:sz w:val="22"/>
+          <w:szCs w:val="22"/>
+        </w:rPr>
+        <w:t xml:space="preserve">; 6, </w:t>
+      </w:r>
+      <w:r>
+        <w:rPr>
+          <w:rFonts w:ascii="Times New Roman" w:hAnsi="Times New Roman" w:cs="Times New Roman"/>
+          <w:sz w:val="22"/>
+          <w:szCs w:val="22"/>
+        </w:rPr>
+        <w:t>CEC</w:t>
+      </w:r>
+      <w:r>
+        <w:rPr>
+          <w:rFonts w:ascii="Times New Roman" w:hAnsi="Times New Roman" w:cs="Times New Roman"/>
+          <w:sz w:val="22"/>
+          <w:szCs w:val="22"/>
+        </w:rPr>
+        <w:t>; 7, c</w:t>
+      </w:r>
+      <w:r>
+        <w:rPr>
+          <w:rFonts w:ascii="Times New Roman" w:hAnsi="Times New Roman" w:cs="Times New Roman"/>
+          <w:sz w:val="22"/>
+          <w:szCs w:val="22"/>
+        </w:rPr>
+        <w:t>lay</w:t>
+      </w:r>
+      <w:r>
+        <w:rPr>
+          <w:rFonts w:ascii="Times New Roman" w:hAnsi="Times New Roman" w:cs="Times New Roman"/>
+          <w:sz w:val="22"/>
+          <w:szCs w:val="22"/>
+        </w:rPr>
+        <w:t>; 8, s</w:t>
+      </w:r>
+      <w:r>
+        <w:rPr>
+          <w:rFonts w:ascii="Times New Roman" w:hAnsi="Times New Roman" w:cs="Times New Roman"/>
+          <w:sz w:val="22"/>
+          <w:szCs w:val="22"/>
+        </w:rPr>
+        <w:t>oil</w:t>
+      </w:r>
+      <w:r>
+        <w:rPr>
+          <w:rFonts w:ascii="Times New Roman" w:hAnsi="Times New Roman" w:cs="Times New Roman"/>
+          <w:sz w:val="22"/>
+          <w:szCs w:val="22"/>
+        </w:rPr>
+        <w:t xml:space="preserve"> </w:t>
+      </w:r>
+      <w:r>
+        <w:rPr>
+          <w:rFonts w:ascii="Times New Roman" w:hAnsi="Times New Roman" w:cs="Times New Roman"/>
+          <w:sz w:val="22"/>
+          <w:szCs w:val="22"/>
+        </w:rPr>
+        <w:t>C</w:t>
+      </w:r>
+      <w:r>
+        <w:rPr>
+          <w:rFonts w:ascii="Times New Roman" w:hAnsi="Times New Roman" w:cs="Times New Roman"/>
+          <w:sz w:val="22"/>
+          <w:szCs w:val="22"/>
+        </w:rPr>
+        <w:t xml:space="preserve">; 9, </w:t>
+      </w:r>
+      <w:proofErr w:type="spellStart"/>
+      <w:r>
+        <w:rPr>
+          <w:rFonts w:ascii="Times New Roman" w:hAnsi="Times New Roman" w:cs="Times New Roman"/>
+          <w:sz w:val="22"/>
+          <w:szCs w:val="22"/>
+        </w:rPr>
+        <w:t>pH</w:t>
+      </w:r>
+      <w:r>
+        <w:rPr>
+          <w:rFonts w:ascii="Times New Roman" w:hAnsi="Times New Roman" w:cs="Times New Roman"/>
+          <w:sz w:val="22"/>
+          <w:szCs w:val="22"/>
+        </w:rPr>
+        <w:t>.</w:t>
+      </w:r>
+      <w:proofErr w:type="spellEnd"/>
+    </w:p>
+    <w:p>
+      <w:pPr>
+        <w:rPr>
+          <w:rFonts w:ascii="Times New Roman" w:hAnsi="Times New Roman" w:cs="Times New Roman"/>
+          <w:sz w:val="22"/>
+          <w:szCs w:val="22"/>
+        </w:rPr>
+      </w:pPr>
+      <w:r>
+        <w:rPr>
+          <w:rFonts w:ascii="Times New Roman" w:hAnsi="Times New Roman" w:cs="Times New Roman"/>
+          <w:sz w:val="22"/>
+          <w:szCs w:val="22"/>
+        </w:rPr>
+        <w:br w:type="page"/>
+      </w:r>
+    </w:p>
+    <w:p>
+      <w:pPr>
+        <w:rPr>
+          <w:rFonts w:ascii="Times New Roman" w:hAnsi="Times New Roman" w:cs="Times New Roman"/>
+          <w:bCs/>
+          <w:sz w:val="22"/>
+          <w:szCs w:val="22"/>
+        </w:rPr>
+      </w:pPr>
+      <w:r>
+        <w:rPr>
+          <w:rFonts w:ascii="Times New Roman" w:hAnsi="Times New Roman" w:cs="Times New Roman"/>
+          <w:bCs/>
+          <w:sz w:val="22"/>
+          <w:szCs w:val="22"/>
+        </w:rPr>
+        <w:lastRenderedPageBreak/>
+        <w:t>…</w:t>
+      </w:r>
+    </w:p>
+    <w:p>
+      <w:pPr>
+        <w:rPr>
+          <w:rFonts w:ascii="Times New Roman" w:hAnsi="Times New Roman" w:cs="Times New Roman"/>
+          <w:b/>
+          <w:sz w:val="22"/>
+          <w:szCs w:val="22"/>
+        </w:rPr>
+      </w:pPr>
+      <w:r>
+        <w:rPr>
+          <w:rFonts w:ascii="Times New Roman" w:hAnsi="Times New Roman" w:cs="Times New Roman"/>
+          <w:b/>
+          <w:sz w:val="22"/>
+          <w:szCs w:val="22"/>
+        </w:rPr>
+        <w:t>Figure S5</w:t>
+      </w:r>
+      <w:r>
+        <w:rPr>
+          <w:rFonts w:ascii="Times New Roman" w:hAnsi="Times New Roman" w:cs="Times New Roman"/>
+          <w:b/>
+          <w:sz w:val="22"/>
+          <w:szCs w:val="22"/>
+        </w:rPr>
+        <w:t>–S6</w:t>
+      </w:r>
+    </w:p>
+    <w:p>
+      <w:pPr>
+        <w:rPr>
+          <w:rFonts w:ascii="Times New Roman" w:hAnsi="Times New Roman" w:cs="Times New Roman"/>
+          <w:b/>
+          <w:sz w:val="22"/>
+          <w:szCs w:val="22"/>
+        </w:rPr>
+      </w:pPr>
+      <w:r>
+        <w:rPr>
+          <w:rFonts w:ascii="Times New Roman" w:hAnsi="Times New Roman" w:cs="Times New Roman"/>
+          <w:b/>
+          <w:sz w:val="22"/>
+          <w:szCs w:val="22"/>
+        </w:rPr>
+        <w:br w:type="page"/>
+      </w:r>
+    </w:p>
+    <w:p>
+      <w:pPr>
+        <w:rPr>
+          <w:rFonts w:ascii="Times New Roman" w:hAnsi="Times New Roman" w:cs="Times New Roman"/>
+          <w:sz w:val="22"/>
+          <w:szCs w:val="22"/>
+        </w:rPr>
+      </w:pPr>
+      <w:r>
+        <w:rPr>
+          <w:rFonts w:ascii="Times New Roman" w:hAnsi="Times New Roman" w:cs="Times New Roman"/>
+          <w:sz w:val="22"/>
+          <w:szCs w:val="22"/>
+        </w:rPr>
+        <w:lastRenderedPageBreak/>
+        <w:t>…</w:t>
+      </w:r>
+    </w:p>
+    <w:p>
+      <w:pPr>
+        <w:rPr>
+          <w:rFonts w:ascii="Times New Roman" w:hAnsi="Times New Roman" w:cs="Times New Roman"/>
+          <w:b/>
+          <w:bCs/>
+          <w:sz w:val="22"/>
+          <w:szCs w:val="22"/>
+        </w:rPr>
+      </w:pPr>
+      <w:r>
+        <w:rPr>
+          <w:rFonts w:ascii="Times New Roman" w:hAnsi="Times New Roman" w:cs="Times New Roman"/>
+          <w:b/>
+          <w:bCs/>
+          <w:sz w:val="22"/>
+          <w:szCs w:val="22"/>
+        </w:rPr>
+        <w:t>Figure S7</w:t>
+      </w:r>
+    </w:p>
+    <w:p>
+      <w:pPr>
+        <w:rPr>
+          <w:rFonts w:ascii="Times New Roman" w:hAnsi="Times New Roman" w:cs="Times New Roman"/>
+          <w:b/>
+          <w:bCs/>
+          <w:sz w:val="22"/>
+          <w:szCs w:val="22"/>
+        </w:rPr>
+      </w:pPr>
+      <w:r>
+        <w:rPr>
+          <w:rFonts w:ascii="Times New Roman" w:hAnsi="Times New Roman" w:cs="Times New Roman"/>
+          <w:b/>
+          <w:bCs/>
+          <w:sz w:val="22"/>
+          <w:szCs w:val="22"/>
+        </w:rPr>
+        <w:br w:type="page"/>
+      </w:r>
+    </w:p>
+    <w:p>
+      <w:pPr>
+        <w:rPr>
+          <w:rFonts w:ascii="Times New Roman" w:hAnsi="Times New Roman" w:cs="Times New Roman"/>
+          <w:sz w:val="22"/>
+          <w:szCs w:val="22"/>
+        </w:rPr>
+      </w:pPr>
+      <w:r>
+        <w:rPr>
+          <w:rFonts w:ascii="Times New Roman" w:hAnsi="Times New Roman" w:cs="Times New Roman"/>
+          <w:sz w:val="22"/>
+          <w:szCs w:val="22"/>
+        </w:rPr>
+        <w:lastRenderedPageBreak/>
+        <w:t>…</w:t>
+      </w:r>
+    </w:p>
+    <w:p>
+      <w:pPr>
+        <w:rPr>
+          <w:rFonts w:ascii="Times New Roman" w:hAnsi="Times New Roman" w:cs="Times New Roman"/>
+          <w:b/>
+          <w:bCs/>
+          <w:sz w:val="22"/>
+          <w:szCs w:val="22"/>
+        </w:rPr>
+      </w:pPr>
+      <w:r>
+        <w:rPr>
+          <w:rFonts w:ascii="Times New Roman" w:hAnsi="Times New Roman" w:cs="Times New Roman"/>
+          <w:b/>
+          <w:bCs/>
+          <w:sz w:val="22"/>
+          <w:szCs w:val="22"/>
+        </w:rPr>
+        <w:t>Figure S8</w:t>
+      </w:r>
+    </w:p>
+    <w:p>
+      <w:pPr>
+        <w:rPr>
+          <w:rFonts w:ascii="Times New Roman" w:hAnsi="Times New Roman" w:cs="Times New Roman"/>
+          <w:b/>
+          <w:bCs/>
+          <w:sz w:val="22"/>
+          <w:szCs w:val="22"/>
+        </w:rPr>
+      </w:pPr>
+      <w:r>
+        <w:rPr>
+          <w:rFonts w:ascii="Times New Roman" w:hAnsi="Times New Roman" w:cs="Times New Roman"/>
+          <w:b/>
+          <w:bCs/>
+          <w:sz w:val="22"/>
+          <w:szCs w:val="22"/>
+        </w:rPr>
+        <w:br w:type="page"/>
+      </w:r>
+    </w:p>
+    <w:p>
+      <w:pPr>
+        <w:rPr>
+          <w:rFonts w:ascii="Times New Roman" w:hAnsi="Times New Roman" w:cs="Times New Roman"/>
+          <w:sz w:val="22"/>
+          <w:szCs w:val="22"/>
+        </w:rPr>
+      </w:pPr>
+      <w:r>
+        <w:rPr>
+          <w:rFonts w:ascii="Times New Roman" w:hAnsi="Times New Roman" w:cs="Times New Roman"/>
+          <w:sz w:val="22"/>
+          <w:szCs w:val="22"/>
+        </w:rPr>
+        <w:lastRenderedPageBreak/>
+        <w:t>…</w:t>
+      </w:r>
+    </w:p>
+    <w:p>
+      <w:pPr>
+        <w:rPr>
+          <w:rFonts w:ascii="Times New Roman" w:hAnsi="Times New Roman" w:cs="Times New Roman"/>
+          <w:b/>
+          <w:bCs/>
+          <w:sz w:val="22"/>
+          <w:szCs w:val="22"/>
+        </w:rPr>
+      </w:pPr>
+      <w:r>
+        <w:rPr>
+          <w:rFonts w:ascii="Times New Roman" w:hAnsi="Times New Roman" w:cs="Times New Roman"/>
+          <w:b/>
+          <w:bCs/>
+          <w:sz w:val="22"/>
+          <w:szCs w:val="22"/>
+        </w:rPr>
+        <w:t>Figure S9–S10</w:t>
+      </w:r>
+      <w:bookmarkStart w:id="0" w:name="_GoBack"/>
+      <w:bookmarkEnd w:id="0"/>
     </w:p>
     <w:sectPr>
       <w:pgSz w:w="11900" w:h="16840"/>

</xml_diff>

<commit_message>
Add collinearity checking figures to new results doc
</commit_message>
<xml_diff>
--- a/manuscript/Van-Mazijk-Cramer-Verboom_main-text_new-tables-and-figures.docx
+++ b/manuscript/Van-Mazijk-Cramer-Verboom_main-text_new-tables-and-figures.docx
@@ -12306,8 +12306,6 @@
             </w:r>
           </w:p>
         </w:tc>
-        <w:bookmarkStart w:id="0" w:name="_GoBack"/>
-        <w:bookmarkEnd w:id="0"/>
       </w:tr>
       <w:tr>
         <w:trPr>
@@ -16435,11 +16433,145 @@
       <w:r>
         <w:rPr>
           <w:rFonts w:ascii="Times New Roman" w:hAnsi="Times New Roman" w:cs="Times New Roman"/>
+          <w:noProof/>
           <w:sz w:val="22"/>
           <w:szCs w:val="22"/>
         </w:rPr>
         <w:lastRenderedPageBreak/>
-        <w:t>…</w:t>
+        <w:drawing>
+          <wp:inline distT="0" distB="0" distL="0" distR="0" wp14:anchorId="179A3F90" wp14:editId="11EE9AD4">
+            <wp:extent cx="6483600" cy="6483600"/>
+            <wp:effectExtent l="0" t="0" r="6350" b="6350"/>
+            <wp:docPr id="1" name="Picture 1" descr="A close up of a device&#10;&#10;Description automatically generated"/>
+            <wp:cNvGraphicFramePr>
+              <a:graphicFrameLocks xmlns:a="http://schemas.openxmlformats.org/drawingml/2006/main" noChangeAspect="1"/>
+            </wp:cNvGraphicFramePr>
+            <a:graphic xmlns:a="http://schemas.openxmlformats.org/drawingml/2006/main">
+              <a:graphicData uri="http://schemas.openxmlformats.org/drawingml/2006/picture">
+                <pic:pic xmlns:pic="http://schemas.openxmlformats.org/drawingml/2006/picture">
+                  <pic:nvPicPr>
+                    <pic:cNvPr id="1" name="QDS-log10-heterogeneity-pairs.png"/>
+                    <pic:cNvPicPr/>
+                  </pic:nvPicPr>
+                  <pic:blipFill>
+                    <a:blip r:embed="rId8" cstate="print">
+                      <a:extLst>
+                        <a:ext uri="{28A0092B-C50C-407E-A947-70E740481C1C}">
+                          <a14:useLocalDpi xmlns:a14="http://schemas.microsoft.com/office/drawing/2010/main" val="0"/>
+                        </a:ext>
+                      </a:extLst>
+                    </a:blip>
+                    <a:stretch>
+                      <a:fillRect/>
+                    </a:stretch>
+                  </pic:blipFill>
+                  <pic:spPr>
+                    <a:xfrm>
+                      <a:off x="0" y="0"/>
+                      <a:ext cx="6483600" cy="6483600"/>
+                    </a:xfrm>
+                    <a:prstGeom prst="rect">
+                      <a:avLst/>
+                    </a:prstGeom>
+                  </pic:spPr>
+                </pic:pic>
+              </a:graphicData>
+            </a:graphic>
+          </wp:inline>
+        </w:drawing>
+      </w:r>
+    </w:p>
+    <w:p>
+      <w:pPr>
+        <w:rPr>
+          <w:rFonts w:ascii="Times New Roman" w:hAnsi="Times New Roman" w:cs="Times New Roman"/>
+          <w:b/>
+          <w:bCs/>
+        </w:rPr>
+      </w:pPr>
+      <w:r>
+        <w:rPr>
+          <w:rFonts w:ascii="Times New Roman" w:hAnsi="Times New Roman" w:cs="Times New Roman"/>
+          <w:b/>
+          <w:bCs/>
+        </w:rPr>
+        <w:t>Figure S1</w:t>
+      </w:r>
+    </w:p>
+    <w:p>
+      <w:pPr>
+        <w:rPr>
+          <w:rFonts w:ascii="Times New Roman" w:hAnsi="Times New Roman" w:cs="Times New Roman"/>
+          <w:b/>
+          <w:bCs/>
+        </w:rPr>
+      </w:pPr>
+      <w:r>
+        <w:rPr>
+          <w:rFonts w:ascii="Times New Roman" w:hAnsi="Times New Roman" w:cs="Times New Roman"/>
+          <w:b/>
+          <w:bCs/>
+        </w:rPr>
+        <w:br w:type="page"/>
+      </w:r>
+    </w:p>
+    <w:p>
+      <w:pPr>
+        <w:rPr>
+          <w:rFonts w:ascii="Times New Roman" w:hAnsi="Times New Roman" w:cs="Times New Roman"/>
+          <w:sz w:val="22"/>
+          <w:szCs w:val="22"/>
+        </w:rPr>
+      </w:pPr>
+      <w:r>
+        <w:rPr>
+          <w:rFonts w:ascii="Times New Roman" w:hAnsi="Times New Roman" w:cs="Times New Roman"/>
+          <w:noProof/>
+          <w:sz w:val="22"/>
+          <w:szCs w:val="22"/>
+        </w:rPr>
+        <w:lastRenderedPageBreak/>
+        <w:drawing>
+          <wp:inline distT="0" distB="0" distL="0" distR="0" wp14:anchorId="2F49A731" wp14:editId="7C1107D1">
+            <wp:extent cx="6483600" cy="6483600"/>
+            <wp:effectExtent l="0" t="0" r="6350" b="6350"/>
+            <wp:docPr id="8" name="Picture 8"/>
+            <wp:cNvGraphicFramePr>
+              <a:graphicFrameLocks xmlns:a="http://schemas.openxmlformats.org/drawingml/2006/main" noChangeAspect="1"/>
+            </wp:cNvGraphicFramePr>
+            <a:graphic xmlns:a="http://schemas.openxmlformats.org/drawingml/2006/main">
+              <a:graphicData uri="http://schemas.openxmlformats.org/drawingml/2006/picture">
+                <pic:pic xmlns:pic="http://schemas.openxmlformats.org/drawingml/2006/picture">
+                  <pic:nvPicPr>
+                    <pic:cNvPr id="8" name="HDS-log10-heterogeneity-pairs.png"/>
+                    <pic:cNvPicPr/>
+                  </pic:nvPicPr>
+                  <pic:blipFill>
+                    <a:blip r:embed="rId9" cstate="print">
+                      <a:extLst>
+                        <a:ext uri="{28A0092B-C50C-407E-A947-70E740481C1C}">
+                          <a14:useLocalDpi xmlns:a14="http://schemas.microsoft.com/office/drawing/2010/main" val="0"/>
+                        </a:ext>
+                      </a:extLst>
+                    </a:blip>
+                    <a:stretch>
+                      <a:fillRect/>
+                    </a:stretch>
+                  </pic:blipFill>
+                  <pic:spPr>
+                    <a:xfrm>
+                      <a:off x="0" y="0"/>
+                      <a:ext cx="6483600" cy="6483600"/>
+                    </a:xfrm>
+                    <a:prstGeom prst="rect">
+                      <a:avLst/>
+                    </a:prstGeom>
+                  </pic:spPr>
+                </pic:pic>
+              </a:graphicData>
+            </a:graphic>
+          </wp:inline>
+        </w:drawing>
       </w:r>
     </w:p>
     <w:p>
@@ -16460,7 +16592,130 @@
           <w:sz w:val="22"/>
           <w:szCs w:val="22"/>
         </w:rPr>
-        <w:t>Figure S1–3</w:t>
+        <w:t>Figure S2</w:t>
+      </w:r>
+    </w:p>
+    <w:p>
+      <w:pPr>
+        <w:rPr>
+          <w:rFonts w:ascii="Times New Roman" w:hAnsi="Times New Roman" w:cs="Times New Roman"/>
+          <w:b/>
+          <w:bCs/>
+          <w:sz w:val="22"/>
+          <w:szCs w:val="22"/>
+        </w:rPr>
+      </w:pPr>
+      <w:r>
+        <w:rPr>
+          <w:rFonts w:ascii="Times New Roman" w:hAnsi="Times New Roman" w:cs="Times New Roman"/>
+          <w:b/>
+          <w:bCs/>
+          <w:sz w:val="22"/>
+          <w:szCs w:val="22"/>
+        </w:rPr>
+        <w:br w:type="page"/>
+      </w:r>
+    </w:p>
+    <w:p>
+      <w:pPr>
+        <w:rPr>
+          <w:rFonts w:ascii="Times New Roman" w:hAnsi="Times New Roman" w:cs="Times New Roman"/>
+          <w:b/>
+          <w:bCs/>
+          <w:sz w:val="22"/>
+          <w:szCs w:val="22"/>
+        </w:rPr>
+      </w:pPr>
+    </w:p>
+    <w:p>
+      <w:pPr>
+        <w:rPr>
+          <w:rFonts w:ascii="Times New Roman" w:hAnsi="Times New Roman" w:cs="Times New Roman"/>
+          <w:sz w:val="22"/>
+          <w:szCs w:val="22"/>
+        </w:rPr>
+      </w:pPr>
+      <w:r>
+        <w:rPr>
+          <w:rFonts w:ascii="Times New Roman" w:hAnsi="Times New Roman" w:cs="Times New Roman"/>
+          <w:noProof/>
+          <w:sz w:val="22"/>
+          <w:szCs w:val="22"/>
+        </w:rPr>
+        <w:drawing>
+          <wp:inline distT="0" distB="0" distL="0" distR="0" wp14:anchorId="19E107C8" wp14:editId="7AD0AEE6">
+            <wp:extent cx="6483600" cy="6483600"/>
+            <wp:effectExtent l="0" t="0" r="6350" b="6350"/>
+            <wp:docPr id="9" name="Picture 9" descr="A close up of a keyboard&#10;&#10;Description automatically generated"/>
+            <wp:cNvGraphicFramePr>
+              <a:graphicFrameLocks xmlns:a="http://schemas.openxmlformats.org/drawingml/2006/main" noChangeAspect="1"/>
+            </wp:cNvGraphicFramePr>
+            <a:graphic xmlns:a="http://schemas.openxmlformats.org/drawingml/2006/main">
+              <a:graphicData uri="http://schemas.openxmlformats.org/drawingml/2006/picture">
+                <pic:pic xmlns:pic="http://schemas.openxmlformats.org/drawingml/2006/picture">
+                  <pic:nvPicPr>
+                    <pic:cNvPr id="9" name="DS-log10-heterogeneity-pairs.png"/>
+                    <pic:cNvPicPr/>
+                  </pic:nvPicPr>
+                  <pic:blipFill>
+                    <a:blip r:embed="rId10" cstate="print">
+                      <a:extLst>
+                        <a:ext uri="{28A0092B-C50C-407E-A947-70E740481C1C}">
+                          <a14:useLocalDpi xmlns:a14="http://schemas.microsoft.com/office/drawing/2010/main" val="0"/>
+                        </a:ext>
+                      </a:extLst>
+                    </a:blip>
+                    <a:stretch>
+                      <a:fillRect/>
+                    </a:stretch>
+                  </pic:blipFill>
+                  <pic:spPr>
+                    <a:xfrm>
+                      <a:off x="0" y="0"/>
+                      <a:ext cx="6483600" cy="6483600"/>
+                    </a:xfrm>
+                    <a:prstGeom prst="rect">
+                      <a:avLst/>
+                    </a:prstGeom>
+                  </pic:spPr>
+                </pic:pic>
+              </a:graphicData>
+            </a:graphic>
+          </wp:inline>
+        </w:drawing>
+      </w:r>
+    </w:p>
+    <w:p>
+      <w:pPr>
+        <w:rPr>
+          <w:rFonts w:ascii="Times New Roman" w:hAnsi="Times New Roman" w:cs="Times New Roman"/>
+          <w:b/>
+          <w:bCs/>
+          <w:sz w:val="22"/>
+          <w:szCs w:val="22"/>
+        </w:rPr>
+      </w:pPr>
+      <w:r>
+        <w:rPr>
+          <w:rFonts w:ascii="Times New Roman" w:hAnsi="Times New Roman" w:cs="Times New Roman"/>
+          <w:b/>
+          <w:bCs/>
+          <w:sz w:val="22"/>
+          <w:szCs w:val="22"/>
+        </w:rPr>
+        <w:t>Figure S</w:t>
+      </w:r>
+      <w:bookmarkStart w:id="0" w:name="_GoBack"/>
+      <w:bookmarkEnd w:id="0"/>
+      <w:r>
+        <w:rPr>
+          <w:rFonts w:ascii="Times New Roman" w:hAnsi="Times New Roman" w:cs="Times New Roman"/>
+          <w:b/>
+          <w:bCs/>
+          <w:sz w:val="22"/>
+          <w:szCs w:val="22"/>
+        </w:rPr>
+        <w:t>3</w:t>
       </w:r>
     </w:p>
     <w:p>
@@ -16518,7 +16773,7 @@
                     <pic:cNvPicPr/>
                   </pic:nvPicPr>
                   <pic:blipFill>
-                    <a:blip r:embed="rId8" cstate="print">
+                    <a:blip r:embed="rId11" cstate="print">
                       <a:extLst>
                         <a:ext uri="{28A0092B-C50C-407E-A947-70E740481C1C}">
                           <a14:useLocalDpi xmlns:a14="http://schemas.microsoft.com/office/drawing/2010/main" val="0"/>

</xml_diff>

<commit_message>
Add new outlier maps into new results doc
</commit_message>
<xml_diff>
--- a/manuscript/Van-Mazijk-Cramer-Verboom_main-text_new-tables-and-figures.docx
+++ b/manuscript/Van-Mazijk-Cramer-Verboom_main-text_new-tables-and-figures.docx
@@ -16703,19 +16703,7 @@
           <w:sz w:val="22"/>
           <w:szCs w:val="22"/>
         </w:rPr>
-        <w:t>Figure S</w:t>
-      </w:r>
-      <w:bookmarkStart w:id="0" w:name="_GoBack"/>
-      <w:bookmarkEnd w:id="0"/>
-      <w:r>
-        <w:rPr>
-          <w:rFonts w:ascii="Times New Roman" w:hAnsi="Times New Roman" w:cs="Times New Roman"/>
-          <w:b/>
-          <w:bCs/>
-          <w:sz w:val="22"/>
-          <w:szCs w:val="22"/>
-        </w:rPr>
-        <w:t>3</w:t>
+        <w:t>Figure S3</w:t>
       </w:r>
     </w:p>
     <w:p>
@@ -16858,11 +16846,52 @@
         <w:rPr>
           <w:rFonts w:ascii="Times New Roman" w:hAnsi="Times New Roman" w:cs="Times New Roman"/>
           <w:bCs/>
+          <w:noProof/>
           <w:sz w:val="22"/>
           <w:szCs w:val="22"/>
         </w:rPr>
         <w:lastRenderedPageBreak/>
-        <w:t>…</w:t>
+        <w:drawing>
+          <wp:inline distT="0" distB="0" distL="0" distR="0" wp14:anchorId="595F6033" wp14:editId="45922883">
+            <wp:extent cx="5760000" cy="8228754"/>
+            <wp:effectExtent l="0" t="0" r="6350" b="1270"/>
+            <wp:docPr id="10" name="Picture 10" descr="A picture containing text, map&#10;&#10;Description automatically generated"/>
+            <wp:cNvGraphicFramePr>
+              <a:graphicFrameLocks xmlns:a="http://schemas.openxmlformats.org/drawingml/2006/main" noChangeAspect="1"/>
+            </wp:cNvGraphicFramePr>
+            <a:graphic xmlns:a="http://schemas.openxmlformats.org/drawingml/2006/main">
+              <a:graphicData uri="http://schemas.openxmlformats.org/drawingml/2006/picture">
+                <pic:pic xmlns:pic="http://schemas.openxmlformats.org/drawingml/2006/picture">
+                  <pic:nvPicPr>
+                    <pic:cNvPr id="10" name="map-PC1-outliers.png"/>
+                    <pic:cNvPicPr/>
+                  </pic:nvPicPr>
+                  <pic:blipFill>
+                    <a:blip r:embed="rId12" cstate="print">
+                      <a:extLst>
+                        <a:ext uri="{28A0092B-C50C-407E-A947-70E740481C1C}">
+                          <a14:useLocalDpi xmlns:a14="http://schemas.microsoft.com/office/drawing/2010/main" val="0"/>
+                        </a:ext>
+                      </a:extLst>
+                    </a:blip>
+                    <a:stretch>
+                      <a:fillRect/>
+                    </a:stretch>
+                  </pic:blipFill>
+                  <pic:spPr>
+                    <a:xfrm>
+                      <a:off x="0" y="0"/>
+                      <a:ext cx="5760000" cy="8228754"/>
+                    </a:xfrm>
+                    <a:prstGeom prst="rect">
+                      <a:avLst/>
+                    </a:prstGeom>
+                  </pic:spPr>
+                </pic:pic>
+              </a:graphicData>
+            </a:graphic>
+          </wp:inline>
+        </w:drawing>
       </w:r>
     </w:p>
     <w:p>
@@ -16881,7 +16910,37 @@
           <w:sz w:val="22"/>
           <w:szCs w:val="22"/>
         </w:rPr>
-        <w:t>Figure S5–S6</w:t>
+        <w:t>Figure S5</w:t>
+      </w:r>
+      <w:r>
+        <w:rPr>
+          <w:rFonts w:ascii="Times New Roman" w:hAnsi="Times New Roman" w:cs="Times New Roman"/>
+          <w:bCs/>
+          <w:sz w:val="22"/>
+          <w:szCs w:val="22"/>
+        </w:rPr>
+        <w:t xml:space="preserve"> […] PC1-outliers</w:t>
+      </w:r>
+      <w:bookmarkStart w:id="0" w:name="_GoBack"/>
+      <w:bookmarkEnd w:id="0"/>
+    </w:p>
+    <w:p>
+      <w:pPr>
+        <w:rPr>
+          <w:rFonts w:ascii="Times New Roman" w:hAnsi="Times New Roman" w:cs="Times New Roman"/>
+          <w:b/>
+          <w:sz w:val="22"/>
+          <w:szCs w:val="22"/>
+        </w:rPr>
+      </w:pPr>
+      <w:r>
+        <w:rPr>
+          <w:rFonts w:ascii="Times New Roman" w:hAnsi="Times New Roman" w:cs="Times New Roman"/>
+          <w:b/>
+          <w:sz w:val="22"/>
+          <w:szCs w:val="22"/>
+        </w:rPr>
+        <w:br w:type="page"/>
       </w:r>
     </w:p>
     <w:p>
@@ -16897,6 +16956,102 @@
         <w:rPr>
           <w:rFonts w:ascii="Times New Roman" w:hAnsi="Times New Roman" w:cs="Times New Roman"/>
           <w:b/>
+          <w:noProof/>
+          <w:sz w:val="22"/>
+          <w:szCs w:val="22"/>
+        </w:rPr>
+        <w:lastRenderedPageBreak/>
+        <w:drawing>
+          <wp:inline distT="0" distB="0" distL="0" distR="0" wp14:anchorId="7734C8D2" wp14:editId="275EB2E3">
+            <wp:extent cx="5727700" cy="8182610"/>
+            <wp:effectExtent l="0" t="0" r="0" b="0"/>
+            <wp:docPr id="11" name="Picture 11" descr="A close up of a map&#10;&#10;Description automatically generated"/>
+            <wp:cNvGraphicFramePr>
+              <a:graphicFrameLocks xmlns:a="http://schemas.openxmlformats.org/drawingml/2006/main" noChangeAspect="1"/>
+            </wp:cNvGraphicFramePr>
+            <a:graphic xmlns:a="http://schemas.openxmlformats.org/drawingml/2006/main">
+              <a:graphicData uri="http://schemas.openxmlformats.org/drawingml/2006/picture">
+                <pic:pic xmlns:pic="http://schemas.openxmlformats.org/drawingml/2006/picture">
+                  <pic:nvPicPr>
+                    <pic:cNvPr id="11" name="map-mv-outliers.png"/>
+                    <pic:cNvPicPr/>
+                  </pic:nvPicPr>
+                  <pic:blipFill>
+                    <a:blip r:embed="rId13" cstate="print">
+                      <a:extLst>
+                        <a:ext uri="{28A0092B-C50C-407E-A947-70E740481C1C}">
+                          <a14:useLocalDpi xmlns:a14="http://schemas.microsoft.com/office/drawing/2010/main" val="0"/>
+                        </a:ext>
+                      </a:extLst>
+                    </a:blip>
+                    <a:stretch>
+                      <a:fillRect/>
+                    </a:stretch>
+                  </pic:blipFill>
+                  <pic:spPr>
+                    <a:xfrm>
+                      <a:off x="0" y="0"/>
+                      <a:ext cx="5727700" cy="8182610"/>
+                    </a:xfrm>
+                    <a:prstGeom prst="rect">
+                      <a:avLst/>
+                    </a:prstGeom>
+                  </pic:spPr>
+                </pic:pic>
+              </a:graphicData>
+            </a:graphic>
+          </wp:inline>
+        </w:drawing>
+      </w:r>
+    </w:p>
+    <w:p>
+      <w:pPr>
+        <w:rPr>
+          <w:rFonts w:ascii="Times New Roman" w:hAnsi="Times New Roman" w:cs="Times New Roman"/>
+          <w:b/>
+          <w:sz w:val="22"/>
+          <w:szCs w:val="22"/>
+        </w:rPr>
+      </w:pPr>
+      <w:r>
+        <w:rPr>
+          <w:rFonts w:ascii="Times New Roman" w:hAnsi="Times New Roman" w:cs="Times New Roman"/>
+          <w:b/>
+          <w:sz w:val="22"/>
+          <w:szCs w:val="22"/>
+        </w:rPr>
+        <w:t xml:space="preserve">Figure </w:t>
+      </w:r>
+      <w:r>
+        <w:rPr>
+          <w:rFonts w:ascii="Times New Roman" w:hAnsi="Times New Roman" w:cs="Times New Roman"/>
+          <w:b/>
+          <w:sz w:val="22"/>
+          <w:szCs w:val="22"/>
+        </w:rPr>
+        <w:t>S6</w:t>
+      </w:r>
+      <w:r>
+        <w:rPr>
+          <w:rFonts w:ascii="Times New Roman" w:hAnsi="Times New Roman" w:cs="Times New Roman"/>
+          <w:bCs/>
+          <w:sz w:val="22"/>
+          <w:szCs w:val="22"/>
+        </w:rPr>
+        <w:t xml:space="preserve"> […] MV-outliers</w:t>
+      </w:r>
+    </w:p>
+    <w:p>
+      <w:pPr>
+        <w:rPr>
+          <w:rFonts w:ascii="Times New Roman" w:hAnsi="Times New Roman" w:cs="Times New Roman"/>
+          <w:sz w:val="22"/>
+          <w:szCs w:val="22"/>
+        </w:rPr>
+      </w:pPr>
+      <w:r>
+        <w:rPr>
+          <w:rFonts w:ascii="Times New Roman" w:hAnsi="Times New Roman" w:cs="Times New Roman"/>
           <w:sz w:val="22"/>
           <w:szCs w:val="22"/>
         </w:rPr>

</xml_diff>

<commit_message>
Ammend panel sizes and missing axis in outlier maps
</commit_message>
<xml_diff>
--- a/manuscript/Van-Mazijk-Cramer-Verboom_main-text_new-tables-and-figures.docx
+++ b/manuscript/Van-Mazijk-Cramer-Verboom_main-text_new-tables-and-figures.docx
@@ -16852,10 +16852,10 @@
         </w:rPr>
         <w:lastRenderedPageBreak/>
         <w:drawing>
-          <wp:inline distT="0" distB="0" distL="0" distR="0" wp14:anchorId="595F6033" wp14:editId="45922883">
-            <wp:extent cx="5760000" cy="8228754"/>
+          <wp:inline distT="0" distB="0" distL="0" distR="0" wp14:anchorId="595F6033" wp14:editId="5871DF8B">
+            <wp:extent cx="5760000" cy="8228571"/>
             <wp:effectExtent l="0" t="0" r="6350" b="1270"/>
-            <wp:docPr id="10" name="Picture 10" descr="A picture containing text, map&#10;&#10;Description automatically generated"/>
+            <wp:docPr id="10" name="Picture 10"/>
             <wp:cNvGraphicFramePr>
               <a:graphicFrameLocks xmlns:a="http://schemas.openxmlformats.org/drawingml/2006/main" noChangeAspect="1"/>
             </wp:cNvGraphicFramePr>
@@ -16881,7 +16881,7 @@
                   <pic:spPr>
                     <a:xfrm>
                       <a:off x="0" y="0"/>
-                      <a:ext cx="5760000" cy="8228754"/>
+                      <a:ext cx="5760000" cy="8228571"/>
                     </a:xfrm>
                     <a:prstGeom prst="rect">
                       <a:avLst/>
@@ -16921,8 +16921,6 @@
         </w:rPr>
         <w:t xml:space="preserve"> […] PC1-outliers</w:t>
       </w:r>
-      <w:bookmarkStart w:id="0" w:name="_GoBack"/>
-      <w:bookmarkEnd w:id="0"/>
     </w:p>
     <w:p>
       <w:pPr>
@@ -16962,10 +16960,10 @@
         </w:rPr>
         <w:lastRenderedPageBreak/>
         <w:drawing>
-          <wp:inline distT="0" distB="0" distL="0" distR="0" wp14:anchorId="7734C8D2" wp14:editId="275EB2E3">
-            <wp:extent cx="5727700" cy="8182610"/>
-            <wp:effectExtent l="0" t="0" r="0" b="0"/>
-            <wp:docPr id="11" name="Picture 11" descr="A close up of a map&#10;&#10;Description automatically generated"/>
+          <wp:inline distT="0" distB="0" distL="0" distR="0" wp14:anchorId="7734C8D2" wp14:editId="0CD7EEAE">
+            <wp:extent cx="5760000" cy="8228571"/>
+            <wp:effectExtent l="0" t="0" r="6350" b="1270"/>
+            <wp:docPr id="11" name="Picture 11"/>
             <wp:cNvGraphicFramePr>
               <a:graphicFrameLocks xmlns:a="http://schemas.openxmlformats.org/drawingml/2006/main" noChangeAspect="1"/>
             </wp:cNvGraphicFramePr>
@@ -16991,7 +16989,7 @@
                   <pic:spPr>
                     <a:xfrm>
                       <a:off x="0" y="0"/>
-                      <a:ext cx="5727700" cy="8182610"/>
+                      <a:ext cx="5760000" cy="8228571"/>
                     </a:xfrm>
                     <a:prstGeom prst="rect">
                       <a:avLst/>
@@ -17040,6 +17038,8 @@
         </w:rPr>
         <w:t xml:space="preserve"> […] MV-outliers</w:t>
       </w:r>
+      <w:bookmarkStart w:id="0" w:name="_GoBack"/>
+      <w:bookmarkEnd w:id="0"/>
     </w:p>
     <w:p>
       <w:pPr>

</xml_diff>

<commit_message>
Incorporate new SD-comparison results into new results doc
</commit_message>
<xml_diff>
--- a/manuscript/Van-Mazijk-Cramer-Verboom_main-text_new-tables-and-figures.docx
+++ b/manuscript/Van-Mazijk-Cramer-Verboom_main-text_new-tables-and-figures.docx
@@ -7136,15 +7136,6 @@
           <w:szCs w:val="22"/>
         </w:rPr>
       </w:pPr>
-    </w:p>
-    <w:p>
-      <w:pPr>
-        <w:rPr>
-          <w:rFonts w:ascii="Times New Roman" w:hAnsi="Times New Roman" w:cs="Times New Roman"/>
-          <w:sz w:val="22"/>
-          <w:szCs w:val="22"/>
-        </w:rPr>
-      </w:pPr>
       <w:r>
         <w:rPr>
           <w:rFonts w:ascii="Times New Roman" w:hAnsi="Times New Roman" w:cs="Times New Roman"/>
@@ -7162,15 +7153,6 @@
           <w:szCs w:val="22"/>
         </w:rPr>
       </w:pPr>
-    </w:p>
-    <w:p>
-      <w:pPr>
-        <w:rPr>
-          <w:rFonts w:ascii="Times New Roman" w:hAnsi="Times New Roman" w:cs="Times New Roman"/>
-          <w:sz w:val="22"/>
-          <w:szCs w:val="22"/>
-        </w:rPr>
-      </w:pPr>
       <w:r>
         <w:rPr>
           <w:rFonts w:ascii="Times New Roman" w:hAnsi="Times New Roman" w:cs="Times New Roman"/>
@@ -7178,6 +7160,7 @@
           <w:sz w:val="22"/>
           <w:szCs w:val="22"/>
         </w:rPr>
+        <w:lastRenderedPageBreak/>
         <w:drawing>
           <wp:inline distT="0" distB="0" distL="0" distR="0" wp14:anchorId="630FA312" wp14:editId="374CD2AD">
             <wp:extent cx="6483600" cy="5673510"/>
@@ -16396,6 +16379,2075 @@
                 <w:szCs w:val="22"/>
               </w:rPr>
               <w:t xml:space="preserve"> </w:t>
+            </w:r>
+          </w:p>
+        </w:tc>
+      </w:tr>
+    </w:tbl>
+    <w:p>
+      <w:pPr>
+        <w:rPr>
+          <w:rFonts w:ascii="Times New Roman" w:hAnsi="Times New Roman" w:cs="Times New Roman"/>
+          <w:b/>
+          <w:bCs/>
+          <w:sz w:val="22"/>
+          <w:szCs w:val="22"/>
+        </w:rPr>
+      </w:pPr>
+      <w:r>
+        <w:rPr>
+          <w:rFonts w:ascii="Times New Roman" w:hAnsi="Times New Roman" w:cs="Times New Roman"/>
+          <w:b/>
+          <w:bCs/>
+          <w:sz w:val="22"/>
+          <w:szCs w:val="22"/>
+        </w:rPr>
+        <w:br w:type="page"/>
+      </w:r>
+    </w:p>
+    <w:p>
+      <w:pPr>
+        <w:pStyle w:val="BodyText"/>
+        <w:spacing w:before="0"/>
+      </w:pPr>
+      <w:r>
+        <w:rPr>
+          <w:rFonts w:ascii="Times New Roman" w:hAnsi="Times New Roman" w:cs="Times New Roman"/>
+          <w:b/>
+          <w:bCs/>
+        </w:rPr>
+        <w:lastRenderedPageBreak/>
+        <w:t>Table S3</w:t>
+      </w:r>
+      <w:r>
+        <w:rPr>
+          <w:rFonts w:ascii="Times New Roman" w:hAnsi="Times New Roman" w:cs="Times New Roman"/>
+          <w:b/>
+          <w:bCs/>
+        </w:rPr>
+        <w:t xml:space="preserve"> </w:t>
+      </w:r>
+      <w:r>
+        <w:rPr>
+          <w:rFonts w:ascii="Times New Roman" w:hAnsi="Times New Roman" w:cs="Times New Roman"/>
+        </w:rPr>
+        <w:t>[…]</w:t>
+      </w:r>
+      <w:r>
+        <w:rPr>
+          <w:rFonts w:ascii="Times New Roman" w:hAnsi="Times New Roman" w:cs="Times New Roman"/>
+          <w:b/>
+          <w:bCs/>
+        </w:rPr>
+        <w:t xml:space="preserve"> </w:t>
+      </w:r>
+      <w:r>
+        <w:rPr>
+          <w:rFonts w:ascii="Times New Roman" w:hAnsi="Times New Roman" w:cs="Times New Roman"/>
+        </w:rPr>
+        <w:t>All pairs of</w:t>
+      </w:r>
+      <w:r>
+        <w:rPr>
+          <w:rFonts w:ascii="Times New Roman" w:eastAsia="Times New Roman" w:hAnsi="Times New Roman" w:cs="Times New Roman"/>
+          <w:color w:val="000000"/>
+          <w:lang w:val="en-ZA" w:eastAsia="en-ZA"/>
+        </w:rPr>
+        <w:t xml:space="preserve"> GCFR and SWAFR </w:t>
+      </w:r>
+      <w:r>
+        <w:rPr>
+          <w:rFonts w:ascii="Times New Roman" w:eastAsia="Times New Roman" w:hAnsi="Times New Roman" w:cs="Times New Roman"/>
+          <w:i/>
+          <w:iCs/>
+          <w:color w:val="000000"/>
+          <w:lang w:val="en-ZA" w:eastAsia="en-ZA"/>
+        </w:rPr>
+        <w:t>SD</w:t>
+      </w:r>
+      <w:r>
+        <w:rPr>
+          <w:rFonts w:ascii="Times New Roman" w:eastAsia="Times New Roman" w:hAnsi="Times New Roman" w:cs="Times New Roman"/>
+          <w:color w:val="000000"/>
+          <w:lang w:val="en-ZA" w:eastAsia="en-ZA"/>
+        </w:rPr>
+        <w:t>-values differed significantly (</w:t>
+      </w:r>
+      <w:r>
+        <w:rPr>
+          <w:rFonts w:ascii="Times New Roman" w:eastAsia="Times New Roman" w:hAnsi="Times New Roman" w:cs="Times New Roman"/>
+          <w:i/>
+          <w:iCs/>
+          <w:color w:val="000000"/>
+          <w:lang w:val="en-ZA" w:eastAsia="en-ZA"/>
+        </w:rPr>
+        <w:t>P</w:t>
+      </w:r>
+      <w:r>
+        <w:rPr>
+          <w:rFonts w:ascii="Times New Roman" w:eastAsia="Times New Roman" w:hAnsi="Times New Roman" w:cs="Times New Roman"/>
+          <w:color w:val="000000"/>
+          <w:lang w:val="en-ZA" w:eastAsia="en-ZA"/>
+        </w:rPr>
+        <w:t xml:space="preserve"> &lt; 0.01; two-sided </w:t>
+      </w:r>
+      <w:r>
+        <w:rPr>
+          <w:rFonts w:ascii="Times New Roman" w:eastAsia="Times New Roman" w:hAnsi="Times New Roman" w:cs="Times New Roman"/>
+          <w:i/>
+          <w:iCs/>
+          <w:color w:val="000000"/>
+          <w:lang w:val="en-ZA" w:eastAsia="en-ZA"/>
+        </w:rPr>
+        <w:t>F</w:t>
+      </w:r>
+      <w:r>
+        <w:rPr>
+          <w:rFonts w:ascii="Times New Roman" w:eastAsia="Times New Roman" w:hAnsi="Times New Roman" w:cs="Times New Roman"/>
+          <w:color w:val="000000"/>
+          <w:lang w:val="en-ZA" w:eastAsia="en-ZA"/>
+        </w:rPr>
+        <w:t>-tests)</w:t>
+      </w:r>
+      <w:r>
+        <w:t>.</w:t>
+      </w:r>
+    </w:p>
+    <w:tbl>
+      <w:tblPr>
+        <w:tblW w:w="6599" w:type="dxa"/>
+        <w:tblBorders>
+          <w:top w:val="single" w:sz="4" w:space="0" w:color="auto"/>
+          <w:bottom w:val="single" w:sz="4" w:space="0" w:color="auto"/>
+        </w:tblBorders>
+        <w:tblLook w:val="04A0" w:firstRow="1" w:lastRow="0" w:firstColumn="1" w:lastColumn="0" w:noHBand="0" w:noVBand="1"/>
+      </w:tblPr>
+      <w:tblGrid>
+        <w:gridCol w:w="1080"/>
+        <w:gridCol w:w="1084"/>
+        <w:gridCol w:w="222"/>
+        <w:gridCol w:w="931"/>
+        <w:gridCol w:w="1027"/>
+        <w:gridCol w:w="236"/>
+        <w:gridCol w:w="931"/>
+        <w:gridCol w:w="1088"/>
+      </w:tblGrid>
+      <w:tr>
+        <w:trPr>
+          <w:trHeight w:val="285"/>
+        </w:trPr>
+        <w:tc>
+          <w:tcPr>
+            <w:tcW w:w="1080" w:type="dxa"/>
+            <w:tcBorders>
+              <w:top w:val="single" w:sz="4" w:space="0" w:color="auto"/>
+              <w:bottom w:val="nil"/>
+            </w:tcBorders>
+            <w:shd w:val="clear" w:color="auto" w:fill="auto"/>
+            <w:noWrap/>
+            <w:vAlign w:val="bottom"/>
+          </w:tcPr>
+          <w:p>
+            <w:pPr>
+              <w:jc w:val="center"/>
+              <w:rPr>
+                <w:rFonts w:ascii="Times New Roman" w:eastAsia="Times New Roman" w:hAnsi="Times New Roman" w:cs="Times New Roman"/>
+                <w:color w:val="000000"/>
+                <w:sz w:val="22"/>
+                <w:szCs w:val="22"/>
+                <w:lang w:eastAsia="en-ZA"/>
+              </w:rPr>
+            </w:pPr>
+          </w:p>
+        </w:tc>
+        <w:tc>
+          <w:tcPr>
+            <w:tcW w:w="1084" w:type="dxa"/>
+            <w:tcBorders>
+              <w:top w:val="single" w:sz="4" w:space="0" w:color="auto"/>
+              <w:bottom w:val="nil"/>
+            </w:tcBorders>
+            <w:shd w:val="clear" w:color="auto" w:fill="auto"/>
+            <w:noWrap/>
+            <w:vAlign w:val="bottom"/>
+          </w:tcPr>
+          <w:p>
+            <w:pPr>
+              <w:jc w:val="center"/>
+              <w:rPr>
+                <w:rFonts w:ascii="Times New Roman" w:eastAsia="Times New Roman" w:hAnsi="Times New Roman" w:cs="Times New Roman"/>
+                <w:color w:val="000000"/>
+                <w:sz w:val="22"/>
+                <w:szCs w:val="22"/>
+                <w:lang w:eastAsia="en-ZA"/>
+              </w:rPr>
+            </w:pPr>
+          </w:p>
+        </w:tc>
+        <w:tc>
+          <w:tcPr>
+            <w:tcW w:w="222" w:type="dxa"/>
+            <w:tcBorders>
+              <w:top w:val="single" w:sz="4" w:space="0" w:color="auto"/>
+              <w:bottom w:val="nil"/>
+            </w:tcBorders>
+            <w:vAlign w:val="bottom"/>
+          </w:tcPr>
+          <w:p>
+            <w:pPr>
+              <w:jc w:val="center"/>
+              <w:rPr>
+                <w:rFonts w:ascii="Times New Roman" w:eastAsia="Times New Roman" w:hAnsi="Times New Roman" w:cs="Times New Roman"/>
+                <w:i/>
+                <w:color w:val="000000"/>
+                <w:sz w:val="22"/>
+                <w:szCs w:val="22"/>
+                <w:lang w:eastAsia="en-ZA"/>
+              </w:rPr>
+            </w:pPr>
+          </w:p>
+        </w:tc>
+        <w:tc>
+          <w:tcPr>
+            <w:tcW w:w="4213" w:type="dxa"/>
+            <w:gridSpan w:val="5"/>
+            <w:tcBorders>
+              <w:top w:val="single" w:sz="4" w:space="0" w:color="auto"/>
+              <w:bottom w:val="single" w:sz="4" w:space="0" w:color="auto"/>
+            </w:tcBorders>
+            <w:vAlign w:val="bottom"/>
+          </w:tcPr>
+          <w:p>
+            <w:pPr>
+              <w:jc w:val="center"/>
+              <w:rPr>
+                <w:rFonts w:ascii="Times New Roman" w:eastAsia="Times New Roman" w:hAnsi="Times New Roman" w:cs="Times New Roman"/>
+                <w:color w:val="000000"/>
+                <w:sz w:val="22"/>
+                <w:szCs w:val="22"/>
+                <w:lang w:eastAsia="en-ZA"/>
+              </w:rPr>
+            </w:pPr>
+            <w:r>
+              <w:rPr>
+                <w:rFonts w:ascii="Times New Roman" w:eastAsia="Times New Roman" w:hAnsi="Times New Roman" w:cs="Times New Roman"/>
+                <w:i/>
+                <w:color w:val="000000"/>
+                <w:sz w:val="22"/>
+                <w:szCs w:val="22"/>
+                <w:lang w:eastAsia="en-ZA"/>
+              </w:rPr>
+              <w:t>SD</w:t>
+            </w:r>
+            <w:r>
+              <w:rPr>
+                <w:rFonts w:ascii="Times New Roman" w:eastAsia="Times New Roman" w:hAnsi="Times New Roman" w:cs="Times New Roman"/>
+                <w:color w:val="000000"/>
+                <w:sz w:val="22"/>
+                <w:szCs w:val="22"/>
+                <w:lang w:eastAsia="en-ZA"/>
+              </w:rPr>
+              <w:t xml:space="preserve"> of model residuals</w:t>
+            </w:r>
+          </w:p>
+        </w:tc>
+      </w:tr>
+      <w:tr>
+        <w:trPr>
+          <w:trHeight w:val="285"/>
+        </w:trPr>
+        <w:tc>
+          <w:tcPr>
+            <w:tcW w:w="1080" w:type="dxa"/>
+            <w:tcBorders>
+              <w:top w:val="nil"/>
+              <w:bottom w:val="nil"/>
+            </w:tcBorders>
+            <w:shd w:val="clear" w:color="auto" w:fill="auto"/>
+            <w:noWrap/>
+            <w:vAlign w:val="bottom"/>
+          </w:tcPr>
+          <w:p>
+            <w:pPr>
+              <w:jc w:val="center"/>
+              <w:rPr>
+                <w:rFonts w:ascii="Times New Roman" w:eastAsia="Times New Roman" w:hAnsi="Times New Roman" w:cs="Times New Roman"/>
+                <w:color w:val="000000"/>
+                <w:sz w:val="22"/>
+                <w:szCs w:val="22"/>
+                <w:lang w:eastAsia="en-ZA"/>
+              </w:rPr>
+            </w:pPr>
+          </w:p>
+        </w:tc>
+        <w:tc>
+          <w:tcPr>
+            <w:tcW w:w="1084" w:type="dxa"/>
+            <w:tcBorders>
+              <w:top w:val="nil"/>
+              <w:bottom w:val="nil"/>
+            </w:tcBorders>
+            <w:shd w:val="clear" w:color="auto" w:fill="auto"/>
+            <w:noWrap/>
+            <w:vAlign w:val="bottom"/>
+          </w:tcPr>
+          <w:p>
+            <w:pPr>
+              <w:jc w:val="center"/>
+              <w:rPr>
+                <w:rFonts w:ascii="Times New Roman" w:eastAsia="Times New Roman" w:hAnsi="Times New Roman" w:cs="Times New Roman"/>
+                <w:color w:val="000000"/>
+                <w:sz w:val="22"/>
+                <w:szCs w:val="22"/>
+                <w:lang w:eastAsia="en-ZA"/>
+              </w:rPr>
+            </w:pPr>
+          </w:p>
+        </w:tc>
+        <w:tc>
+          <w:tcPr>
+            <w:tcW w:w="222" w:type="dxa"/>
+            <w:tcBorders>
+              <w:top w:val="nil"/>
+              <w:bottom w:val="nil"/>
+            </w:tcBorders>
+            <w:vAlign w:val="bottom"/>
+          </w:tcPr>
+          <w:p>
+            <w:pPr>
+              <w:jc w:val="center"/>
+              <w:rPr>
+                <w:rFonts w:ascii="Times New Roman" w:eastAsia="Times New Roman" w:hAnsi="Times New Roman" w:cs="Times New Roman"/>
+                <w:color w:val="000000"/>
+                <w:sz w:val="22"/>
+                <w:szCs w:val="22"/>
+                <w:lang w:eastAsia="en-ZA"/>
+              </w:rPr>
+            </w:pPr>
+          </w:p>
+        </w:tc>
+        <w:tc>
+          <w:tcPr>
+            <w:tcW w:w="1958" w:type="dxa"/>
+            <w:gridSpan w:val="2"/>
+            <w:tcBorders>
+              <w:top w:val="single" w:sz="4" w:space="0" w:color="auto"/>
+              <w:bottom w:val="single" w:sz="4" w:space="0" w:color="auto"/>
+            </w:tcBorders>
+            <w:shd w:val="clear" w:color="auto" w:fill="auto"/>
+            <w:noWrap/>
+            <w:vAlign w:val="bottom"/>
+          </w:tcPr>
+          <w:p>
+            <w:pPr>
+              <w:jc w:val="center"/>
+              <w:rPr>
+                <w:rFonts w:ascii="Times New Roman" w:eastAsia="Times New Roman" w:hAnsi="Times New Roman" w:cs="Times New Roman"/>
+                <w:color w:val="000000"/>
+                <w:sz w:val="22"/>
+                <w:szCs w:val="22"/>
+                <w:lang w:eastAsia="en-ZA"/>
+              </w:rPr>
+            </w:pPr>
+            <w:r>
+              <w:rPr>
+                <w:rFonts w:ascii="Times New Roman" w:eastAsia="Times New Roman" w:hAnsi="Times New Roman" w:cs="Times New Roman"/>
+                <w:color w:val="000000"/>
+                <w:sz w:val="22"/>
+                <w:szCs w:val="22"/>
+                <w:lang w:eastAsia="en-ZA"/>
+              </w:rPr>
+              <w:t>Including hotspots</w:t>
+            </w:r>
+          </w:p>
+        </w:tc>
+        <w:tc>
+          <w:tcPr>
+            <w:tcW w:w="236" w:type="dxa"/>
+            <w:tcBorders>
+              <w:top w:val="nil"/>
+              <w:bottom w:val="nil"/>
+            </w:tcBorders>
+            <w:vAlign w:val="bottom"/>
+          </w:tcPr>
+          <w:p>
+            <w:pPr>
+              <w:jc w:val="center"/>
+              <w:rPr>
+                <w:rFonts w:ascii="Times New Roman" w:eastAsia="Times New Roman" w:hAnsi="Times New Roman" w:cs="Times New Roman"/>
+                <w:color w:val="000000"/>
+                <w:sz w:val="22"/>
+                <w:szCs w:val="22"/>
+                <w:lang w:eastAsia="en-ZA"/>
+              </w:rPr>
+            </w:pPr>
+          </w:p>
+        </w:tc>
+        <w:tc>
+          <w:tcPr>
+            <w:tcW w:w="2019" w:type="dxa"/>
+            <w:gridSpan w:val="2"/>
+            <w:tcBorders>
+              <w:top w:val="single" w:sz="4" w:space="0" w:color="auto"/>
+              <w:bottom w:val="single" w:sz="4" w:space="0" w:color="auto"/>
+            </w:tcBorders>
+            <w:shd w:val="clear" w:color="auto" w:fill="auto"/>
+            <w:noWrap/>
+            <w:vAlign w:val="bottom"/>
+          </w:tcPr>
+          <w:p>
+            <w:pPr>
+              <w:jc w:val="center"/>
+              <w:rPr>
+                <w:rFonts w:ascii="Times New Roman" w:eastAsia="Times New Roman" w:hAnsi="Times New Roman" w:cs="Times New Roman"/>
+                <w:color w:val="000000"/>
+                <w:sz w:val="22"/>
+                <w:szCs w:val="22"/>
+                <w:lang w:eastAsia="en-ZA"/>
+              </w:rPr>
+            </w:pPr>
+            <w:r>
+              <w:rPr>
+                <w:rFonts w:ascii="Times New Roman" w:eastAsia="Times New Roman" w:hAnsi="Times New Roman" w:cs="Times New Roman"/>
+                <w:color w:val="000000"/>
+                <w:sz w:val="22"/>
+                <w:szCs w:val="22"/>
+                <w:lang w:eastAsia="en-ZA"/>
+              </w:rPr>
+              <w:t>Excluding hotspots</w:t>
+            </w:r>
+          </w:p>
+        </w:tc>
+      </w:tr>
+      <w:tr>
+        <w:trPr>
+          <w:trHeight w:val="285"/>
+        </w:trPr>
+        <w:tc>
+          <w:tcPr>
+            <w:tcW w:w="1080" w:type="dxa"/>
+            <w:tcBorders>
+              <w:top w:val="nil"/>
+              <w:bottom w:val="single" w:sz="4" w:space="0" w:color="auto"/>
+            </w:tcBorders>
+            <w:shd w:val="clear" w:color="auto" w:fill="auto"/>
+            <w:noWrap/>
+            <w:vAlign w:val="bottom"/>
+          </w:tcPr>
+          <w:p>
+            <w:pPr>
+              <w:rPr>
+                <w:rFonts w:ascii="Times New Roman" w:eastAsia="Times New Roman" w:hAnsi="Times New Roman" w:cs="Times New Roman"/>
+                <w:color w:val="000000"/>
+                <w:sz w:val="22"/>
+                <w:szCs w:val="22"/>
+                <w:lang w:eastAsia="en-ZA"/>
+              </w:rPr>
+            </w:pPr>
+            <w:r>
+              <w:rPr>
+                <w:rFonts w:ascii="Times New Roman" w:eastAsia="Times New Roman" w:hAnsi="Times New Roman" w:cs="Times New Roman"/>
+                <w:color w:val="000000"/>
+                <w:sz w:val="22"/>
+                <w:szCs w:val="22"/>
+                <w:lang w:eastAsia="en-ZA"/>
+              </w:rPr>
+              <w:t>Scale</w:t>
+            </w:r>
+          </w:p>
+        </w:tc>
+        <w:tc>
+          <w:tcPr>
+            <w:tcW w:w="1084" w:type="dxa"/>
+            <w:tcBorders>
+              <w:top w:val="nil"/>
+              <w:bottom w:val="single" w:sz="4" w:space="0" w:color="auto"/>
+            </w:tcBorders>
+            <w:shd w:val="clear" w:color="auto" w:fill="auto"/>
+            <w:noWrap/>
+            <w:vAlign w:val="bottom"/>
+          </w:tcPr>
+          <w:p>
+            <w:pPr>
+              <w:rPr>
+                <w:rFonts w:ascii="Times New Roman" w:eastAsia="Times New Roman" w:hAnsi="Times New Roman" w:cs="Times New Roman"/>
+                <w:color w:val="000000"/>
+                <w:sz w:val="22"/>
+                <w:szCs w:val="22"/>
+                <w:lang w:eastAsia="en-ZA"/>
+              </w:rPr>
+            </w:pPr>
+            <w:r>
+              <w:rPr>
+                <w:rFonts w:ascii="Times New Roman" w:eastAsia="Times New Roman" w:hAnsi="Times New Roman" w:cs="Times New Roman"/>
+                <w:color w:val="000000"/>
+                <w:sz w:val="22"/>
+                <w:szCs w:val="22"/>
+                <w:lang w:eastAsia="en-ZA"/>
+              </w:rPr>
+              <w:t>Region</w:t>
+            </w:r>
+          </w:p>
+        </w:tc>
+        <w:tc>
+          <w:tcPr>
+            <w:tcW w:w="222" w:type="dxa"/>
+            <w:tcBorders>
+              <w:top w:val="nil"/>
+              <w:bottom w:val="nil"/>
+            </w:tcBorders>
+            <w:vAlign w:val="bottom"/>
+          </w:tcPr>
+          <w:p>
+            <w:pPr>
+              <w:rPr>
+                <w:rFonts w:ascii="Times New Roman" w:eastAsia="Times New Roman" w:hAnsi="Times New Roman" w:cs="Times New Roman"/>
+                <w:color w:val="000000"/>
+                <w:sz w:val="22"/>
+                <w:szCs w:val="22"/>
+                <w:lang w:eastAsia="en-ZA"/>
+              </w:rPr>
+            </w:pPr>
+          </w:p>
+        </w:tc>
+        <w:tc>
+          <w:tcPr>
+            <w:tcW w:w="931" w:type="dxa"/>
+            <w:tcBorders>
+              <w:top w:val="single" w:sz="4" w:space="0" w:color="auto"/>
+              <w:bottom w:val="single" w:sz="4" w:space="0" w:color="auto"/>
+            </w:tcBorders>
+            <w:shd w:val="clear" w:color="auto" w:fill="auto"/>
+            <w:noWrap/>
+            <w:vAlign w:val="bottom"/>
+            <w:hideMark/>
+          </w:tcPr>
+          <w:p>
+            <w:pPr>
+              <w:jc w:val="center"/>
+              <w:rPr>
+                <w:rFonts w:ascii="Times New Roman" w:eastAsia="Times New Roman" w:hAnsi="Times New Roman" w:cs="Times New Roman"/>
+                <w:color w:val="000000"/>
+                <w:sz w:val="22"/>
+                <w:szCs w:val="22"/>
+                <w:lang w:eastAsia="en-ZA"/>
+              </w:rPr>
+            </w:pPr>
+            <w:r>
+              <w:rPr>
+                <w:rFonts w:ascii="Times New Roman" w:eastAsia="Times New Roman" w:hAnsi="Times New Roman" w:cs="Times New Roman"/>
+                <w:color w:val="000000"/>
+                <w:sz w:val="22"/>
+                <w:szCs w:val="22"/>
+                <w:lang w:eastAsia="en-ZA"/>
+              </w:rPr>
+              <w:t>PC1</w:t>
+            </w:r>
+          </w:p>
+        </w:tc>
+        <w:tc>
+          <w:tcPr>
+            <w:tcW w:w="1027" w:type="dxa"/>
+            <w:tcBorders>
+              <w:top w:val="single" w:sz="4" w:space="0" w:color="auto"/>
+              <w:bottom w:val="single" w:sz="4" w:space="0" w:color="auto"/>
+            </w:tcBorders>
+            <w:shd w:val="clear" w:color="auto" w:fill="auto"/>
+            <w:noWrap/>
+            <w:vAlign w:val="bottom"/>
+            <w:hideMark/>
+          </w:tcPr>
+          <w:p>
+            <w:pPr>
+              <w:jc w:val="center"/>
+              <w:rPr>
+                <w:rFonts w:ascii="Times New Roman" w:eastAsia="Times New Roman" w:hAnsi="Times New Roman" w:cs="Times New Roman"/>
+                <w:color w:val="000000"/>
+                <w:sz w:val="22"/>
+                <w:szCs w:val="22"/>
+                <w:lang w:eastAsia="en-ZA"/>
+              </w:rPr>
+            </w:pPr>
+            <w:r>
+              <w:rPr>
+                <w:rFonts w:ascii="Times New Roman" w:eastAsia="Times New Roman" w:hAnsi="Times New Roman" w:cs="Times New Roman"/>
+                <w:color w:val="000000"/>
+                <w:sz w:val="22"/>
+                <w:szCs w:val="22"/>
+                <w:lang w:eastAsia="en-ZA"/>
+              </w:rPr>
+              <w:t>MV</w:t>
+            </w:r>
+          </w:p>
+        </w:tc>
+        <w:tc>
+          <w:tcPr>
+            <w:tcW w:w="236" w:type="dxa"/>
+            <w:tcBorders>
+              <w:top w:val="nil"/>
+              <w:bottom w:val="nil"/>
+            </w:tcBorders>
+            <w:vAlign w:val="bottom"/>
+          </w:tcPr>
+          <w:p>
+            <w:pPr>
+              <w:jc w:val="center"/>
+              <w:rPr>
+                <w:rFonts w:ascii="Times New Roman" w:eastAsia="Times New Roman" w:hAnsi="Times New Roman" w:cs="Times New Roman"/>
+                <w:color w:val="000000"/>
+                <w:sz w:val="22"/>
+                <w:szCs w:val="22"/>
+                <w:lang w:eastAsia="en-ZA"/>
+              </w:rPr>
+            </w:pPr>
+          </w:p>
+        </w:tc>
+        <w:tc>
+          <w:tcPr>
+            <w:tcW w:w="931" w:type="dxa"/>
+            <w:tcBorders>
+              <w:top w:val="single" w:sz="4" w:space="0" w:color="auto"/>
+              <w:bottom w:val="single" w:sz="4" w:space="0" w:color="auto"/>
+            </w:tcBorders>
+            <w:shd w:val="clear" w:color="auto" w:fill="auto"/>
+            <w:noWrap/>
+            <w:vAlign w:val="bottom"/>
+            <w:hideMark/>
+          </w:tcPr>
+          <w:p>
+            <w:pPr>
+              <w:jc w:val="center"/>
+              <w:rPr>
+                <w:rFonts w:ascii="Times New Roman" w:eastAsia="Times New Roman" w:hAnsi="Times New Roman" w:cs="Times New Roman"/>
+                <w:color w:val="000000"/>
+                <w:sz w:val="22"/>
+                <w:szCs w:val="22"/>
+                <w:lang w:eastAsia="en-ZA"/>
+              </w:rPr>
+            </w:pPr>
+            <w:r>
+              <w:rPr>
+                <w:rFonts w:ascii="Times New Roman" w:eastAsia="Times New Roman" w:hAnsi="Times New Roman" w:cs="Times New Roman"/>
+                <w:color w:val="000000"/>
+                <w:sz w:val="22"/>
+                <w:szCs w:val="22"/>
+                <w:lang w:eastAsia="en-ZA"/>
+              </w:rPr>
+              <w:t>PC1</w:t>
+            </w:r>
+          </w:p>
+        </w:tc>
+        <w:tc>
+          <w:tcPr>
+            <w:tcW w:w="1088" w:type="dxa"/>
+            <w:tcBorders>
+              <w:top w:val="single" w:sz="4" w:space="0" w:color="auto"/>
+              <w:bottom w:val="single" w:sz="4" w:space="0" w:color="auto"/>
+            </w:tcBorders>
+            <w:shd w:val="clear" w:color="auto" w:fill="auto"/>
+            <w:noWrap/>
+            <w:vAlign w:val="bottom"/>
+            <w:hideMark/>
+          </w:tcPr>
+          <w:p>
+            <w:pPr>
+              <w:jc w:val="center"/>
+              <w:rPr>
+                <w:rFonts w:ascii="Times New Roman" w:eastAsia="Times New Roman" w:hAnsi="Times New Roman" w:cs="Times New Roman"/>
+                <w:color w:val="000000"/>
+                <w:sz w:val="22"/>
+                <w:szCs w:val="22"/>
+                <w:lang w:eastAsia="en-ZA"/>
+              </w:rPr>
+            </w:pPr>
+            <w:r>
+              <w:rPr>
+                <w:rFonts w:ascii="Times New Roman" w:eastAsia="Times New Roman" w:hAnsi="Times New Roman" w:cs="Times New Roman"/>
+                <w:color w:val="000000"/>
+                <w:sz w:val="22"/>
+                <w:szCs w:val="22"/>
+                <w:lang w:eastAsia="en-ZA"/>
+              </w:rPr>
+              <w:t>MV</w:t>
+            </w:r>
+          </w:p>
+        </w:tc>
+      </w:tr>
+      <w:tr>
+        <w:trPr>
+          <w:trHeight w:val="285"/>
+        </w:trPr>
+        <w:tc>
+          <w:tcPr>
+            <w:tcW w:w="1080" w:type="dxa"/>
+            <w:shd w:val="clear" w:color="auto" w:fill="auto"/>
+            <w:noWrap/>
+            <w:vAlign w:val="bottom"/>
+            <w:hideMark/>
+          </w:tcPr>
+          <w:p>
+            <w:pPr>
+              <w:rPr>
+                <w:rFonts w:ascii="Times New Roman" w:eastAsia="Times New Roman" w:hAnsi="Times New Roman" w:cs="Times New Roman"/>
+                <w:color w:val="000000"/>
+                <w:sz w:val="22"/>
+                <w:szCs w:val="22"/>
+                <w:lang w:eastAsia="en-ZA"/>
+              </w:rPr>
+            </w:pPr>
+            <w:r>
+              <w:rPr>
+                <w:rFonts w:ascii="Times New Roman" w:eastAsia="Times New Roman" w:hAnsi="Times New Roman" w:cs="Times New Roman"/>
+                <w:color w:val="000000"/>
+                <w:sz w:val="22"/>
+                <w:szCs w:val="22"/>
+                <w:lang w:eastAsia="en-ZA"/>
+              </w:rPr>
+              <w:t>(a) QDS</w:t>
+            </w:r>
+          </w:p>
+        </w:tc>
+        <w:tc>
+          <w:tcPr>
+            <w:tcW w:w="1084" w:type="dxa"/>
+            <w:shd w:val="clear" w:color="auto" w:fill="auto"/>
+            <w:noWrap/>
+            <w:vAlign w:val="bottom"/>
+            <w:hideMark/>
+          </w:tcPr>
+          <w:p>
+            <w:pPr>
+              <w:rPr>
+                <w:rFonts w:ascii="Times New Roman" w:eastAsia="Times New Roman" w:hAnsi="Times New Roman" w:cs="Times New Roman"/>
+                <w:color w:val="000000"/>
+                <w:sz w:val="22"/>
+                <w:szCs w:val="22"/>
+                <w:lang w:eastAsia="en-ZA"/>
+              </w:rPr>
+            </w:pPr>
+            <w:r>
+              <w:rPr>
+                <w:rFonts w:ascii="Times New Roman" w:eastAsia="Times New Roman" w:hAnsi="Times New Roman" w:cs="Times New Roman"/>
+                <w:color w:val="000000"/>
+                <w:sz w:val="22"/>
+                <w:szCs w:val="22"/>
+                <w:lang w:eastAsia="en-ZA"/>
+              </w:rPr>
+              <w:t>GCFR</w:t>
+            </w:r>
+          </w:p>
+        </w:tc>
+        <w:tc>
+          <w:tcPr>
+            <w:tcW w:w="222" w:type="dxa"/>
+            <w:vAlign w:val="bottom"/>
+          </w:tcPr>
+          <w:p>
+            <w:pPr>
+              <w:rPr>
+                <w:rFonts w:ascii="Times New Roman" w:eastAsia="Times New Roman" w:hAnsi="Times New Roman" w:cs="Times New Roman"/>
+                <w:color w:val="000000"/>
+                <w:sz w:val="22"/>
+                <w:szCs w:val="22"/>
+                <w:lang w:eastAsia="en-ZA"/>
+              </w:rPr>
+            </w:pPr>
+          </w:p>
+        </w:tc>
+        <w:tc>
+          <w:tcPr>
+            <w:tcW w:w="931" w:type="dxa"/>
+            <w:shd w:val="clear" w:color="auto" w:fill="auto"/>
+            <w:noWrap/>
+            <w:vAlign w:val="bottom"/>
+            <w:hideMark/>
+          </w:tcPr>
+          <w:p>
+            <w:pPr>
+              <w:jc w:val="right"/>
+              <w:rPr>
+                <w:rFonts w:ascii="Times New Roman" w:eastAsia="Times New Roman" w:hAnsi="Times New Roman" w:cs="Times New Roman"/>
+                <w:color w:val="000000"/>
+                <w:sz w:val="22"/>
+                <w:szCs w:val="22"/>
+                <w:lang w:eastAsia="en-ZA"/>
+              </w:rPr>
+            </w:pPr>
+            <w:r>
+              <w:rPr>
+                <w:rFonts w:ascii="Times New Roman" w:hAnsi="Times New Roman" w:cs="Times New Roman"/>
+                <w:color w:val="000000"/>
+                <w:sz w:val="22"/>
+                <w:szCs w:val="22"/>
+              </w:rPr>
+              <w:t>343.46</w:t>
+            </w:r>
+          </w:p>
+        </w:tc>
+        <w:tc>
+          <w:tcPr>
+            <w:tcW w:w="1027" w:type="dxa"/>
+            <w:shd w:val="clear" w:color="auto" w:fill="auto"/>
+            <w:noWrap/>
+            <w:vAlign w:val="bottom"/>
+            <w:hideMark/>
+          </w:tcPr>
+          <w:p>
+            <w:pPr>
+              <w:jc w:val="right"/>
+              <w:rPr>
+                <w:rFonts w:ascii="Times New Roman" w:eastAsia="Times New Roman" w:hAnsi="Times New Roman" w:cs="Times New Roman"/>
+                <w:color w:val="000000"/>
+                <w:sz w:val="22"/>
+                <w:szCs w:val="22"/>
+                <w:lang w:eastAsia="en-ZA"/>
+              </w:rPr>
+            </w:pPr>
+            <w:r>
+              <w:rPr>
+                <w:rFonts w:ascii="Times New Roman" w:hAnsi="Times New Roman" w:cs="Times New Roman"/>
+                <w:color w:val="000000"/>
+                <w:sz w:val="22"/>
+                <w:szCs w:val="22"/>
+              </w:rPr>
+              <w:t>312.89</w:t>
+            </w:r>
+          </w:p>
+        </w:tc>
+        <w:tc>
+          <w:tcPr>
+            <w:tcW w:w="236" w:type="dxa"/>
+            <w:vAlign w:val="bottom"/>
+          </w:tcPr>
+          <w:p>
+            <w:pPr>
+              <w:jc w:val="right"/>
+              <w:rPr>
+                <w:rFonts w:ascii="Times New Roman" w:eastAsia="Times New Roman" w:hAnsi="Times New Roman" w:cs="Times New Roman"/>
+                <w:color w:val="000000"/>
+                <w:sz w:val="22"/>
+                <w:szCs w:val="22"/>
+                <w:lang w:eastAsia="en-ZA"/>
+              </w:rPr>
+            </w:pPr>
+          </w:p>
+        </w:tc>
+        <w:tc>
+          <w:tcPr>
+            <w:tcW w:w="931" w:type="dxa"/>
+            <w:shd w:val="clear" w:color="auto" w:fill="auto"/>
+            <w:noWrap/>
+            <w:vAlign w:val="bottom"/>
+            <w:hideMark/>
+          </w:tcPr>
+          <w:p>
+            <w:pPr>
+              <w:jc w:val="right"/>
+              <w:rPr>
+                <w:rFonts w:ascii="Times New Roman" w:eastAsia="Times New Roman" w:hAnsi="Times New Roman" w:cs="Times New Roman"/>
+                <w:color w:val="000000"/>
+                <w:sz w:val="22"/>
+                <w:szCs w:val="22"/>
+                <w:lang w:eastAsia="en-ZA"/>
+              </w:rPr>
+            </w:pPr>
+            <w:r>
+              <w:rPr>
+                <w:rFonts w:ascii="Times New Roman" w:hAnsi="Times New Roman" w:cs="Times New Roman"/>
+                <w:color w:val="000000"/>
+                <w:sz w:val="22"/>
+                <w:szCs w:val="22"/>
+              </w:rPr>
+              <w:t>234.93</w:t>
+            </w:r>
+          </w:p>
+        </w:tc>
+        <w:tc>
+          <w:tcPr>
+            <w:tcW w:w="1088" w:type="dxa"/>
+            <w:shd w:val="clear" w:color="auto" w:fill="auto"/>
+            <w:noWrap/>
+            <w:vAlign w:val="bottom"/>
+            <w:hideMark/>
+          </w:tcPr>
+          <w:p>
+            <w:pPr>
+              <w:jc w:val="right"/>
+              <w:rPr>
+                <w:rFonts w:ascii="Times New Roman" w:eastAsia="Times New Roman" w:hAnsi="Times New Roman" w:cs="Times New Roman"/>
+                <w:color w:val="000000"/>
+                <w:sz w:val="22"/>
+                <w:szCs w:val="22"/>
+                <w:lang w:eastAsia="en-ZA"/>
+              </w:rPr>
+            </w:pPr>
+            <w:r>
+              <w:rPr>
+                <w:rFonts w:ascii="Times New Roman" w:hAnsi="Times New Roman" w:cs="Times New Roman"/>
+                <w:color w:val="000000"/>
+                <w:sz w:val="22"/>
+                <w:szCs w:val="22"/>
+              </w:rPr>
+              <w:t>217.56</w:t>
+            </w:r>
+          </w:p>
+        </w:tc>
+      </w:tr>
+      <w:tr>
+        <w:trPr>
+          <w:trHeight w:val="285"/>
+        </w:trPr>
+        <w:tc>
+          <w:tcPr>
+            <w:tcW w:w="1080" w:type="dxa"/>
+            <w:shd w:val="clear" w:color="auto" w:fill="auto"/>
+            <w:noWrap/>
+            <w:vAlign w:val="bottom"/>
+          </w:tcPr>
+          <w:p>
+            <w:pPr>
+              <w:rPr>
+                <w:rFonts w:ascii="Times New Roman" w:eastAsia="Times New Roman" w:hAnsi="Times New Roman" w:cs="Times New Roman"/>
+                <w:color w:val="000000"/>
+                <w:sz w:val="22"/>
+                <w:szCs w:val="22"/>
+                <w:lang w:eastAsia="en-ZA"/>
+              </w:rPr>
+            </w:pPr>
+          </w:p>
+        </w:tc>
+        <w:tc>
+          <w:tcPr>
+            <w:tcW w:w="1084" w:type="dxa"/>
+            <w:shd w:val="clear" w:color="auto" w:fill="auto"/>
+            <w:noWrap/>
+            <w:vAlign w:val="bottom"/>
+            <w:hideMark/>
+          </w:tcPr>
+          <w:p>
+            <w:pPr>
+              <w:rPr>
+                <w:rFonts w:ascii="Times New Roman" w:eastAsia="Times New Roman" w:hAnsi="Times New Roman" w:cs="Times New Roman"/>
+                <w:color w:val="000000"/>
+                <w:sz w:val="22"/>
+                <w:szCs w:val="22"/>
+                <w:lang w:eastAsia="en-ZA"/>
+              </w:rPr>
+            </w:pPr>
+            <w:r>
+              <w:rPr>
+                <w:rFonts w:ascii="Times New Roman" w:eastAsia="Times New Roman" w:hAnsi="Times New Roman" w:cs="Times New Roman"/>
+                <w:color w:val="000000"/>
+                <w:sz w:val="22"/>
+                <w:szCs w:val="22"/>
+                <w:lang w:eastAsia="en-ZA"/>
+              </w:rPr>
+              <w:t>SWAFR</w:t>
+            </w:r>
+          </w:p>
+        </w:tc>
+        <w:tc>
+          <w:tcPr>
+            <w:tcW w:w="222" w:type="dxa"/>
+            <w:vAlign w:val="bottom"/>
+          </w:tcPr>
+          <w:p>
+            <w:pPr>
+              <w:rPr>
+                <w:rFonts w:ascii="Times New Roman" w:eastAsia="Times New Roman" w:hAnsi="Times New Roman" w:cs="Times New Roman"/>
+                <w:color w:val="000000"/>
+                <w:sz w:val="22"/>
+                <w:szCs w:val="22"/>
+                <w:lang w:eastAsia="en-ZA"/>
+              </w:rPr>
+            </w:pPr>
+          </w:p>
+        </w:tc>
+        <w:tc>
+          <w:tcPr>
+            <w:tcW w:w="931" w:type="dxa"/>
+            <w:shd w:val="clear" w:color="auto" w:fill="auto"/>
+            <w:noWrap/>
+            <w:vAlign w:val="bottom"/>
+            <w:hideMark/>
+          </w:tcPr>
+          <w:p>
+            <w:pPr>
+              <w:jc w:val="right"/>
+              <w:rPr>
+                <w:rFonts w:ascii="Times New Roman" w:eastAsia="Times New Roman" w:hAnsi="Times New Roman" w:cs="Times New Roman"/>
+                <w:color w:val="000000"/>
+                <w:sz w:val="22"/>
+                <w:szCs w:val="22"/>
+                <w:lang w:eastAsia="en-ZA"/>
+              </w:rPr>
+            </w:pPr>
+            <w:r>
+              <w:rPr>
+                <w:rFonts w:ascii="Times New Roman" w:hAnsi="Times New Roman" w:cs="Times New Roman"/>
+                <w:color w:val="000000"/>
+                <w:sz w:val="22"/>
+                <w:szCs w:val="22"/>
+              </w:rPr>
+              <w:t>245.77</w:t>
+            </w:r>
+          </w:p>
+        </w:tc>
+        <w:tc>
+          <w:tcPr>
+            <w:tcW w:w="1027" w:type="dxa"/>
+            <w:shd w:val="clear" w:color="auto" w:fill="auto"/>
+            <w:noWrap/>
+            <w:vAlign w:val="bottom"/>
+            <w:hideMark/>
+          </w:tcPr>
+          <w:p>
+            <w:pPr>
+              <w:jc w:val="right"/>
+              <w:rPr>
+                <w:rFonts w:ascii="Times New Roman" w:eastAsia="Times New Roman" w:hAnsi="Times New Roman" w:cs="Times New Roman"/>
+                <w:color w:val="000000"/>
+                <w:sz w:val="22"/>
+                <w:szCs w:val="22"/>
+                <w:lang w:eastAsia="en-ZA"/>
+              </w:rPr>
+            </w:pPr>
+            <w:r>
+              <w:rPr>
+                <w:rFonts w:ascii="Times New Roman" w:hAnsi="Times New Roman" w:cs="Times New Roman"/>
+                <w:color w:val="000000"/>
+                <w:sz w:val="22"/>
+                <w:szCs w:val="22"/>
+              </w:rPr>
+              <w:t>223.05</w:t>
+            </w:r>
+          </w:p>
+        </w:tc>
+        <w:tc>
+          <w:tcPr>
+            <w:tcW w:w="236" w:type="dxa"/>
+            <w:vAlign w:val="bottom"/>
+          </w:tcPr>
+          <w:p>
+            <w:pPr>
+              <w:jc w:val="right"/>
+              <w:rPr>
+                <w:rFonts w:ascii="Times New Roman" w:eastAsia="Times New Roman" w:hAnsi="Times New Roman" w:cs="Times New Roman"/>
+                <w:color w:val="000000"/>
+                <w:sz w:val="22"/>
+                <w:szCs w:val="22"/>
+                <w:lang w:eastAsia="en-ZA"/>
+              </w:rPr>
+            </w:pPr>
+          </w:p>
+        </w:tc>
+        <w:tc>
+          <w:tcPr>
+            <w:tcW w:w="931" w:type="dxa"/>
+            <w:shd w:val="clear" w:color="auto" w:fill="auto"/>
+            <w:noWrap/>
+            <w:vAlign w:val="bottom"/>
+            <w:hideMark/>
+          </w:tcPr>
+          <w:p>
+            <w:pPr>
+              <w:jc w:val="right"/>
+              <w:rPr>
+                <w:rFonts w:ascii="Times New Roman" w:eastAsia="Times New Roman" w:hAnsi="Times New Roman" w:cs="Times New Roman"/>
+                <w:color w:val="000000"/>
+                <w:sz w:val="22"/>
+                <w:szCs w:val="22"/>
+                <w:lang w:eastAsia="en-ZA"/>
+              </w:rPr>
+            </w:pPr>
+            <w:r>
+              <w:rPr>
+                <w:rFonts w:ascii="Times New Roman" w:hAnsi="Times New Roman" w:cs="Times New Roman"/>
+                <w:color w:val="000000"/>
+                <w:sz w:val="22"/>
+                <w:szCs w:val="22"/>
+              </w:rPr>
+              <w:t>203.91</w:t>
+            </w:r>
+          </w:p>
+        </w:tc>
+        <w:tc>
+          <w:tcPr>
+            <w:tcW w:w="1088" w:type="dxa"/>
+            <w:shd w:val="clear" w:color="auto" w:fill="auto"/>
+            <w:noWrap/>
+            <w:vAlign w:val="bottom"/>
+            <w:hideMark/>
+          </w:tcPr>
+          <w:p>
+            <w:pPr>
+              <w:jc w:val="right"/>
+              <w:rPr>
+                <w:rFonts w:ascii="Times New Roman" w:eastAsia="Times New Roman" w:hAnsi="Times New Roman" w:cs="Times New Roman"/>
+                <w:color w:val="000000"/>
+                <w:sz w:val="22"/>
+                <w:szCs w:val="22"/>
+                <w:lang w:eastAsia="en-ZA"/>
+              </w:rPr>
+            </w:pPr>
+            <w:r>
+              <w:rPr>
+                <w:rFonts w:ascii="Times New Roman" w:hAnsi="Times New Roman" w:cs="Times New Roman"/>
+                <w:color w:val="000000"/>
+                <w:sz w:val="22"/>
+                <w:szCs w:val="22"/>
+              </w:rPr>
+              <w:t>174.97</w:t>
+            </w:r>
+          </w:p>
+        </w:tc>
+      </w:tr>
+      <w:tr>
+        <w:trPr>
+          <w:trHeight w:val="285"/>
+        </w:trPr>
+        <w:tc>
+          <w:tcPr>
+            <w:tcW w:w="1080" w:type="dxa"/>
+            <w:tcBorders>
+              <w:bottom w:val="nil"/>
+            </w:tcBorders>
+            <w:shd w:val="clear" w:color="auto" w:fill="auto"/>
+            <w:noWrap/>
+            <w:vAlign w:val="bottom"/>
+            <w:hideMark/>
+          </w:tcPr>
+          <w:p>
+            <w:pPr>
+              <w:rPr>
+                <w:rFonts w:ascii="Times New Roman" w:eastAsia="Times New Roman" w:hAnsi="Times New Roman" w:cs="Times New Roman"/>
+                <w:color w:val="000000"/>
+                <w:sz w:val="22"/>
+                <w:szCs w:val="22"/>
+                <w:lang w:eastAsia="en-ZA"/>
+              </w:rPr>
+            </w:pPr>
+            <w:r>
+              <w:rPr>
+                <w:rFonts w:ascii="Times New Roman" w:eastAsia="Times New Roman" w:hAnsi="Times New Roman" w:cs="Times New Roman"/>
+                <w:color w:val="000000"/>
+                <w:sz w:val="22"/>
+                <w:szCs w:val="22"/>
+                <w:lang w:eastAsia="en-ZA"/>
+              </w:rPr>
+              <w:t>(b) HDS</w:t>
+            </w:r>
+          </w:p>
+        </w:tc>
+        <w:tc>
+          <w:tcPr>
+            <w:tcW w:w="1084" w:type="dxa"/>
+            <w:tcBorders>
+              <w:bottom w:val="nil"/>
+            </w:tcBorders>
+            <w:shd w:val="clear" w:color="auto" w:fill="auto"/>
+            <w:noWrap/>
+            <w:vAlign w:val="bottom"/>
+            <w:hideMark/>
+          </w:tcPr>
+          <w:p>
+            <w:pPr>
+              <w:rPr>
+                <w:rFonts w:ascii="Times New Roman" w:eastAsia="Times New Roman" w:hAnsi="Times New Roman" w:cs="Times New Roman"/>
+                <w:color w:val="000000"/>
+                <w:sz w:val="22"/>
+                <w:szCs w:val="22"/>
+                <w:lang w:eastAsia="en-ZA"/>
+              </w:rPr>
+            </w:pPr>
+            <w:r>
+              <w:rPr>
+                <w:rFonts w:ascii="Times New Roman" w:eastAsia="Times New Roman" w:hAnsi="Times New Roman" w:cs="Times New Roman"/>
+                <w:color w:val="000000"/>
+                <w:sz w:val="22"/>
+                <w:szCs w:val="22"/>
+                <w:lang w:eastAsia="en-ZA"/>
+              </w:rPr>
+              <w:t>GCFR</w:t>
+            </w:r>
+          </w:p>
+        </w:tc>
+        <w:tc>
+          <w:tcPr>
+            <w:tcW w:w="222" w:type="dxa"/>
+            <w:tcBorders>
+              <w:bottom w:val="nil"/>
+            </w:tcBorders>
+            <w:vAlign w:val="bottom"/>
+          </w:tcPr>
+          <w:p>
+            <w:pPr>
+              <w:rPr>
+                <w:rFonts w:ascii="Times New Roman" w:eastAsia="Times New Roman" w:hAnsi="Times New Roman" w:cs="Times New Roman"/>
+                <w:color w:val="000000"/>
+                <w:sz w:val="22"/>
+                <w:szCs w:val="22"/>
+                <w:lang w:eastAsia="en-ZA"/>
+              </w:rPr>
+            </w:pPr>
+          </w:p>
+        </w:tc>
+        <w:tc>
+          <w:tcPr>
+            <w:tcW w:w="931" w:type="dxa"/>
+            <w:tcBorders>
+              <w:bottom w:val="nil"/>
+            </w:tcBorders>
+            <w:shd w:val="clear" w:color="auto" w:fill="auto"/>
+            <w:noWrap/>
+            <w:vAlign w:val="bottom"/>
+            <w:hideMark/>
+          </w:tcPr>
+          <w:p>
+            <w:pPr>
+              <w:jc w:val="right"/>
+              <w:rPr>
+                <w:rFonts w:ascii="Times New Roman" w:eastAsia="Times New Roman" w:hAnsi="Times New Roman" w:cs="Times New Roman"/>
+                <w:color w:val="000000"/>
+                <w:sz w:val="22"/>
+                <w:szCs w:val="22"/>
+                <w:lang w:eastAsia="en-ZA"/>
+              </w:rPr>
+            </w:pPr>
+            <w:r>
+              <w:rPr>
+                <w:rFonts w:ascii="Times New Roman" w:hAnsi="Times New Roman" w:cs="Times New Roman"/>
+                <w:color w:val="000000"/>
+                <w:sz w:val="22"/>
+                <w:szCs w:val="22"/>
+              </w:rPr>
+              <w:t>638.62</w:t>
+            </w:r>
+          </w:p>
+        </w:tc>
+        <w:tc>
+          <w:tcPr>
+            <w:tcW w:w="1027" w:type="dxa"/>
+            <w:tcBorders>
+              <w:bottom w:val="nil"/>
+            </w:tcBorders>
+            <w:shd w:val="clear" w:color="auto" w:fill="auto"/>
+            <w:noWrap/>
+            <w:vAlign w:val="bottom"/>
+            <w:hideMark/>
+          </w:tcPr>
+          <w:p>
+            <w:pPr>
+              <w:jc w:val="right"/>
+              <w:rPr>
+                <w:rFonts w:ascii="Times New Roman" w:eastAsia="Times New Roman" w:hAnsi="Times New Roman" w:cs="Times New Roman"/>
+                <w:color w:val="000000"/>
+                <w:sz w:val="22"/>
+                <w:szCs w:val="22"/>
+                <w:lang w:eastAsia="en-ZA"/>
+              </w:rPr>
+            </w:pPr>
+            <w:r>
+              <w:rPr>
+                <w:rFonts w:ascii="Times New Roman" w:hAnsi="Times New Roman" w:cs="Times New Roman"/>
+                <w:color w:val="000000"/>
+                <w:sz w:val="22"/>
+                <w:szCs w:val="22"/>
+              </w:rPr>
+              <w:t>519.19</w:t>
+            </w:r>
+          </w:p>
+        </w:tc>
+        <w:tc>
+          <w:tcPr>
+            <w:tcW w:w="236" w:type="dxa"/>
+            <w:tcBorders>
+              <w:bottom w:val="nil"/>
+            </w:tcBorders>
+            <w:vAlign w:val="bottom"/>
+          </w:tcPr>
+          <w:p>
+            <w:pPr>
+              <w:jc w:val="right"/>
+              <w:rPr>
+                <w:rFonts w:ascii="Times New Roman" w:eastAsia="Times New Roman" w:hAnsi="Times New Roman" w:cs="Times New Roman"/>
+                <w:color w:val="000000"/>
+                <w:sz w:val="22"/>
+                <w:szCs w:val="22"/>
+                <w:lang w:eastAsia="en-ZA"/>
+              </w:rPr>
+            </w:pPr>
+          </w:p>
+        </w:tc>
+        <w:tc>
+          <w:tcPr>
+            <w:tcW w:w="931" w:type="dxa"/>
+            <w:tcBorders>
+              <w:bottom w:val="nil"/>
+            </w:tcBorders>
+            <w:shd w:val="clear" w:color="auto" w:fill="auto"/>
+            <w:noWrap/>
+            <w:vAlign w:val="bottom"/>
+            <w:hideMark/>
+          </w:tcPr>
+          <w:p>
+            <w:pPr>
+              <w:jc w:val="right"/>
+              <w:rPr>
+                <w:rFonts w:ascii="Times New Roman" w:eastAsia="Times New Roman" w:hAnsi="Times New Roman" w:cs="Times New Roman"/>
+                <w:color w:val="000000"/>
+                <w:sz w:val="22"/>
+                <w:szCs w:val="22"/>
+                <w:lang w:eastAsia="en-ZA"/>
+              </w:rPr>
+            </w:pPr>
+            <w:r>
+              <w:rPr>
+                <w:rFonts w:ascii="Times New Roman" w:hAnsi="Times New Roman" w:cs="Times New Roman"/>
+                <w:color w:val="000000"/>
+                <w:sz w:val="22"/>
+                <w:szCs w:val="22"/>
+              </w:rPr>
+              <w:t>460.39</w:t>
+            </w:r>
+          </w:p>
+        </w:tc>
+        <w:tc>
+          <w:tcPr>
+            <w:tcW w:w="1088" w:type="dxa"/>
+            <w:tcBorders>
+              <w:bottom w:val="nil"/>
+            </w:tcBorders>
+            <w:shd w:val="clear" w:color="auto" w:fill="auto"/>
+            <w:noWrap/>
+            <w:vAlign w:val="bottom"/>
+            <w:hideMark/>
+          </w:tcPr>
+          <w:p>
+            <w:pPr>
+              <w:jc w:val="right"/>
+              <w:rPr>
+                <w:rFonts w:ascii="Times New Roman" w:eastAsia="Times New Roman" w:hAnsi="Times New Roman" w:cs="Times New Roman"/>
+                <w:color w:val="000000"/>
+                <w:sz w:val="22"/>
+                <w:szCs w:val="22"/>
+                <w:lang w:eastAsia="en-ZA"/>
+              </w:rPr>
+            </w:pPr>
+            <w:r>
+              <w:rPr>
+                <w:rFonts w:ascii="Times New Roman" w:hAnsi="Times New Roman" w:cs="Times New Roman"/>
+                <w:color w:val="000000"/>
+                <w:sz w:val="22"/>
+                <w:szCs w:val="22"/>
+              </w:rPr>
+              <w:t>360.47</w:t>
+            </w:r>
+          </w:p>
+        </w:tc>
+      </w:tr>
+      <w:tr>
+        <w:trPr>
+          <w:trHeight w:val="285"/>
+        </w:trPr>
+        <w:tc>
+          <w:tcPr>
+            <w:tcW w:w="1080" w:type="dxa"/>
+            <w:tcBorders>
+              <w:top w:val="nil"/>
+              <w:bottom w:val="nil"/>
+            </w:tcBorders>
+            <w:shd w:val="clear" w:color="auto" w:fill="auto"/>
+            <w:noWrap/>
+            <w:vAlign w:val="bottom"/>
+          </w:tcPr>
+          <w:p>
+            <w:pPr>
+              <w:rPr>
+                <w:rFonts w:ascii="Times New Roman" w:eastAsia="Times New Roman" w:hAnsi="Times New Roman" w:cs="Times New Roman"/>
+                <w:color w:val="000000"/>
+                <w:sz w:val="22"/>
+                <w:szCs w:val="22"/>
+                <w:lang w:eastAsia="en-ZA"/>
+              </w:rPr>
+            </w:pPr>
+          </w:p>
+        </w:tc>
+        <w:tc>
+          <w:tcPr>
+            <w:tcW w:w="1084" w:type="dxa"/>
+            <w:tcBorders>
+              <w:top w:val="nil"/>
+              <w:bottom w:val="nil"/>
+            </w:tcBorders>
+            <w:shd w:val="clear" w:color="auto" w:fill="auto"/>
+            <w:noWrap/>
+            <w:vAlign w:val="bottom"/>
+            <w:hideMark/>
+          </w:tcPr>
+          <w:p>
+            <w:pPr>
+              <w:rPr>
+                <w:rFonts w:ascii="Times New Roman" w:eastAsia="Times New Roman" w:hAnsi="Times New Roman" w:cs="Times New Roman"/>
+                <w:color w:val="000000"/>
+                <w:sz w:val="22"/>
+                <w:szCs w:val="22"/>
+                <w:lang w:eastAsia="en-ZA"/>
+              </w:rPr>
+            </w:pPr>
+            <w:r>
+              <w:rPr>
+                <w:rFonts w:ascii="Times New Roman" w:eastAsia="Times New Roman" w:hAnsi="Times New Roman" w:cs="Times New Roman"/>
+                <w:color w:val="000000"/>
+                <w:sz w:val="22"/>
+                <w:szCs w:val="22"/>
+                <w:lang w:eastAsia="en-ZA"/>
+              </w:rPr>
+              <w:t>SWAFR</w:t>
+            </w:r>
+          </w:p>
+        </w:tc>
+        <w:tc>
+          <w:tcPr>
+            <w:tcW w:w="222" w:type="dxa"/>
+            <w:tcBorders>
+              <w:top w:val="nil"/>
+              <w:bottom w:val="nil"/>
+            </w:tcBorders>
+            <w:vAlign w:val="bottom"/>
+          </w:tcPr>
+          <w:p>
+            <w:pPr>
+              <w:rPr>
+                <w:rFonts w:ascii="Times New Roman" w:eastAsia="Times New Roman" w:hAnsi="Times New Roman" w:cs="Times New Roman"/>
+                <w:color w:val="000000"/>
+                <w:sz w:val="22"/>
+                <w:szCs w:val="22"/>
+                <w:lang w:eastAsia="en-ZA"/>
+              </w:rPr>
+            </w:pPr>
+          </w:p>
+        </w:tc>
+        <w:tc>
+          <w:tcPr>
+            <w:tcW w:w="931" w:type="dxa"/>
+            <w:tcBorders>
+              <w:top w:val="nil"/>
+              <w:bottom w:val="nil"/>
+            </w:tcBorders>
+            <w:shd w:val="clear" w:color="auto" w:fill="auto"/>
+            <w:noWrap/>
+            <w:vAlign w:val="bottom"/>
+            <w:hideMark/>
+          </w:tcPr>
+          <w:p>
+            <w:pPr>
+              <w:jc w:val="right"/>
+              <w:rPr>
+                <w:rFonts w:ascii="Times New Roman" w:eastAsia="Times New Roman" w:hAnsi="Times New Roman" w:cs="Times New Roman"/>
+                <w:color w:val="000000"/>
+                <w:sz w:val="22"/>
+                <w:szCs w:val="22"/>
+                <w:lang w:eastAsia="en-ZA"/>
+              </w:rPr>
+            </w:pPr>
+            <w:r>
+              <w:rPr>
+                <w:rFonts w:ascii="Times New Roman" w:hAnsi="Times New Roman" w:cs="Times New Roman"/>
+                <w:color w:val="000000"/>
+                <w:sz w:val="22"/>
+                <w:szCs w:val="22"/>
+              </w:rPr>
+              <w:t>334.15</w:t>
+            </w:r>
+          </w:p>
+        </w:tc>
+        <w:tc>
+          <w:tcPr>
+            <w:tcW w:w="1027" w:type="dxa"/>
+            <w:tcBorders>
+              <w:top w:val="nil"/>
+              <w:bottom w:val="nil"/>
+            </w:tcBorders>
+            <w:shd w:val="clear" w:color="auto" w:fill="auto"/>
+            <w:noWrap/>
+            <w:vAlign w:val="bottom"/>
+            <w:hideMark/>
+          </w:tcPr>
+          <w:p>
+            <w:pPr>
+              <w:jc w:val="right"/>
+              <w:rPr>
+                <w:rFonts w:ascii="Times New Roman" w:eastAsia="Times New Roman" w:hAnsi="Times New Roman" w:cs="Times New Roman"/>
+                <w:color w:val="000000"/>
+                <w:sz w:val="22"/>
+                <w:szCs w:val="22"/>
+                <w:lang w:eastAsia="en-ZA"/>
+              </w:rPr>
+            </w:pPr>
+            <w:r>
+              <w:rPr>
+                <w:rFonts w:ascii="Times New Roman" w:hAnsi="Times New Roman" w:cs="Times New Roman"/>
+                <w:color w:val="000000"/>
+                <w:sz w:val="22"/>
+                <w:szCs w:val="22"/>
+              </w:rPr>
+              <w:t>290.90</w:t>
+            </w:r>
+          </w:p>
+        </w:tc>
+        <w:tc>
+          <w:tcPr>
+            <w:tcW w:w="236" w:type="dxa"/>
+            <w:tcBorders>
+              <w:top w:val="nil"/>
+              <w:bottom w:val="nil"/>
+            </w:tcBorders>
+            <w:vAlign w:val="bottom"/>
+          </w:tcPr>
+          <w:p>
+            <w:pPr>
+              <w:jc w:val="right"/>
+              <w:rPr>
+                <w:rFonts w:ascii="Times New Roman" w:eastAsia="Times New Roman" w:hAnsi="Times New Roman" w:cs="Times New Roman"/>
+                <w:color w:val="000000"/>
+                <w:sz w:val="22"/>
+                <w:szCs w:val="22"/>
+                <w:lang w:eastAsia="en-ZA"/>
+              </w:rPr>
+            </w:pPr>
+          </w:p>
+        </w:tc>
+        <w:tc>
+          <w:tcPr>
+            <w:tcW w:w="931" w:type="dxa"/>
+            <w:tcBorders>
+              <w:top w:val="nil"/>
+              <w:bottom w:val="nil"/>
+            </w:tcBorders>
+            <w:shd w:val="clear" w:color="auto" w:fill="auto"/>
+            <w:noWrap/>
+            <w:vAlign w:val="bottom"/>
+            <w:hideMark/>
+          </w:tcPr>
+          <w:p>
+            <w:pPr>
+              <w:jc w:val="right"/>
+              <w:rPr>
+                <w:rFonts w:ascii="Times New Roman" w:eastAsia="Times New Roman" w:hAnsi="Times New Roman" w:cs="Times New Roman"/>
+                <w:color w:val="000000"/>
+                <w:sz w:val="22"/>
+                <w:szCs w:val="22"/>
+                <w:lang w:eastAsia="en-ZA"/>
+              </w:rPr>
+            </w:pPr>
+            <w:r>
+              <w:rPr>
+                <w:rFonts w:ascii="Times New Roman" w:hAnsi="Times New Roman" w:cs="Times New Roman"/>
+                <w:color w:val="000000"/>
+                <w:sz w:val="22"/>
+                <w:szCs w:val="22"/>
+              </w:rPr>
+              <w:t>326.06</w:t>
+            </w:r>
+          </w:p>
+        </w:tc>
+        <w:tc>
+          <w:tcPr>
+            <w:tcW w:w="1088" w:type="dxa"/>
+            <w:tcBorders>
+              <w:top w:val="nil"/>
+              <w:bottom w:val="nil"/>
+            </w:tcBorders>
+            <w:shd w:val="clear" w:color="auto" w:fill="auto"/>
+            <w:noWrap/>
+            <w:vAlign w:val="bottom"/>
+            <w:hideMark/>
+          </w:tcPr>
+          <w:p>
+            <w:pPr>
+              <w:jc w:val="right"/>
+              <w:rPr>
+                <w:rFonts w:ascii="Times New Roman" w:eastAsia="Times New Roman" w:hAnsi="Times New Roman" w:cs="Times New Roman"/>
+                <w:color w:val="000000"/>
+                <w:sz w:val="22"/>
+                <w:szCs w:val="22"/>
+                <w:lang w:eastAsia="en-ZA"/>
+              </w:rPr>
+            </w:pPr>
+            <w:r>
+              <w:rPr>
+                <w:rFonts w:ascii="Times New Roman" w:hAnsi="Times New Roman" w:cs="Times New Roman"/>
+                <w:color w:val="000000"/>
+                <w:sz w:val="22"/>
+                <w:szCs w:val="22"/>
+              </w:rPr>
+              <w:t>273.31</w:t>
+            </w:r>
+          </w:p>
+        </w:tc>
+      </w:tr>
+      <w:tr>
+        <w:trPr>
+          <w:trHeight w:val="285"/>
+        </w:trPr>
+        <w:tc>
+          <w:tcPr>
+            <w:tcW w:w="1080" w:type="dxa"/>
+            <w:tcBorders>
+              <w:top w:val="nil"/>
+            </w:tcBorders>
+            <w:shd w:val="clear" w:color="auto" w:fill="auto"/>
+            <w:noWrap/>
+            <w:vAlign w:val="bottom"/>
+            <w:hideMark/>
+          </w:tcPr>
+          <w:p>
+            <w:pPr>
+              <w:rPr>
+                <w:rFonts w:ascii="Times New Roman" w:eastAsia="Times New Roman" w:hAnsi="Times New Roman" w:cs="Times New Roman"/>
+                <w:color w:val="000000"/>
+                <w:sz w:val="22"/>
+                <w:szCs w:val="22"/>
+                <w:lang w:eastAsia="en-ZA"/>
+              </w:rPr>
+            </w:pPr>
+            <w:r>
+              <w:rPr>
+                <w:rFonts w:ascii="Times New Roman" w:eastAsia="Times New Roman" w:hAnsi="Times New Roman" w:cs="Times New Roman"/>
+                <w:color w:val="000000"/>
+                <w:sz w:val="22"/>
+                <w:szCs w:val="22"/>
+                <w:lang w:eastAsia="en-ZA"/>
+              </w:rPr>
+              <w:t>(c) DS</w:t>
+            </w:r>
+          </w:p>
+        </w:tc>
+        <w:tc>
+          <w:tcPr>
+            <w:tcW w:w="1084" w:type="dxa"/>
+            <w:tcBorders>
+              <w:top w:val="nil"/>
+            </w:tcBorders>
+            <w:shd w:val="clear" w:color="auto" w:fill="auto"/>
+            <w:noWrap/>
+            <w:vAlign w:val="bottom"/>
+            <w:hideMark/>
+          </w:tcPr>
+          <w:p>
+            <w:pPr>
+              <w:rPr>
+                <w:rFonts w:ascii="Times New Roman" w:eastAsia="Times New Roman" w:hAnsi="Times New Roman" w:cs="Times New Roman"/>
+                <w:color w:val="000000"/>
+                <w:sz w:val="22"/>
+                <w:szCs w:val="22"/>
+                <w:lang w:eastAsia="en-ZA"/>
+              </w:rPr>
+            </w:pPr>
+            <w:r>
+              <w:rPr>
+                <w:rFonts w:ascii="Times New Roman" w:eastAsia="Times New Roman" w:hAnsi="Times New Roman" w:cs="Times New Roman"/>
+                <w:color w:val="000000"/>
+                <w:sz w:val="22"/>
+                <w:szCs w:val="22"/>
+                <w:lang w:eastAsia="en-ZA"/>
+              </w:rPr>
+              <w:t>GCFR</w:t>
+            </w:r>
+          </w:p>
+        </w:tc>
+        <w:tc>
+          <w:tcPr>
+            <w:tcW w:w="222" w:type="dxa"/>
+            <w:tcBorders>
+              <w:top w:val="nil"/>
+            </w:tcBorders>
+            <w:vAlign w:val="bottom"/>
+          </w:tcPr>
+          <w:p>
+            <w:pPr>
+              <w:rPr>
+                <w:rFonts w:ascii="Times New Roman" w:eastAsia="Times New Roman" w:hAnsi="Times New Roman" w:cs="Times New Roman"/>
+                <w:color w:val="000000"/>
+                <w:sz w:val="22"/>
+                <w:szCs w:val="22"/>
+                <w:lang w:eastAsia="en-ZA"/>
+              </w:rPr>
+            </w:pPr>
+          </w:p>
+        </w:tc>
+        <w:tc>
+          <w:tcPr>
+            <w:tcW w:w="931" w:type="dxa"/>
+            <w:tcBorders>
+              <w:top w:val="nil"/>
+            </w:tcBorders>
+            <w:shd w:val="clear" w:color="auto" w:fill="auto"/>
+            <w:noWrap/>
+            <w:vAlign w:val="bottom"/>
+            <w:hideMark/>
+          </w:tcPr>
+          <w:p>
+            <w:pPr>
+              <w:jc w:val="right"/>
+              <w:rPr>
+                <w:rFonts w:ascii="Times New Roman" w:eastAsia="Times New Roman" w:hAnsi="Times New Roman" w:cs="Times New Roman"/>
+                <w:color w:val="000000"/>
+                <w:sz w:val="22"/>
+                <w:szCs w:val="22"/>
+                <w:lang w:eastAsia="en-ZA"/>
+              </w:rPr>
+            </w:pPr>
+            <w:r>
+              <w:rPr>
+                <w:rFonts w:ascii="Times New Roman" w:hAnsi="Times New Roman" w:cs="Times New Roman"/>
+                <w:color w:val="000000"/>
+                <w:sz w:val="22"/>
+                <w:szCs w:val="22"/>
+              </w:rPr>
+              <w:t>811.89</w:t>
+            </w:r>
+          </w:p>
+        </w:tc>
+        <w:tc>
+          <w:tcPr>
+            <w:tcW w:w="1027" w:type="dxa"/>
+            <w:tcBorders>
+              <w:top w:val="nil"/>
+            </w:tcBorders>
+            <w:shd w:val="clear" w:color="auto" w:fill="auto"/>
+            <w:noWrap/>
+            <w:vAlign w:val="bottom"/>
+            <w:hideMark/>
+          </w:tcPr>
+          <w:p>
+            <w:pPr>
+              <w:jc w:val="right"/>
+              <w:rPr>
+                <w:rFonts w:ascii="Times New Roman" w:eastAsia="Times New Roman" w:hAnsi="Times New Roman" w:cs="Times New Roman"/>
+                <w:color w:val="000000"/>
+                <w:sz w:val="22"/>
+                <w:szCs w:val="22"/>
+                <w:lang w:eastAsia="en-ZA"/>
+              </w:rPr>
+            </w:pPr>
+            <w:r>
+              <w:rPr>
+                <w:rFonts w:ascii="Times New Roman" w:hAnsi="Times New Roman" w:cs="Times New Roman"/>
+                <w:color w:val="000000"/>
+                <w:sz w:val="22"/>
+                <w:szCs w:val="22"/>
+              </w:rPr>
+              <w:t>6.22</w:t>
+            </w:r>
+          </w:p>
+        </w:tc>
+        <w:tc>
+          <w:tcPr>
+            <w:tcW w:w="236" w:type="dxa"/>
+            <w:tcBorders>
+              <w:top w:val="nil"/>
+            </w:tcBorders>
+            <w:vAlign w:val="bottom"/>
+          </w:tcPr>
+          <w:p>
+            <w:pPr>
+              <w:jc w:val="right"/>
+              <w:rPr>
+                <w:rFonts w:ascii="Times New Roman" w:eastAsia="Times New Roman" w:hAnsi="Times New Roman" w:cs="Times New Roman"/>
+                <w:color w:val="000000"/>
+                <w:sz w:val="22"/>
+                <w:szCs w:val="22"/>
+                <w:lang w:eastAsia="en-ZA"/>
+              </w:rPr>
+            </w:pPr>
+          </w:p>
+        </w:tc>
+        <w:tc>
+          <w:tcPr>
+            <w:tcW w:w="931" w:type="dxa"/>
+            <w:tcBorders>
+              <w:top w:val="nil"/>
+            </w:tcBorders>
+            <w:shd w:val="clear" w:color="auto" w:fill="auto"/>
+            <w:noWrap/>
+            <w:vAlign w:val="bottom"/>
+            <w:hideMark/>
+          </w:tcPr>
+          <w:p>
+            <w:pPr>
+              <w:jc w:val="right"/>
+              <w:rPr>
+                <w:rFonts w:ascii="Times New Roman" w:eastAsia="Times New Roman" w:hAnsi="Times New Roman" w:cs="Times New Roman"/>
+                <w:color w:val="000000"/>
+                <w:sz w:val="22"/>
+                <w:szCs w:val="22"/>
+                <w:lang w:eastAsia="en-ZA"/>
+              </w:rPr>
+            </w:pPr>
+            <w:r>
+              <w:rPr>
+                <w:rFonts w:ascii="Times New Roman" w:hAnsi="Times New Roman" w:cs="Times New Roman"/>
+                <w:color w:val="000000"/>
+                <w:sz w:val="22"/>
+                <w:szCs w:val="22"/>
+              </w:rPr>
+              <w:t>588.58</w:t>
+            </w:r>
+          </w:p>
+        </w:tc>
+        <w:tc>
+          <w:tcPr>
+            <w:tcW w:w="1088" w:type="dxa"/>
+            <w:tcBorders>
+              <w:top w:val="nil"/>
+            </w:tcBorders>
+            <w:shd w:val="clear" w:color="auto" w:fill="auto"/>
+            <w:noWrap/>
+            <w:vAlign w:val="bottom"/>
+            <w:hideMark/>
+          </w:tcPr>
+          <w:p>
+            <w:pPr>
+              <w:jc w:val="right"/>
+              <w:rPr>
+                <w:rFonts w:ascii="Times New Roman" w:eastAsia="Times New Roman" w:hAnsi="Times New Roman" w:cs="Times New Roman"/>
+                <w:i/>
+                <w:iCs/>
+                <w:color w:val="000000"/>
+                <w:sz w:val="22"/>
+                <w:szCs w:val="22"/>
+                <w:lang w:eastAsia="en-ZA"/>
+              </w:rPr>
+            </w:pPr>
+            <w:r>
+              <w:rPr>
+                <w:rFonts w:ascii="Times New Roman" w:eastAsia="Times New Roman" w:hAnsi="Times New Roman" w:cs="Times New Roman"/>
+                <w:i/>
+                <w:iCs/>
+                <w:color w:val="000000"/>
+                <w:sz w:val="22"/>
+                <w:szCs w:val="22"/>
+                <w:lang w:eastAsia="en-ZA"/>
+              </w:rPr>
+              <w:t>NA</w:t>
+            </w:r>
+            <w:bookmarkStart w:id="0" w:name="_GoBack"/>
+            <w:bookmarkEnd w:id="0"/>
+          </w:p>
+        </w:tc>
+      </w:tr>
+      <w:tr>
+        <w:trPr>
+          <w:trHeight w:val="285"/>
+        </w:trPr>
+        <w:tc>
+          <w:tcPr>
+            <w:tcW w:w="1080" w:type="dxa"/>
+            <w:shd w:val="clear" w:color="auto" w:fill="auto"/>
+            <w:noWrap/>
+            <w:vAlign w:val="bottom"/>
+          </w:tcPr>
+          <w:p>
+            <w:pPr>
+              <w:rPr>
+                <w:rFonts w:ascii="Times New Roman" w:eastAsia="Times New Roman" w:hAnsi="Times New Roman" w:cs="Times New Roman"/>
+                <w:color w:val="000000"/>
+                <w:sz w:val="22"/>
+                <w:szCs w:val="22"/>
+                <w:lang w:eastAsia="en-ZA"/>
+              </w:rPr>
+            </w:pPr>
+          </w:p>
+        </w:tc>
+        <w:tc>
+          <w:tcPr>
+            <w:tcW w:w="1084" w:type="dxa"/>
+            <w:shd w:val="clear" w:color="auto" w:fill="auto"/>
+            <w:noWrap/>
+            <w:vAlign w:val="bottom"/>
+            <w:hideMark/>
+          </w:tcPr>
+          <w:p>
+            <w:pPr>
+              <w:rPr>
+                <w:rFonts w:ascii="Times New Roman" w:eastAsia="Times New Roman" w:hAnsi="Times New Roman" w:cs="Times New Roman"/>
+                <w:color w:val="000000"/>
+                <w:sz w:val="22"/>
+                <w:szCs w:val="22"/>
+                <w:lang w:eastAsia="en-ZA"/>
+              </w:rPr>
+            </w:pPr>
+            <w:r>
+              <w:rPr>
+                <w:rFonts w:ascii="Times New Roman" w:eastAsia="Times New Roman" w:hAnsi="Times New Roman" w:cs="Times New Roman"/>
+                <w:color w:val="000000"/>
+                <w:sz w:val="22"/>
+                <w:szCs w:val="22"/>
+                <w:lang w:eastAsia="en-ZA"/>
+              </w:rPr>
+              <w:t>SWAFR</w:t>
+            </w:r>
+          </w:p>
+        </w:tc>
+        <w:tc>
+          <w:tcPr>
+            <w:tcW w:w="222" w:type="dxa"/>
+            <w:vAlign w:val="bottom"/>
+          </w:tcPr>
+          <w:p>
+            <w:pPr>
+              <w:rPr>
+                <w:rFonts w:ascii="Times New Roman" w:eastAsia="Times New Roman" w:hAnsi="Times New Roman" w:cs="Times New Roman"/>
+                <w:color w:val="000000"/>
+                <w:sz w:val="22"/>
+                <w:szCs w:val="22"/>
+                <w:lang w:eastAsia="en-ZA"/>
+              </w:rPr>
+            </w:pPr>
+          </w:p>
+        </w:tc>
+        <w:tc>
+          <w:tcPr>
+            <w:tcW w:w="931" w:type="dxa"/>
+            <w:shd w:val="clear" w:color="auto" w:fill="auto"/>
+            <w:noWrap/>
+            <w:vAlign w:val="bottom"/>
+            <w:hideMark/>
+          </w:tcPr>
+          <w:p>
+            <w:pPr>
+              <w:jc w:val="right"/>
+              <w:rPr>
+                <w:rFonts w:ascii="Times New Roman" w:eastAsia="Times New Roman" w:hAnsi="Times New Roman" w:cs="Times New Roman"/>
+                <w:color w:val="000000"/>
+                <w:sz w:val="22"/>
+                <w:szCs w:val="22"/>
+                <w:lang w:eastAsia="en-ZA"/>
+              </w:rPr>
+            </w:pPr>
+            <w:r>
+              <w:rPr>
+                <w:rFonts w:ascii="Times New Roman" w:hAnsi="Times New Roman" w:cs="Times New Roman"/>
+                <w:color w:val="000000"/>
+                <w:sz w:val="22"/>
+                <w:szCs w:val="22"/>
+              </w:rPr>
+              <w:t>311.80</w:t>
+            </w:r>
+          </w:p>
+        </w:tc>
+        <w:tc>
+          <w:tcPr>
+            <w:tcW w:w="1027" w:type="dxa"/>
+            <w:shd w:val="clear" w:color="auto" w:fill="auto"/>
+            <w:noWrap/>
+            <w:vAlign w:val="bottom"/>
+            <w:hideMark/>
+          </w:tcPr>
+          <w:p>
+            <w:pPr>
+              <w:jc w:val="right"/>
+              <w:rPr>
+                <w:rFonts w:ascii="Times New Roman" w:eastAsia="Times New Roman" w:hAnsi="Times New Roman" w:cs="Times New Roman"/>
+                <w:color w:val="000000"/>
+                <w:sz w:val="22"/>
+                <w:szCs w:val="22"/>
+                <w:lang w:eastAsia="en-ZA"/>
+              </w:rPr>
+            </w:pPr>
+            <w:r>
+              <w:rPr>
+                <w:rFonts w:ascii="Times New Roman" w:hAnsi="Times New Roman" w:cs="Times New Roman"/>
+                <w:color w:val="000000"/>
+                <w:sz w:val="22"/>
+                <w:szCs w:val="22"/>
+              </w:rPr>
+              <w:t>226.50</w:t>
+            </w:r>
+          </w:p>
+        </w:tc>
+        <w:tc>
+          <w:tcPr>
+            <w:tcW w:w="236" w:type="dxa"/>
+            <w:vAlign w:val="bottom"/>
+          </w:tcPr>
+          <w:p>
+            <w:pPr>
+              <w:jc w:val="right"/>
+              <w:rPr>
+                <w:rFonts w:ascii="Times New Roman" w:eastAsia="Times New Roman" w:hAnsi="Times New Roman" w:cs="Times New Roman"/>
+                <w:color w:val="000000"/>
+                <w:sz w:val="22"/>
+                <w:szCs w:val="22"/>
+                <w:lang w:eastAsia="en-ZA"/>
+              </w:rPr>
+            </w:pPr>
+          </w:p>
+        </w:tc>
+        <w:tc>
+          <w:tcPr>
+            <w:tcW w:w="931" w:type="dxa"/>
+            <w:shd w:val="clear" w:color="auto" w:fill="auto"/>
+            <w:noWrap/>
+            <w:vAlign w:val="bottom"/>
+            <w:hideMark/>
+          </w:tcPr>
+          <w:p>
+            <w:pPr>
+              <w:jc w:val="right"/>
+              <w:rPr>
+                <w:rFonts w:ascii="Times New Roman" w:eastAsia="Times New Roman" w:hAnsi="Times New Roman" w:cs="Times New Roman"/>
+                <w:color w:val="000000"/>
+                <w:sz w:val="22"/>
+                <w:szCs w:val="22"/>
+                <w:lang w:eastAsia="en-ZA"/>
+              </w:rPr>
+            </w:pPr>
+            <w:r>
+              <w:rPr>
+                <w:rFonts w:ascii="Times New Roman" w:hAnsi="Times New Roman" w:cs="Times New Roman"/>
+                <w:color w:val="000000"/>
+                <w:sz w:val="22"/>
+                <w:szCs w:val="22"/>
+              </w:rPr>
+              <w:t>297.22</w:t>
+            </w:r>
+          </w:p>
+        </w:tc>
+        <w:tc>
+          <w:tcPr>
+            <w:tcW w:w="1088" w:type="dxa"/>
+            <w:shd w:val="clear" w:color="auto" w:fill="auto"/>
+            <w:noWrap/>
+            <w:vAlign w:val="bottom"/>
+            <w:hideMark/>
+          </w:tcPr>
+          <w:p>
+            <w:pPr>
+              <w:jc w:val="right"/>
+              <w:rPr>
+                <w:rFonts w:ascii="Times New Roman" w:eastAsia="Times New Roman" w:hAnsi="Times New Roman" w:cs="Times New Roman"/>
+                <w:i/>
+                <w:iCs/>
+                <w:color w:val="000000"/>
+                <w:sz w:val="22"/>
+                <w:szCs w:val="22"/>
+                <w:lang w:eastAsia="en-ZA"/>
+              </w:rPr>
+            </w:pPr>
+            <w:r>
+              <w:rPr>
+                <w:rFonts w:ascii="Times New Roman" w:eastAsia="Times New Roman" w:hAnsi="Times New Roman" w:cs="Times New Roman"/>
+                <w:i/>
+                <w:iCs/>
+                <w:color w:val="000000"/>
+                <w:sz w:val="22"/>
+                <w:szCs w:val="22"/>
+                <w:lang w:eastAsia="en-ZA"/>
+              </w:rPr>
+              <w:t>NA</w:t>
             </w:r>
           </w:p>
         </w:tc>
@@ -17038,8 +19090,6 @@
         </w:rPr>
         <w:t xml:space="preserve"> […] MV-outliers</w:t>
       </w:r>
-      <w:bookmarkStart w:id="0" w:name="_GoBack"/>
-      <w:bookmarkEnd w:id="0"/>
     </w:p>
     <w:p>
       <w:pPr>

</xml_diff>

<commit_message>
Add table and figure numbers as section headings in this results doc
</commit_message>
<xml_diff>
--- a/manuscript/Van-Mazijk-Cramer-Verboom_main-text_new-tables-and-figures.docx
+++ b/manuscript/Van-Mazijk-Cramer-Verboom_main-text_new-tables-and-figures.docx
@@ -4,18 +4,9 @@
   <w:body>
     <w:p>
       <w:pPr>
-        <w:rPr>
-          <w:rFonts w:ascii="Times New Roman" w:hAnsi="Times New Roman" w:cs="Times New Roman"/>
-          <w:b/>
-          <w:bCs/>
-        </w:rPr>
+        <w:pStyle w:val="Heading1"/>
       </w:pPr>
       <w:r>
-        <w:rPr>
-          <w:rFonts w:ascii="Times New Roman" w:hAnsi="Times New Roman" w:cs="Times New Roman"/>
-          <w:b/>
-          <w:bCs/>
-        </w:rPr>
         <w:t>Table 1</w:t>
       </w:r>
     </w:p>
@@ -6699,12 +6690,15 @@
     </w:p>
     <w:p>
       <w:pPr>
-        <w:pStyle w:val="BodyText"/>
-        <w:spacing w:before="0"/>
+        <w:pStyle w:val="Heading1"/>
+        <w:rPr>
+          <w:b w:val="0"/>
+          <w:bCs w:val="0"/>
+        </w:rPr>
       </w:pPr>
       <w:r>
         <w:rPr>
-          <w:rFonts w:ascii="Times New Roman" w:hAnsi="Times New Roman" w:cs="Times New Roman"/>
+          <w:rStyle w:val="Heading1Char"/>
           <w:b/>
           <w:bCs/>
         </w:rPr>
@@ -6713,51 +6707,41 @@
       </w:r>
       <w:r>
         <w:rPr>
-          <w:rFonts w:ascii="Times New Roman" w:hAnsi="Times New Roman" w:cs="Times New Roman"/>
-          <w:b/>
-          <w:bCs/>
+          <w:b w:val="0"/>
+          <w:bCs w:val="0"/>
         </w:rPr>
-        <w:t xml:space="preserve"> </w:t>
+        <w:t xml:space="preserve"> […] All correlation coefficients were significant (</w:t>
       </w:r>
       <w:r>
         <w:rPr>
-          <w:rFonts w:ascii="Times New Roman" w:hAnsi="Times New Roman" w:cs="Times New Roman"/>
-        </w:rPr>
-        <w:t>[…]</w:t>
-      </w:r>
-      <w:r>
-        <w:rPr>
-          <w:rFonts w:ascii="Times New Roman" w:hAnsi="Times New Roman" w:cs="Times New Roman"/>
-        </w:rPr>
-        <w:t xml:space="preserve"> </w:t>
-      </w:r>
-      <w:r>
-        <w:t>All correlation coefficients were significant (</w:t>
-      </w:r>
-      <w:r>
-        <w:rPr>
+          <w:b w:val="0"/>
+          <w:bCs w:val="0"/>
           <w:i/>
           <w:iCs/>
         </w:rPr>
         <w:t>P</w:t>
       </w:r>
       <w:r>
-        <w:t xml:space="preserve"> &lt; 0.0</w:t>
-      </w:r>
-      <w:r>
-        <w:t>5</w:t>
-      </w:r>
-      <w:r>
-        <w:t xml:space="preserve">; two-sided </w:t>
+        <w:rPr>
+          <w:b w:val="0"/>
+          <w:bCs w:val="0"/>
+        </w:rPr>
+        <w:t xml:space="preserve"> &lt; 0.05; two-sided </w:t>
       </w:r>
       <w:r>
         <w:rPr>
+          <w:b w:val="0"/>
+          <w:bCs w:val="0"/>
           <w:i/>
           <w:iCs/>
         </w:rPr>
         <w:t>t</w:t>
       </w:r>
       <w:r>
+        <w:rPr>
+          <w:b w:val="0"/>
+          <w:bCs w:val="0"/>
+        </w:rPr>
         <w:t>-test).</w:t>
       </w:r>
     </w:p>
@@ -7206,22 +7190,9 @@
     </w:p>
     <w:p>
       <w:pPr>
-        <w:rPr>
-          <w:rFonts w:ascii="Times New Roman" w:hAnsi="Times New Roman" w:cs="Times New Roman"/>
-          <w:b/>
-          <w:bCs/>
-          <w:sz w:val="22"/>
-          <w:szCs w:val="22"/>
-        </w:rPr>
+        <w:pStyle w:val="Heading1"/>
       </w:pPr>
       <w:r>
-        <w:rPr>
-          <w:rFonts w:ascii="Times New Roman" w:hAnsi="Times New Roman" w:cs="Times New Roman"/>
-          <w:b/>
-          <w:bCs/>
-          <w:sz w:val="22"/>
-          <w:szCs w:val="22"/>
-        </w:rPr>
         <w:t>Figure 2</w:t>
       </w:r>
     </w:p>
@@ -7311,22 +7282,9 @@
     </w:p>
     <w:p>
       <w:pPr>
-        <w:rPr>
-          <w:rFonts w:ascii="Times New Roman" w:hAnsi="Times New Roman" w:cs="Times New Roman"/>
-          <w:b/>
-          <w:bCs/>
-          <w:sz w:val="22"/>
-          <w:szCs w:val="22"/>
-        </w:rPr>
+        <w:pStyle w:val="Heading1"/>
       </w:pPr>
       <w:r>
-        <w:rPr>
-          <w:rFonts w:ascii="Times New Roman" w:hAnsi="Times New Roman" w:cs="Times New Roman"/>
-          <w:b/>
-          <w:bCs/>
-          <w:sz w:val="22"/>
-          <w:szCs w:val="22"/>
-        </w:rPr>
         <w:t>Figure 3</w:t>
       </w:r>
     </w:p>
@@ -7416,22 +7374,9 @@
     </w:p>
     <w:p>
       <w:pPr>
-        <w:rPr>
-          <w:rFonts w:ascii="Times New Roman" w:hAnsi="Times New Roman" w:cs="Times New Roman"/>
-          <w:b/>
-          <w:bCs/>
-          <w:sz w:val="22"/>
-          <w:szCs w:val="22"/>
-        </w:rPr>
+        <w:pStyle w:val="Heading1"/>
       </w:pPr>
       <w:r>
-        <w:rPr>
-          <w:rFonts w:ascii="Times New Roman" w:hAnsi="Times New Roman" w:cs="Times New Roman"/>
-          <w:b/>
-          <w:bCs/>
-          <w:sz w:val="22"/>
-          <w:szCs w:val="22"/>
-        </w:rPr>
         <w:t>Figure 4</w:t>
       </w:r>
     </w:p>
@@ -7521,22 +7466,9 @@
     </w:p>
     <w:p>
       <w:pPr>
-        <w:rPr>
-          <w:rFonts w:ascii="Times New Roman" w:hAnsi="Times New Roman" w:cs="Times New Roman"/>
-          <w:b/>
-          <w:bCs/>
-          <w:sz w:val="22"/>
-          <w:szCs w:val="22"/>
-        </w:rPr>
+        <w:pStyle w:val="Heading1"/>
       </w:pPr>
       <w:r>
-        <w:rPr>
-          <w:rFonts w:ascii="Times New Roman" w:hAnsi="Times New Roman" w:cs="Times New Roman"/>
-          <w:b/>
-          <w:bCs/>
-          <w:sz w:val="22"/>
-          <w:szCs w:val="22"/>
-        </w:rPr>
         <w:t>Figure 5</w:t>
       </w:r>
     </w:p>
@@ -7563,16 +7495,9 @@
     </w:p>
     <w:p>
       <w:pPr>
-        <w:spacing w:line="276" w:lineRule="auto"/>
-        <w:rPr>
-          <w:rFonts w:ascii="Times New Roman" w:hAnsi="Times New Roman" w:cs="Times New Roman"/>
-        </w:rPr>
+        <w:pStyle w:val="Heading1"/>
       </w:pPr>
       <w:r>
-        <w:rPr>
-          <w:rFonts w:ascii="Times New Roman" w:hAnsi="Times New Roman" w:cs="Times New Roman"/>
-          <w:b/>
-        </w:rPr>
         <w:lastRenderedPageBreak/>
         <w:t>Table S2</w:t>
       </w:r>
@@ -8573,15 +8498,7 @@
                 <w:sz w:val="22"/>
                 <w:szCs w:val="22"/>
               </w:rPr>
-              <w:t>×</w:t>
-            </w:r>
-            <w:r>
-              <w:rPr>
-                <w:rFonts w:ascii="Times New Roman" w:hAnsi="Times New Roman" w:cs="Times New Roman"/>
-                <w:sz w:val="22"/>
-                <w:szCs w:val="22"/>
-              </w:rPr>
-              <w:t xml:space="preserve"> R</w:t>
+              <w:t>× R</w:t>
             </w:r>
             <w:r>
               <w:rPr>
@@ -16407,109 +16324,93 @@
     </w:p>
     <w:p>
       <w:pPr>
-        <w:pStyle w:val="BodyText"/>
-        <w:spacing w:before="0"/>
+        <w:pStyle w:val="Heading1"/>
       </w:pPr>
       <w:r>
-        <w:rPr>
-          <w:rFonts w:ascii="Times New Roman" w:hAnsi="Times New Roman" w:cs="Times New Roman"/>
-          <w:b/>
-          <w:bCs/>
-        </w:rPr>
         <w:lastRenderedPageBreak/>
-        <w:t>Table S3</w:t>
+        <w:t xml:space="preserve">Table S3 </w:t>
       </w:r>
       <w:r>
         <w:rPr>
-          <w:rFonts w:ascii="Times New Roman" w:hAnsi="Times New Roman" w:cs="Times New Roman"/>
-          <w:b/>
-          <w:bCs/>
+          <w:b w:val="0"/>
+          <w:bCs w:val="0"/>
         </w:rPr>
-        <w:t xml:space="preserve"> </w:t>
+        <w:t xml:space="preserve">[…] </w:t>
       </w:r>
       <w:r>
         <w:rPr>
-          <w:rFonts w:ascii="Times New Roman" w:hAnsi="Times New Roman" w:cs="Times New Roman"/>
-        </w:rPr>
-        <w:t>[…]</w:t>
-      </w:r>
-      <w:r>
-        <w:rPr>
-          <w:rFonts w:ascii="Times New Roman" w:hAnsi="Times New Roman" w:cs="Times New Roman"/>
-          <w:b/>
-          <w:bCs/>
-        </w:rPr>
-        <w:t xml:space="preserve"> </w:t>
-      </w:r>
-      <w:r>
-        <w:rPr>
-          <w:rFonts w:ascii="Times New Roman" w:hAnsi="Times New Roman" w:cs="Times New Roman"/>
+          <w:b w:val="0"/>
+          <w:bCs w:val="0"/>
         </w:rPr>
         <w:t>All pairs of</w:t>
       </w:r>
       <w:r>
         <w:rPr>
-          <w:rFonts w:ascii="Times New Roman" w:eastAsia="Times New Roman" w:hAnsi="Times New Roman" w:cs="Times New Roman"/>
-          <w:color w:val="000000"/>
-          <w:lang w:val="en-ZA" w:eastAsia="en-ZA"/>
+          <w:b w:val="0"/>
+          <w:bCs w:val="0"/>
+          <w:lang w:eastAsia="en-ZA"/>
         </w:rPr>
         <w:t xml:space="preserve"> GCFR and SWAFR </w:t>
       </w:r>
       <w:r>
         <w:rPr>
-          <w:rFonts w:ascii="Times New Roman" w:eastAsia="Times New Roman" w:hAnsi="Times New Roman" w:cs="Times New Roman"/>
+          <w:b w:val="0"/>
+          <w:bCs w:val="0"/>
           <w:i/>
           <w:iCs/>
-          <w:color w:val="000000"/>
-          <w:lang w:val="en-ZA" w:eastAsia="en-ZA"/>
+          <w:lang w:eastAsia="en-ZA"/>
         </w:rPr>
         <w:t>SD</w:t>
       </w:r>
       <w:r>
         <w:rPr>
-          <w:rFonts w:ascii="Times New Roman" w:eastAsia="Times New Roman" w:hAnsi="Times New Roman" w:cs="Times New Roman"/>
-          <w:color w:val="000000"/>
-          <w:lang w:val="en-ZA" w:eastAsia="en-ZA"/>
+          <w:b w:val="0"/>
+          <w:bCs w:val="0"/>
+          <w:lang w:eastAsia="en-ZA"/>
         </w:rPr>
         <w:t>-values differed significantly (</w:t>
       </w:r>
       <w:r>
         <w:rPr>
-          <w:rFonts w:ascii="Times New Roman" w:eastAsia="Times New Roman" w:hAnsi="Times New Roman" w:cs="Times New Roman"/>
+          <w:b w:val="0"/>
+          <w:bCs w:val="0"/>
           <w:i/>
           <w:iCs/>
-          <w:color w:val="000000"/>
-          <w:lang w:val="en-ZA" w:eastAsia="en-ZA"/>
+          <w:lang w:eastAsia="en-ZA"/>
         </w:rPr>
         <w:t>P</w:t>
       </w:r>
       <w:r>
         <w:rPr>
-          <w:rFonts w:ascii="Times New Roman" w:eastAsia="Times New Roman" w:hAnsi="Times New Roman" w:cs="Times New Roman"/>
-          <w:color w:val="000000"/>
-          <w:lang w:val="en-ZA" w:eastAsia="en-ZA"/>
+          <w:b w:val="0"/>
+          <w:bCs w:val="0"/>
+          <w:lang w:eastAsia="en-ZA"/>
         </w:rPr>
         <w:t xml:space="preserve"> &lt; 0.01; two-sided </w:t>
       </w:r>
       <w:r>
         <w:rPr>
-          <w:rFonts w:ascii="Times New Roman" w:eastAsia="Times New Roman" w:hAnsi="Times New Roman" w:cs="Times New Roman"/>
+          <w:b w:val="0"/>
+          <w:bCs w:val="0"/>
           <w:i/>
           <w:iCs/>
-          <w:color w:val="000000"/>
-          <w:lang w:val="en-ZA" w:eastAsia="en-ZA"/>
+          <w:lang w:eastAsia="en-ZA"/>
         </w:rPr>
         <w:t>F</w:t>
       </w:r>
       <w:r>
         <w:rPr>
-          <w:rFonts w:ascii="Times New Roman" w:eastAsia="Times New Roman" w:hAnsi="Times New Roman" w:cs="Times New Roman"/>
-          <w:color w:val="000000"/>
-          <w:lang w:val="en-ZA" w:eastAsia="en-ZA"/>
+          <w:b w:val="0"/>
+          <w:bCs w:val="0"/>
+          <w:lang w:eastAsia="en-ZA"/>
         </w:rPr>
         <w:t>-tests)</w:t>
       </w:r>
       <w:r>
+        <w:rPr>
+          <w:b w:val="0"/>
+          <w:bCs w:val="0"/>
+        </w:rPr>
         <w:t>.</w:t>
       </w:r>
     </w:p>
@@ -18233,8 +18134,6 @@
               </w:rPr>
               <w:t>NA</w:t>
             </w:r>
-            <w:bookmarkStart w:id="0" w:name="_GoBack"/>
-            <w:bookmarkEnd w:id="0"/>
           </w:p>
         </w:tc>
       </w:tr>
@@ -18535,18 +18434,9 @@
     </w:p>
     <w:p>
       <w:pPr>
-        <w:rPr>
-          <w:rFonts w:ascii="Times New Roman" w:hAnsi="Times New Roman" w:cs="Times New Roman"/>
-          <w:b/>
-          <w:bCs/>
-        </w:rPr>
+        <w:pStyle w:val="Heading1"/>
       </w:pPr>
       <w:r>
-        <w:rPr>
-          <w:rFonts w:ascii="Times New Roman" w:hAnsi="Times New Roman" w:cs="Times New Roman"/>
-          <w:b/>
-          <w:bCs/>
-        </w:rPr>
         <w:t>Figure S1</w:t>
       </w:r>
     </w:p>
@@ -18628,22 +18518,9 @@
     </w:p>
     <w:p>
       <w:pPr>
-        <w:rPr>
-          <w:rFonts w:ascii="Times New Roman" w:hAnsi="Times New Roman" w:cs="Times New Roman"/>
-          <w:b/>
-          <w:bCs/>
-          <w:sz w:val="22"/>
-          <w:szCs w:val="22"/>
-        </w:rPr>
+        <w:pStyle w:val="Heading1"/>
       </w:pPr>
       <w:r>
-        <w:rPr>
-          <w:rFonts w:ascii="Times New Roman" w:hAnsi="Times New Roman" w:cs="Times New Roman"/>
-          <w:b/>
-          <w:bCs/>
-          <w:sz w:val="22"/>
-          <w:szCs w:val="22"/>
-        </w:rPr>
         <w:t>Figure S2</w:t>
       </w:r>
     </w:p>
@@ -18739,22 +18616,9 @@
     </w:p>
     <w:p>
       <w:pPr>
-        <w:rPr>
-          <w:rFonts w:ascii="Times New Roman" w:hAnsi="Times New Roman" w:cs="Times New Roman"/>
-          <w:b/>
-          <w:bCs/>
-          <w:sz w:val="22"/>
-          <w:szCs w:val="22"/>
-        </w:rPr>
+        <w:pStyle w:val="Heading1"/>
       </w:pPr>
       <w:r>
-        <w:rPr>
-          <w:rFonts w:ascii="Times New Roman" w:hAnsi="Times New Roman" w:cs="Times New Roman"/>
-          <w:b/>
-          <w:bCs/>
-          <w:sz w:val="22"/>
-          <w:szCs w:val="22"/>
-        </w:rPr>
         <w:t>Figure S3</w:t>
       </w:r>
     </w:p>
@@ -18781,20 +18645,15 @@
     </w:p>
     <w:p>
       <w:pPr>
+        <w:pStyle w:val="Heading1"/>
         <w:rPr>
-          <w:rFonts w:ascii="Times New Roman" w:hAnsi="Times New Roman" w:cs="Times New Roman"/>
-          <w:sz w:val="22"/>
-          <w:szCs w:val="22"/>
+          <w:b w:val="0"/>
+          <w:bCs w:val="0"/>
         </w:rPr>
       </w:pPr>
       <w:r>
         <w:rPr>
-          <w:rFonts w:ascii="Times New Roman" w:hAnsi="Times New Roman" w:cs="Times New Roman"/>
-          <w:b/>
-          <w:bCs/>
           <w:noProof/>
-          <w:sz w:val="22"/>
-          <w:szCs w:val="22"/>
         </w:rPr>
         <w:lastRenderedPageBreak/>
         <w:drawing>
@@ -18840,29 +18699,20 @@
         </w:drawing>
       </w:r>
       <w:r>
-        <w:rPr>
-          <w:rFonts w:ascii="Times New Roman" w:hAnsi="Times New Roman" w:cs="Times New Roman"/>
-          <w:b/>
-          <w:bCs/>
-          <w:sz w:val="22"/>
-          <w:szCs w:val="22"/>
-        </w:rPr>
-        <w:t>Figure S4</w:t>
+        <w:t xml:space="preserve">Figure S4 </w:t>
       </w:r>
       <w:r>
         <w:rPr>
-          <w:rFonts w:ascii="Times New Roman" w:hAnsi="Times New Roman" w:cs="Times New Roman"/>
-          <w:sz w:val="22"/>
-          <w:szCs w:val="22"/>
+          <w:b w:val="0"/>
+          <w:bCs w:val="0"/>
         </w:rPr>
-        <w:t xml:space="preserve"> […] Environmental heterogeneity variables’ loadings are labelled as follows: 1, elevation; 2, MAP; 3, PDQ; 4, surface T; 5, NDVI; 6, CEC; 7, clay; 8, soil C; 9, </w:t>
+        <w:t xml:space="preserve">[…] Environmental heterogeneity variables’ loadings are labelled as follows: 1, elevation; 2, MAP; 3, PDQ; 4, surface T; 5, NDVI; 6, CEC; 7, clay; 8, soil C; 9, </w:t>
       </w:r>
       <w:proofErr w:type="spellStart"/>
       <w:r>
         <w:rPr>
-          <w:rFonts w:ascii="Times New Roman" w:hAnsi="Times New Roman" w:cs="Times New Roman"/>
-          <w:sz w:val="22"/>
-          <w:szCs w:val="22"/>
+          <w:b w:val="0"/>
+          <w:bCs w:val="0"/>
         </w:rPr>
         <w:t>pH.</w:t>
       </w:r>
@@ -18948,28 +18798,15 @@
     </w:p>
     <w:p>
       <w:pPr>
-        <w:rPr>
-          <w:rFonts w:ascii="Times New Roman" w:hAnsi="Times New Roman" w:cs="Times New Roman"/>
-          <w:b/>
-          <w:sz w:val="22"/>
-          <w:szCs w:val="22"/>
-        </w:rPr>
+        <w:pStyle w:val="Heading1"/>
       </w:pPr>
       <w:r>
-        <w:rPr>
-          <w:rFonts w:ascii="Times New Roman" w:hAnsi="Times New Roman" w:cs="Times New Roman"/>
-          <w:b/>
-          <w:sz w:val="22"/>
-          <w:szCs w:val="22"/>
-        </w:rPr>
         <w:t>Figure S5</w:t>
       </w:r>
       <w:r>
         <w:rPr>
-          <w:rFonts w:ascii="Times New Roman" w:hAnsi="Times New Roman" w:cs="Times New Roman"/>
-          <w:bCs/>
-          <w:sz w:val="22"/>
-          <w:szCs w:val="22"/>
+          <w:b w:val="0"/>
+          <w:bCs w:val="0"/>
         </w:rPr>
         <w:t xml:space="preserve"> […] PC1-outliers</w:t>
       </w:r>
@@ -19056,37 +18893,18 @@
     </w:p>
     <w:p>
       <w:pPr>
-        <w:rPr>
-          <w:rFonts w:ascii="Times New Roman" w:hAnsi="Times New Roman" w:cs="Times New Roman"/>
-          <w:b/>
-          <w:sz w:val="22"/>
-          <w:szCs w:val="22"/>
-        </w:rPr>
+        <w:pStyle w:val="Heading1"/>
       </w:pPr>
       <w:r>
-        <w:rPr>
-          <w:rFonts w:ascii="Times New Roman" w:hAnsi="Times New Roman" w:cs="Times New Roman"/>
-          <w:b/>
-          <w:sz w:val="22"/>
-          <w:szCs w:val="22"/>
-        </w:rPr>
         <w:t xml:space="preserve">Figure </w:t>
       </w:r>
       <w:r>
-        <w:rPr>
-          <w:rFonts w:ascii="Times New Roman" w:hAnsi="Times New Roman" w:cs="Times New Roman"/>
-          <w:b/>
-          <w:sz w:val="22"/>
-          <w:szCs w:val="22"/>
-        </w:rPr>
         <w:t>S6</w:t>
       </w:r>
       <w:r>
         <w:rPr>
-          <w:rFonts w:ascii="Times New Roman" w:hAnsi="Times New Roman" w:cs="Times New Roman"/>
-          <w:bCs/>
-          <w:sz w:val="22"/>
-          <w:szCs w:val="22"/>
+          <w:b w:val="0"/>
+          <w:bCs w:val="0"/>
         </w:rPr>
         <w:t xml:space="preserve"> […] MV-outliers</w:t>
       </w:r>
@@ -19128,22 +18946,9 @@
     </w:p>
     <w:p>
       <w:pPr>
-        <w:rPr>
-          <w:rFonts w:ascii="Times New Roman" w:hAnsi="Times New Roman" w:cs="Times New Roman"/>
-          <w:b/>
-          <w:bCs/>
-          <w:sz w:val="22"/>
-          <w:szCs w:val="22"/>
-        </w:rPr>
+        <w:pStyle w:val="Heading1"/>
       </w:pPr>
       <w:r>
-        <w:rPr>
-          <w:rFonts w:ascii="Times New Roman" w:hAnsi="Times New Roman" w:cs="Times New Roman"/>
-          <w:b/>
-          <w:bCs/>
-          <w:sz w:val="22"/>
-          <w:szCs w:val="22"/>
-        </w:rPr>
         <w:t>Figure S7</w:t>
       </w:r>
     </w:p>
@@ -19188,22 +18993,9 @@
     </w:p>
     <w:p>
       <w:pPr>
-        <w:rPr>
-          <w:rFonts w:ascii="Times New Roman" w:hAnsi="Times New Roman" w:cs="Times New Roman"/>
-          <w:b/>
-          <w:bCs/>
-          <w:sz w:val="22"/>
-          <w:szCs w:val="22"/>
-        </w:rPr>
+        <w:pStyle w:val="Heading1"/>
       </w:pPr>
       <w:r>
-        <w:rPr>
-          <w:rFonts w:ascii="Times New Roman" w:hAnsi="Times New Roman" w:cs="Times New Roman"/>
-          <w:b/>
-          <w:bCs/>
-          <w:sz w:val="22"/>
-          <w:szCs w:val="22"/>
-        </w:rPr>
         <w:t>Figure S8</w:t>
       </w:r>
     </w:p>
@@ -19248,23 +19040,15 @@
     </w:p>
     <w:p>
       <w:pPr>
-        <w:rPr>
-          <w:rFonts w:ascii="Times New Roman" w:hAnsi="Times New Roman" w:cs="Times New Roman"/>
-          <w:b/>
-          <w:bCs/>
-          <w:sz w:val="22"/>
-          <w:szCs w:val="22"/>
-        </w:rPr>
+        <w:pStyle w:val="Heading1"/>
       </w:pPr>
       <w:r>
-        <w:rPr>
-          <w:rFonts w:ascii="Times New Roman" w:hAnsi="Times New Roman" w:cs="Times New Roman"/>
-          <w:b/>
-          <w:bCs/>
-          <w:sz w:val="22"/>
-          <w:szCs w:val="22"/>
-        </w:rPr>
-        <w:t>Figure S9–S10</w:t>
+        <w:t>Figure S</w:t>
+      </w:r>
+      <w:bookmarkStart w:id="0" w:name="_GoBack"/>
+      <w:bookmarkEnd w:id="0"/>
+      <w:r>
+        <w:t>9–S10</w:t>
       </w:r>
     </w:p>
     <w:sectPr>
@@ -19290,7 +19074,7 @@
     </w:rPrDefault>
     <w:pPrDefault/>
   </w:docDefaults>
-  <w:latentStyles w:defLockedState="0" w:defUIPriority="99" w:defSemiHidden="0" w:defUnhideWhenUsed="0" w:defQFormat="0" w:count="376">
+  <w:latentStyles w:defLockedState="0" w:defUIPriority="99" w:defSemiHidden="0" w:defUnhideWhenUsed="0" w:defQFormat="0" w:count="377">
     <w:lsdException w:name="Normal" w:uiPriority="0" w:qFormat="1"/>
     <w:lsdException w:name="heading 1" w:uiPriority="9" w:qFormat="1"/>
     <w:lsdException w:name="heading 2" w:semiHidden="1" w:uiPriority="9" w:unhideWhenUsed="1" w:qFormat="1"/>
@@ -19396,7 +19180,6 @@
     <w:lsdException w:name="HTML Sample" w:semiHidden="1" w:unhideWhenUsed="1"/>
     <w:lsdException w:name="HTML Typewriter" w:semiHidden="1" w:unhideWhenUsed="1"/>
     <w:lsdException w:name="HTML Variable" w:semiHidden="1" w:unhideWhenUsed="1"/>
-    <w:lsdException w:name="Normal Table" w:semiHidden="1" w:unhideWhenUsed="1"/>
     <w:lsdException w:name="annotation subject" w:semiHidden="1" w:unhideWhenUsed="1"/>
     <w:lsdException w:name="No List" w:semiHidden="1" w:unhideWhenUsed="1"/>
     <w:lsdException w:name="Outline List 1" w:semiHidden="1" w:unhideWhenUsed="1"/>
@@ -19443,10 +19226,8 @@
     <w:lsdException w:name="Table Subtle 2" w:semiHidden="1" w:unhideWhenUsed="1"/>
     <w:lsdException w:name="Table Web 1" w:semiHidden="1" w:unhideWhenUsed="1"/>
     <w:lsdException w:name="Table Web 2" w:semiHidden="1" w:unhideWhenUsed="1"/>
-    <w:lsdException w:name="Table Web 3" w:semiHidden="1" w:unhideWhenUsed="1"/>
     <w:lsdException w:name="Balloon Text" w:semiHidden="1" w:unhideWhenUsed="1"/>
     <w:lsdException w:name="Table Grid" w:uiPriority="0"/>
-    <w:lsdException w:name="Table Theme" w:semiHidden="1" w:unhideWhenUsed="1"/>
     <w:lsdException w:name="Placeholder Text" w:semiHidden="1"/>
     <w:lsdException w:name="No Spacing" w:uiPriority="1" w:qFormat="1"/>
     <w:lsdException w:name="Light Shading" w:uiPriority="60"/>
@@ -19667,10 +19448,28 @@
     <w:lsdException w:name="Hashtag" w:semiHidden="1" w:unhideWhenUsed="1"/>
     <w:lsdException w:name="Unresolved Mention" w:semiHidden="1" w:unhideWhenUsed="1"/>
     <w:lsdException w:name="Smart Link" w:semiHidden="1" w:unhideWhenUsed="1"/>
+    <w:lsdException w:name="Smart Link Error" w:semiHidden="1" w:unhideWhenUsed="1"/>
   </w:latentStyles>
   <w:style w:type="paragraph" w:default="1" w:styleId="Normal">
     <w:name w:val="Normal"/>
     <w:qFormat/>
+  </w:style>
+  <w:style w:type="paragraph" w:styleId="Heading1">
+    <w:name w:val="heading 1"/>
+    <w:basedOn w:val="Normal"/>
+    <w:next w:val="Normal"/>
+    <w:link w:val="Heading1Char"/>
+    <w:uiPriority w:val="9"/>
+    <w:qFormat/>
+    <w:rsid w:val="00A411C8"/>
+    <w:pPr>
+      <w:outlineLvl w:val="0"/>
+    </w:pPr>
+    <w:rPr>
+      <w:rFonts w:ascii="Times New Roman" w:hAnsi="Times New Roman" w:cs="Times New Roman"/>
+      <w:b/>
+      <w:bCs/>
+    </w:rPr>
   </w:style>
   <w:style w:type="character" w:default="1" w:styleId="DefaultParagraphFont">
     <w:name w:val="Default Paragraph Font"/>
@@ -19788,6 +19587,18 @@
     <w:rPr>
       <w:rFonts w:asciiTheme="majorBidi" w:hAnsiTheme="majorBidi"/>
       <w:lang w:val="en-US"/>
+    </w:rPr>
+  </w:style>
+  <w:style w:type="character" w:customStyle="1" w:styleId="Heading1Char">
+    <w:name w:val="Heading 1 Char"/>
+    <w:basedOn w:val="DefaultParagraphFont"/>
+    <w:link w:val="Heading1"/>
+    <w:uiPriority w:val="9"/>
+    <w:rsid w:val="00A411C8"/>
+    <w:rPr>
+      <w:rFonts w:ascii="Times New Roman" w:hAnsi="Times New Roman" w:cs="Times New Roman"/>
+      <w:b/>
+      <w:bCs/>
     </w:rPr>
   </w:style>
 </w:styles>

</xml_diff>

<commit_message>
Save collinearity checking figures as grey-scale
</commit_message>
<xml_diff>
--- a/manuscript/Van-Mazijk-Cramer-Verboom_main-text_new-tables-and-figures.docx
+++ b/manuscript/Van-Mazijk-Cramer-Verboom_main-text_new-tables-and-figures.docx
@@ -13057,8 +13057,6 @@
               </w:rPr>
               <w:t>85</w:t>
             </w:r>
-            <w:bookmarkStart w:id="0" w:name="_GoBack"/>
-            <w:bookmarkEnd w:id="0"/>
           </w:p>
         </w:tc>
         <w:tc>
@@ -18254,9 +18252,9 @@
         </w:rPr>
         <w:lastRenderedPageBreak/>
         <w:drawing>
-          <wp:inline distT="0" distB="0" distL="0" distR="0" wp14:anchorId="179A3F90" wp14:editId="11EE9AD4">
+          <wp:inline distT="0" distB="0" distL="0" distR="0" wp14:anchorId="179A3F90" wp14:editId="395D1897">
             <wp:extent cx="6483600" cy="6483600"/>
-            <wp:effectExtent l="0" t="0" r="6350" b="6350"/>
+            <wp:effectExtent l="0" t="0" r="0" b="0"/>
             <wp:docPr id="1" name="Picture 1" descr="A close up of a device&#10;&#10;Description automatically generated"/>
             <wp:cNvGraphicFramePr>
               <a:graphicFrameLocks xmlns:a="http://schemas.openxmlformats.org/drawingml/2006/main" noChangeAspect="1"/>
@@ -18271,6 +18269,15 @@
                   <pic:blipFill>
                     <a:blip r:embed="rId8" cstate="print">
                       <a:extLst>
+                        <a:ext uri="{BEBA8EAE-BF5A-486C-A8C5-ECC9F3942E4B}">
+                          <a14:imgProps xmlns:a14="http://schemas.microsoft.com/office/drawing/2010/main">
+                            <a14:imgLayer r:embed="rId9">
+                              <a14:imgEffect>
+                                <a14:saturation sat="0"/>
+                              </a14:imgEffect>
+                            </a14:imgLayer>
+                          </a14:imgProps>
+                        </a:ext>
                         <a:ext uri="{28A0092B-C50C-407E-A947-70E740481C1C}">
                           <a14:useLocalDpi xmlns:a14="http://schemas.microsoft.com/office/drawing/2010/main" val="0"/>
                         </a:ext>
@@ -18338,9 +18345,9 @@
         </w:rPr>
         <w:lastRenderedPageBreak/>
         <w:drawing>
-          <wp:inline distT="0" distB="0" distL="0" distR="0" wp14:anchorId="2F49A731" wp14:editId="7C1107D1">
+          <wp:inline distT="0" distB="0" distL="0" distR="0" wp14:anchorId="2F49A731" wp14:editId="66BD566E">
             <wp:extent cx="6483600" cy="6483600"/>
-            <wp:effectExtent l="0" t="0" r="6350" b="6350"/>
+            <wp:effectExtent l="0" t="0" r="0" b="0"/>
             <wp:docPr id="8" name="Picture 8"/>
             <wp:cNvGraphicFramePr>
               <a:graphicFrameLocks xmlns:a="http://schemas.openxmlformats.org/drawingml/2006/main" noChangeAspect="1"/>
@@ -18353,8 +18360,17 @@
                     <pic:cNvPicPr/>
                   </pic:nvPicPr>
                   <pic:blipFill>
-                    <a:blip r:embed="rId9" cstate="print">
+                    <a:blip r:embed="rId10" cstate="print">
                       <a:extLst>
+                        <a:ext uri="{BEBA8EAE-BF5A-486C-A8C5-ECC9F3942E4B}">
+                          <a14:imgProps xmlns:a14="http://schemas.microsoft.com/office/drawing/2010/main">
+                            <a14:imgLayer r:embed="rId11">
+                              <a14:imgEffect>
+                                <a14:saturation sat="0"/>
+                              </a14:imgEffect>
+                            </a14:imgLayer>
+                          </a14:imgProps>
+                        </a:ext>
                         <a:ext uri="{28A0092B-C50C-407E-A947-70E740481C1C}">
                           <a14:useLocalDpi xmlns:a14="http://schemas.microsoft.com/office/drawing/2010/main" val="0"/>
                         </a:ext>
@@ -18428,6 +18444,7 @@
           <w:szCs w:val="22"/>
         </w:rPr>
       </w:pPr>
+      <w:bookmarkStart w:id="0" w:name="_GoBack"/>
       <w:r>
         <w:rPr>
           <w:rFonts w:ascii="Times New Roman" w:hAnsi="Times New Roman" w:cs="Times New Roman"/>
@@ -18436,9 +18453,9 @@
           <w:szCs w:val="22"/>
         </w:rPr>
         <w:drawing>
-          <wp:inline distT="0" distB="0" distL="0" distR="0" wp14:anchorId="19E107C8" wp14:editId="7AD0AEE6">
+          <wp:inline distT="0" distB="0" distL="0" distR="0" wp14:anchorId="19E107C8" wp14:editId="709A22F9">
             <wp:extent cx="6483600" cy="6483600"/>
-            <wp:effectExtent l="0" t="0" r="6350" b="6350"/>
+            <wp:effectExtent l="0" t="0" r="0" b="0"/>
             <wp:docPr id="9" name="Picture 9" descr="A close up of a keyboard&#10;&#10;Description automatically generated"/>
             <wp:cNvGraphicFramePr>
               <a:graphicFrameLocks xmlns:a="http://schemas.openxmlformats.org/drawingml/2006/main" noChangeAspect="1"/>
@@ -18451,8 +18468,17 @@
                     <pic:cNvPicPr/>
                   </pic:nvPicPr>
                   <pic:blipFill>
-                    <a:blip r:embed="rId10" cstate="print">
+                    <a:blip r:embed="rId12" cstate="print">
                       <a:extLst>
+                        <a:ext uri="{BEBA8EAE-BF5A-486C-A8C5-ECC9F3942E4B}">
+                          <a14:imgProps xmlns:a14="http://schemas.microsoft.com/office/drawing/2010/main">
+                            <a14:imgLayer r:embed="rId13">
+                              <a14:imgEffect>
+                                <a14:saturation sat="0"/>
+                              </a14:imgEffect>
+                            </a14:imgLayer>
+                          </a14:imgProps>
+                        </a:ext>
                         <a:ext uri="{28A0092B-C50C-407E-A947-70E740481C1C}">
                           <a14:useLocalDpi xmlns:a14="http://schemas.microsoft.com/office/drawing/2010/main" val="0"/>
                         </a:ext>
@@ -18477,6 +18503,7 @@
           </wp:inline>
         </w:drawing>
       </w:r>
+      <w:bookmarkEnd w:id="0"/>
     </w:p>
     <w:p>
       <w:pPr>
@@ -18536,7 +18563,7 @@
                     <pic:cNvPicPr/>
                   </pic:nvPicPr>
                   <pic:blipFill>
-                    <a:blip r:embed="rId11" cstate="print">
+                    <a:blip r:embed="rId14" cstate="print">
                       <a:extLst>
                         <a:ext uri="{28A0092B-C50C-407E-A947-70E740481C1C}">
                           <a14:useLocalDpi xmlns:a14="http://schemas.microsoft.com/office/drawing/2010/main" val="0"/>
@@ -18570,8 +18597,17 @@
           <w:b w:val="0"/>
           <w:bCs w:val="0"/>
         </w:rPr>
-        <w:t>[…] Environmental heterogeneity variables’ loadings are labelled as follows: 1, elevation; 2, MAP; 3, PDQ; 4, surface T; 5, NDVI; 6, CEC; 7, clay; 8, soil C; 9, pH.</w:t>
+        <w:t xml:space="preserve">[…] Environmental heterogeneity variables’ loadings are labelled as follows: 1, elevation; 2, MAP; 3, PDQ; 4, surface T; 5, NDVI; 6, CEC; 7, clay; 8, soil C; 9, </w:t>
       </w:r>
+      <w:proofErr w:type="spellStart"/>
+      <w:r>
+        <w:rPr>
+          <w:b w:val="0"/>
+          <w:bCs w:val="0"/>
+        </w:rPr>
+        <w:t>pH.</w:t>
+      </w:r>
+      <w:proofErr w:type="spellEnd"/>
     </w:p>
     <w:p>
       <w:pPr>
@@ -18624,7 +18660,7 @@
                     <pic:cNvPicPr/>
                   </pic:nvPicPr>
                   <pic:blipFill>
-                    <a:blip r:embed="rId12" cstate="print">
+                    <a:blip r:embed="rId15" cstate="print">
                       <a:extLst>
                         <a:ext uri="{28A0092B-C50C-407E-A947-70E740481C1C}">
                           <a14:useLocalDpi xmlns:a14="http://schemas.microsoft.com/office/drawing/2010/main" val="0"/>
@@ -18719,7 +18755,7 @@
                     <pic:cNvPicPr/>
                   </pic:nvPicPr>
                   <pic:blipFill>
-                    <a:blip r:embed="rId13" cstate="print">
+                    <a:blip r:embed="rId16" cstate="print">
                       <a:extLst>
                         <a:ext uri="{28A0092B-C50C-407E-A947-70E740481C1C}">
                           <a14:useLocalDpi xmlns:a14="http://schemas.microsoft.com/office/drawing/2010/main" val="0"/>

</xml_diff>

<commit_message>
Add latest PC1-model figures to results doc
</commit_message>
<xml_diff>
--- a/manuscript/Van-Mazijk-Cramer-Verboom_main-text_new-tables-and-figures.docx
+++ b/manuscript/Van-Mazijk-Cramer-Verboom_main-text_new-tables-and-figures.docx
@@ -7330,10 +7330,10 @@
         </w:rPr>
         <w:lastRenderedPageBreak/>
         <w:drawing>
-          <wp:inline distT="0" distB="0" distL="0" distR="0" wp14:anchorId="7BC6DB4B" wp14:editId="1871E3F8">
-            <wp:extent cx="6483600" cy="2161439"/>
+          <wp:inline distT="0" distB="0" distL="0" distR="0" wp14:anchorId="7BC6DB4B" wp14:editId="4CC69811">
+            <wp:extent cx="6480000" cy="2428490"/>
             <wp:effectExtent l="0" t="0" r="0" b="0"/>
-            <wp:docPr id="5" name="Picture 5" descr="A screenshot of a cell phone&#10;&#10;Description automatically generated"/>
+            <wp:docPr id="5" name="Picture 5"/>
             <wp:cNvGraphicFramePr>
               <a:graphicFrameLocks xmlns:a="http://schemas.openxmlformats.org/drawingml/2006/main" noChangeAspect="1"/>
             </wp:cNvGraphicFramePr>
@@ -7359,7 +7359,7 @@
                   <pic:spPr>
                     <a:xfrm>
                       <a:off x="0" y="0"/>
-                      <a:ext cx="6483600" cy="2161439"/>
+                      <a:ext cx="6480000" cy="2428490"/>
                     </a:xfrm>
                     <a:prstGeom prst="rect">
                       <a:avLst/>
@@ -18444,7 +18444,6 @@
           <w:szCs w:val="22"/>
         </w:rPr>
       </w:pPr>
-      <w:bookmarkStart w:id="0" w:name="_GoBack"/>
       <w:r>
         <w:rPr>
           <w:rFonts w:ascii="Times New Roman" w:hAnsi="Times New Roman" w:cs="Times New Roman"/>
@@ -18503,7 +18502,6 @@
           </wp:inline>
         </w:drawing>
       </w:r>
-      <w:bookmarkEnd w:id="0"/>
     </w:p>
     <w:p>
       <w:pPr>
@@ -18597,17 +18595,8 @@
           <w:b w:val="0"/>
           <w:bCs w:val="0"/>
         </w:rPr>
-        <w:t xml:space="preserve">[…] Environmental heterogeneity variables’ loadings are labelled as follows: 1, elevation; 2, MAP; 3, PDQ; 4, surface T; 5, NDVI; 6, CEC; 7, clay; 8, soil C; 9, </w:t>
+        <w:t>[…] Environmental heterogeneity variables’ loadings are labelled as follows: 1, elevation; 2, MAP; 3, PDQ; 4, surface T; 5, NDVI; 6, CEC; 7, clay; 8, soil C; 9, pH.</w:t>
       </w:r>
-      <w:proofErr w:type="spellStart"/>
-      <w:r>
-        <w:rPr>
-          <w:b w:val="0"/>
-          <w:bCs w:val="0"/>
-        </w:rPr>
-        <w:t>pH.</w:t>
-      </w:r>
-      <w:proofErr w:type="spellEnd"/>
     </w:p>
     <w:p>
       <w:pPr>
@@ -18828,12 +18817,55 @@
       <w:r>
         <w:rPr>
           <w:rFonts w:ascii="Times New Roman" w:hAnsi="Times New Roman" w:cs="Times New Roman"/>
+          <w:noProof/>
           <w:sz w:val="22"/>
           <w:szCs w:val="22"/>
         </w:rPr>
         <w:lastRenderedPageBreak/>
-        <w:t>…</w:t>
+        <w:drawing>
+          <wp:inline distT="0" distB="0" distL="0" distR="0" wp14:anchorId="26D28D89" wp14:editId="40DACE23">
+            <wp:extent cx="6480000" cy="2430359"/>
+            <wp:effectExtent l="0" t="0" r="0" b="8255"/>
+            <wp:docPr id="3" name="Picture 3" descr="A screenshot of a social media post&#10;&#10;Description automatically generated"/>
+            <wp:cNvGraphicFramePr>
+              <a:graphicFrameLocks xmlns:a="http://schemas.openxmlformats.org/drawingml/2006/main" noChangeAspect="1"/>
+            </wp:cNvGraphicFramePr>
+            <a:graphic xmlns:a="http://schemas.openxmlformats.org/drawingml/2006/main">
+              <a:graphicData uri="http://schemas.openxmlformats.org/drawingml/2006/picture">
+                <pic:pic xmlns:pic="http://schemas.openxmlformats.org/drawingml/2006/picture">
+                  <pic:nvPicPr>
+                    <pic:cNvPr id="3" name="plot-PC1-models_refit.png"/>
+                    <pic:cNvPicPr/>
+                  </pic:nvPicPr>
+                  <pic:blipFill>
+                    <a:blip r:embed="rId17" cstate="print">
+                      <a:extLst>
+                        <a:ext uri="{28A0092B-C50C-407E-A947-70E740481C1C}">
+                          <a14:useLocalDpi xmlns:a14="http://schemas.microsoft.com/office/drawing/2010/main" val="0"/>
+                        </a:ext>
+                      </a:extLst>
+                    </a:blip>
+                    <a:stretch>
+                      <a:fillRect/>
+                    </a:stretch>
+                  </pic:blipFill>
+                  <pic:spPr>
+                    <a:xfrm>
+                      <a:off x="0" y="0"/>
+                      <a:ext cx="6480000" cy="2430359"/>
+                    </a:xfrm>
+                    <a:prstGeom prst="rect">
+                      <a:avLst/>
+                    </a:prstGeom>
+                  </pic:spPr>
+                </pic:pic>
+              </a:graphicData>
+            </a:graphic>
+          </wp:inline>
+        </w:drawing>
       </w:r>
+      <w:bookmarkStart w:id="0" w:name="_GoBack"/>
+      <w:bookmarkEnd w:id="0"/>
     </w:p>
     <w:p>
       <w:pPr>

</xml_diff>

<commit_message>
Run PC1 model plot figure script and update results doc
</commit_message>
<xml_diff>
--- a/manuscript/Van-Mazijk-Cramer-Verboom_main-text_new-tables-and-figures.docx
+++ b/manuscript/Van-Mazijk-Cramer-Verboom_main-text_new-tables-and-figures.docx
@@ -7238,7 +7238,7 @@
         </w:rPr>
         <w:lastRenderedPageBreak/>
         <w:drawing>
-          <wp:inline distT="0" distB="0" distL="0" distR="0" wp14:anchorId="49AD1F16" wp14:editId="7488F5C1">
+          <wp:inline distT="0" distB="0" distL="0" distR="0" wp14:anchorId="49AD1F16" wp14:editId="13555FBF">
             <wp:extent cx="6483600" cy="3704709"/>
             <wp:effectExtent l="0" t="0" r="6350" b="3810"/>
             <wp:docPr id="7" name="Picture 7" descr="A close up of a map&#10;&#10;Description automatically generated"/>
@@ -7308,6 +7308,8 @@
         </w:rPr>
         <w:br w:type="page"/>
       </w:r>
+      <w:bookmarkStart w:id="0" w:name="_GoBack"/>
+      <w:bookmarkEnd w:id="0"/>
     </w:p>
     <w:p>
       <w:pPr>
@@ -7330,9 +7332,9 @@
         </w:rPr>
         <w:lastRenderedPageBreak/>
         <w:drawing>
-          <wp:inline distT="0" distB="0" distL="0" distR="0" wp14:anchorId="7BC6DB4B" wp14:editId="4CC69811">
-            <wp:extent cx="6480000" cy="2428490"/>
-            <wp:effectExtent l="0" t="0" r="0" b="0"/>
+          <wp:inline distT="0" distB="0" distL="0" distR="0" wp14:anchorId="7BC6DB4B" wp14:editId="2E876C76">
+            <wp:extent cx="6840000" cy="2565000"/>
+            <wp:effectExtent l="0" t="0" r="5715" b="635"/>
             <wp:docPr id="5" name="Picture 5"/>
             <wp:cNvGraphicFramePr>
               <a:graphicFrameLocks xmlns:a="http://schemas.openxmlformats.org/drawingml/2006/main" noChangeAspect="1"/>
@@ -7359,7 +7361,7 @@
                   <pic:spPr>
                     <a:xfrm>
                       <a:off x="0" y="0"/>
-                      <a:ext cx="6480000" cy="2428490"/>
+                      <a:ext cx="6840000" cy="2565000"/>
                     </a:xfrm>
                     <a:prstGeom prst="rect">
                       <a:avLst/>
@@ -18595,8 +18597,17 @@
           <w:b w:val="0"/>
           <w:bCs w:val="0"/>
         </w:rPr>
-        <w:t>[…] Environmental heterogeneity variables’ loadings are labelled as follows: 1, elevation; 2, MAP; 3, PDQ; 4, surface T; 5, NDVI; 6, CEC; 7, clay; 8, soil C; 9, pH.</w:t>
+        <w:t xml:space="preserve">[…] Environmental heterogeneity variables’ loadings are labelled as follows: 1, elevation; 2, MAP; 3, PDQ; 4, surface T; 5, NDVI; 6, CEC; 7, clay; 8, soil C; 9, </w:t>
       </w:r>
+      <w:proofErr w:type="spellStart"/>
+      <w:r>
+        <w:rPr>
+          <w:b w:val="0"/>
+          <w:bCs w:val="0"/>
+        </w:rPr>
+        <w:t>pH.</w:t>
+      </w:r>
+      <w:proofErr w:type="spellEnd"/>
     </w:p>
     <w:p>
       <w:pPr>
@@ -18823,10 +18834,10 @@
         </w:rPr>
         <w:lastRenderedPageBreak/>
         <w:drawing>
-          <wp:inline distT="0" distB="0" distL="0" distR="0" wp14:anchorId="26D28D89" wp14:editId="40DACE23">
-            <wp:extent cx="6480000" cy="2430359"/>
-            <wp:effectExtent l="0" t="0" r="0" b="8255"/>
-            <wp:docPr id="3" name="Picture 3" descr="A screenshot of a social media post&#10;&#10;Description automatically generated"/>
+          <wp:inline distT="0" distB="0" distL="0" distR="0" wp14:anchorId="26D28D89" wp14:editId="0C080FB7">
+            <wp:extent cx="6840000" cy="2565000"/>
+            <wp:effectExtent l="0" t="0" r="5715" b="635"/>
+            <wp:docPr id="3" name="Picture 3"/>
             <wp:cNvGraphicFramePr>
               <a:graphicFrameLocks xmlns:a="http://schemas.openxmlformats.org/drawingml/2006/main" noChangeAspect="1"/>
             </wp:cNvGraphicFramePr>
@@ -18852,7 +18863,7 @@
                   <pic:spPr>
                     <a:xfrm>
                       <a:off x="0" y="0"/>
-                      <a:ext cx="6480000" cy="2430359"/>
+                      <a:ext cx="6840000" cy="2565000"/>
                     </a:xfrm>
                     <a:prstGeom prst="rect">
                       <a:avLst/>
@@ -18864,8 +18875,6 @@
           </wp:inline>
         </w:drawing>
       </w:r>
-      <w:bookmarkStart w:id="0" w:name="_GoBack"/>
-      <w:bookmarkEnd w:id="0"/>
     </w:p>
     <w:p>
       <w:pPr>
@@ -18992,7 +19001,7 @@
     </w:rPrDefault>
     <w:pPrDefault/>
   </w:docDefaults>
-  <w:latentStyles w:defLockedState="0" w:defUIPriority="99" w:defSemiHidden="0" w:defUnhideWhenUsed="0" w:defQFormat="0" w:count="377">
+  <w:latentStyles w:defLockedState="0" w:defUIPriority="99" w:defSemiHidden="0" w:defUnhideWhenUsed="0" w:defQFormat="0" w:count="376">
     <w:lsdException w:name="Normal" w:uiPriority="0" w:qFormat="1"/>
     <w:lsdException w:name="heading 1" w:uiPriority="9" w:qFormat="1"/>
     <w:lsdException w:name="heading 2" w:semiHidden="1" w:uiPriority="9" w:unhideWhenUsed="1" w:qFormat="1"/>
@@ -19098,6 +19107,7 @@
     <w:lsdException w:name="HTML Sample" w:semiHidden="1" w:unhideWhenUsed="1"/>
     <w:lsdException w:name="HTML Typewriter" w:semiHidden="1" w:unhideWhenUsed="1"/>
     <w:lsdException w:name="HTML Variable" w:semiHidden="1" w:unhideWhenUsed="1"/>
+    <w:lsdException w:name="Normal Table" w:semiHidden="1" w:unhideWhenUsed="1"/>
     <w:lsdException w:name="annotation subject" w:semiHidden="1" w:unhideWhenUsed="1"/>
     <w:lsdException w:name="No List" w:semiHidden="1" w:unhideWhenUsed="1"/>
     <w:lsdException w:name="Outline List 1" w:semiHidden="1" w:unhideWhenUsed="1"/>
@@ -19144,8 +19154,10 @@
     <w:lsdException w:name="Table Subtle 2" w:semiHidden="1" w:unhideWhenUsed="1"/>
     <w:lsdException w:name="Table Web 1" w:semiHidden="1" w:unhideWhenUsed="1"/>
     <w:lsdException w:name="Table Web 2" w:semiHidden="1" w:unhideWhenUsed="1"/>
+    <w:lsdException w:name="Table Web 3" w:semiHidden="1" w:unhideWhenUsed="1"/>
     <w:lsdException w:name="Balloon Text" w:semiHidden="1" w:unhideWhenUsed="1"/>
     <w:lsdException w:name="Table Grid" w:uiPriority="0"/>
+    <w:lsdException w:name="Table Theme" w:semiHidden="1" w:unhideWhenUsed="1"/>
     <w:lsdException w:name="Placeholder Text" w:semiHidden="1"/>
     <w:lsdException w:name="No Spacing" w:uiPriority="1" w:qFormat="1"/>
     <w:lsdException w:name="Light Shading" w:uiPriority="60"/>
@@ -19366,7 +19378,6 @@
     <w:lsdException w:name="Hashtag" w:semiHidden="1" w:unhideWhenUsed="1"/>
     <w:lsdException w:name="Unresolved Mention" w:semiHidden="1" w:unhideWhenUsed="1"/>
     <w:lsdException w:name="Smart Link" w:semiHidden="1" w:unhideWhenUsed="1"/>
-    <w:lsdException w:name="Smart Link Error" w:semiHidden="1" w:unhideWhenUsed="1"/>
   </w:latentStyles>
   <w:style w:type="paragraph" w:default="1" w:styleId="Normal">
     <w:name w:val="Normal"/>

</xml_diff>